<commit_message>
Make research documents follow main- sub-question format
</commit_message>
<xml_diff>
--- a/Documentation/klant info beveiliging onderzoeks document.docx
+++ b/Documentation/klant info beveiliging onderzoeks document.docx
@@ -106,7 +106,11 @@
               <w:tab w:val="right" w:leader="dot" w:pos="9062"/>
             </w:tabs>
             <w:rPr>
+              <w:rFonts w:eastAsiaTheme="minorEastAsia"/>
               <w:noProof/>
+              <w:sz w:val="24"/>
+              <w:szCs w:val="24"/>
+              <w:lang w:eastAsia="nl-NL"/>
             </w:rPr>
           </w:pPr>
           <w:r>
@@ -127,7 +131,7 @@
             </w:rPr>
             <w:fldChar w:fldCharType="separate"/>
           </w:r>
-          <w:hyperlink w:anchor="_Toc177548153" w:history="1">
+          <w:hyperlink w:anchor="_Toc178854671" w:history="1">
             <w:r>
               <w:rPr>
                 <w:rStyle w:val="Hyperlink"/>
@@ -155,7 +159,7 @@
                 <w:noProof/>
                 <w:webHidden/>
               </w:rPr>
-              <w:instrText xml:space="preserve"> PAGEREF _Toc177548153 \h </w:instrText>
+              <w:instrText xml:space="preserve"> PAGEREF _Toc178854671 \h </w:instrText>
             </w:r>
             <w:r>
               <w:rPr>
@@ -193,17 +197,21 @@
               <w:tab w:val="right" w:leader="dot" w:pos="9062"/>
             </w:tabs>
             <w:rPr>
+              <w:rFonts w:eastAsiaTheme="minorEastAsia"/>
               <w:noProof/>
+              <w:sz w:val="24"/>
+              <w:szCs w:val="24"/>
+              <w:lang w:eastAsia="nl-NL"/>
             </w:rPr>
           </w:pPr>
-          <w:hyperlink w:anchor="_Toc177548154" w:history="1">
+          <w:hyperlink w:anchor="_Toc178854672" w:history="1">
             <w:r>
               <w:rPr>
                 <w:rStyle w:val="Hyperlink"/>
                 <w:rFonts w:ascii="Arial" w:hAnsi="Arial" w:cs="Arial"/>
                 <w:noProof/>
               </w:rPr>
-              <w:t>Literatuur onderzoek</w:t>
+              <w:t>Hoe beveilig ik de informatie van mijn klanten het beste?</w:t>
             </w:r>
             <w:r>
               <w:rPr>
@@ -224,7 +232,7 @@
                 <w:noProof/>
                 <w:webHidden/>
               </w:rPr>
-              <w:instrText xml:space="preserve"> PAGEREF _Toc177548154 \h </w:instrText>
+              <w:instrText xml:space="preserve"> PAGEREF _Toc178854672 \h </w:instrText>
             </w:r>
             <w:r>
               <w:rPr>
@@ -245,6 +253,590 @@
                 <w:webHidden/>
               </w:rPr>
               <w:t>4</w:t>
+            </w:r>
+            <w:r>
+              <w:rPr>
+                <w:noProof/>
+                <w:webHidden/>
+              </w:rPr>
+              <w:fldChar w:fldCharType="end"/>
+            </w:r>
+          </w:hyperlink>
+        </w:p>
+        <w:p>
+          <w:pPr>
+            <w:pStyle w:val="Inhopg2"/>
+            <w:tabs>
+              <w:tab w:val="right" w:leader="dot" w:pos="9062"/>
+            </w:tabs>
+            <w:rPr>
+              <w:rFonts w:eastAsiaTheme="minorEastAsia"/>
+              <w:noProof/>
+              <w:sz w:val="24"/>
+              <w:szCs w:val="24"/>
+              <w:lang w:eastAsia="nl-NL"/>
+            </w:rPr>
+          </w:pPr>
+          <w:hyperlink w:anchor="_Toc178854673" w:history="1">
+            <w:r>
+              <w:rPr>
+                <w:rStyle w:val="Hyperlink"/>
+                <w:rFonts w:ascii="Arial" w:hAnsi="Arial" w:cs="Arial"/>
+                <w:noProof/>
+              </w:rPr>
+              <w:t>Welke manieren van informatie beveiliging zijn er?</w:t>
+            </w:r>
+            <w:r>
+              <w:rPr>
+                <w:noProof/>
+                <w:webHidden/>
+              </w:rPr>
+              <w:tab/>
+            </w:r>
+            <w:r>
+              <w:rPr>
+                <w:noProof/>
+                <w:webHidden/>
+              </w:rPr>
+              <w:fldChar w:fldCharType="begin"/>
+            </w:r>
+            <w:r>
+              <w:rPr>
+                <w:noProof/>
+                <w:webHidden/>
+              </w:rPr>
+              <w:instrText xml:space="preserve"> PAGEREF _Toc178854673 \h </w:instrText>
+            </w:r>
+            <w:r>
+              <w:rPr>
+                <w:noProof/>
+                <w:webHidden/>
+              </w:rPr>
+            </w:r>
+            <w:r>
+              <w:rPr>
+                <w:noProof/>
+                <w:webHidden/>
+              </w:rPr>
+              <w:fldChar w:fldCharType="separate"/>
+            </w:r>
+            <w:r>
+              <w:rPr>
+                <w:noProof/>
+                <w:webHidden/>
+              </w:rPr>
+              <w:t>4</w:t>
+            </w:r>
+            <w:r>
+              <w:rPr>
+                <w:noProof/>
+                <w:webHidden/>
+              </w:rPr>
+              <w:fldChar w:fldCharType="end"/>
+            </w:r>
+          </w:hyperlink>
+        </w:p>
+        <w:p>
+          <w:pPr>
+            <w:pStyle w:val="Inhopg2"/>
+            <w:tabs>
+              <w:tab w:val="right" w:leader="dot" w:pos="9062"/>
+            </w:tabs>
+            <w:rPr>
+              <w:rFonts w:eastAsiaTheme="minorEastAsia"/>
+              <w:noProof/>
+              <w:sz w:val="24"/>
+              <w:szCs w:val="24"/>
+              <w:lang w:eastAsia="nl-NL"/>
+            </w:rPr>
+          </w:pPr>
+          <w:hyperlink w:anchor="_Toc178854674" w:history="1">
+            <w:r>
+              <w:rPr>
+                <w:rStyle w:val="Hyperlink"/>
+                <w:rFonts w:ascii="Arial" w:hAnsi="Arial" w:cs="Arial"/>
+                <w:noProof/>
+              </w:rPr>
+              <w:t>Hoe beveiligen de uitgezochte manieren informatie?</w:t>
+            </w:r>
+            <w:r>
+              <w:rPr>
+                <w:noProof/>
+                <w:webHidden/>
+              </w:rPr>
+              <w:tab/>
+            </w:r>
+            <w:r>
+              <w:rPr>
+                <w:noProof/>
+                <w:webHidden/>
+              </w:rPr>
+              <w:fldChar w:fldCharType="begin"/>
+            </w:r>
+            <w:r>
+              <w:rPr>
+                <w:noProof/>
+                <w:webHidden/>
+              </w:rPr>
+              <w:instrText xml:space="preserve"> PAGEREF _Toc178854674 \h </w:instrText>
+            </w:r>
+            <w:r>
+              <w:rPr>
+                <w:noProof/>
+                <w:webHidden/>
+              </w:rPr>
+            </w:r>
+            <w:r>
+              <w:rPr>
+                <w:noProof/>
+                <w:webHidden/>
+              </w:rPr>
+              <w:fldChar w:fldCharType="separate"/>
+            </w:r>
+            <w:r>
+              <w:rPr>
+                <w:noProof/>
+                <w:webHidden/>
+              </w:rPr>
+              <w:t>4</w:t>
+            </w:r>
+            <w:r>
+              <w:rPr>
+                <w:noProof/>
+                <w:webHidden/>
+              </w:rPr>
+              <w:fldChar w:fldCharType="end"/>
+            </w:r>
+          </w:hyperlink>
+        </w:p>
+        <w:p>
+          <w:pPr>
+            <w:pStyle w:val="Inhopg3"/>
+            <w:tabs>
+              <w:tab w:val="right" w:leader="dot" w:pos="9062"/>
+            </w:tabs>
+            <w:rPr>
+              <w:rFonts w:eastAsiaTheme="minorEastAsia"/>
+              <w:noProof/>
+              <w:sz w:val="24"/>
+              <w:szCs w:val="24"/>
+              <w:lang w:eastAsia="nl-NL"/>
+            </w:rPr>
+          </w:pPr>
+          <w:hyperlink w:anchor="_Toc178854675" w:history="1">
+            <w:r>
+              <w:rPr>
+                <w:rStyle w:val="Hyperlink"/>
+                <w:rFonts w:ascii="Arial" w:hAnsi="Arial" w:cs="Arial"/>
+                <w:noProof/>
+              </w:rPr>
+              <w:t>Encryption</w:t>
+            </w:r>
+            <w:r>
+              <w:rPr>
+                <w:noProof/>
+                <w:webHidden/>
+              </w:rPr>
+              <w:tab/>
+            </w:r>
+            <w:r>
+              <w:rPr>
+                <w:noProof/>
+                <w:webHidden/>
+              </w:rPr>
+              <w:fldChar w:fldCharType="begin"/>
+            </w:r>
+            <w:r>
+              <w:rPr>
+                <w:noProof/>
+                <w:webHidden/>
+              </w:rPr>
+              <w:instrText xml:space="preserve"> PAGEREF _Toc178854675 \h </w:instrText>
+            </w:r>
+            <w:r>
+              <w:rPr>
+                <w:noProof/>
+                <w:webHidden/>
+              </w:rPr>
+            </w:r>
+            <w:r>
+              <w:rPr>
+                <w:noProof/>
+                <w:webHidden/>
+              </w:rPr>
+              <w:fldChar w:fldCharType="separate"/>
+            </w:r>
+            <w:r>
+              <w:rPr>
+                <w:noProof/>
+                <w:webHidden/>
+              </w:rPr>
+              <w:t>4</w:t>
+            </w:r>
+            <w:r>
+              <w:rPr>
+                <w:noProof/>
+                <w:webHidden/>
+              </w:rPr>
+              <w:fldChar w:fldCharType="end"/>
+            </w:r>
+          </w:hyperlink>
+        </w:p>
+        <w:p>
+          <w:pPr>
+            <w:pStyle w:val="Inhopg3"/>
+            <w:tabs>
+              <w:tab w:val="right" w:leader="dot" w:pos="9062"/>
+            </w:tabs>
+            <w:rPr>
+              <w:rFonts w:eastAsiaTheme="minorEastAsia"/>
+              <w:noProof/>
+              <w:sz w:val="24"/>
+              <w:szCs w:val="24"/>
+              <w:lang w:eastAsia="nl-NL"/>
+            </w:rPr>
+          </w:pPr>
+          <w:hyperlink w:anchor="_Toc178854676" w:history="1">
+            <w:r>
+              <w:rPr>
+                <w:rStyle w:val="Hyperlink"/>
+                <w:rFonts w:ascii="Arial" w:hAnsi="Arial" w:cs="Arial"/>
+                <w:noProof/>
+              </w:rPr>
+              <w:t>Tokenization</w:t>
+            </w:r>
+            <w:r>
+              <w:rPr>
+                <w:noProof/>
+                <w:webHidden/>
+              </w:rPr>
+              <w:tab/>
+            </w:r>
+            <w:r>
+              <w:rPr>
+                <w:noProof/>
+                <w:webHidden/>
+              </w:rPr>
+              <w:fldChar w:fldCharType="begin"/>
+            </w:r>
+            <w:r>
+              <w:rPr>
+                <w:noProof/>
+                <w:webHidden/>
+              </w:rPr>
+              <w:instrText xml:space="preserve"> PAGEREF _Toc178854676 \h </w:instrText>
+            </w:r>
+            <w:r>
+              <w:rPr>
+                <w:noProof/>
+                <w:webHidden/>
+              </w:rPr>
+            </w:r>
+            <w:r>
+              <w:rPr>
+                <w:noProof/>
+                <w:webHidden/>
+              </w:rPr>
+              <w:fldChar w:fldCharType="separate"/>
+            </w:r>
+            <w:r>
+              <w:rPr>
+                <w:noProof/>
+                <w:webHidden/>
+              </w:rPr>
+              <w:t>5</w:t>
+            </w:r>
+            <w:r>
+              <w:rPr>
+                <w:noProof/>
+                <w:webHidden/>
+              </w:rPr>
+              <w:fldChar w:fldCharType="end"/>
+            </w:r>
+          </w:hyperlink>
+        </w:p>
+        <w:p>
+          <w:pPr>
+            <w:pStyle w:val="Inhopg3"/>
+            <w:tabs>
+              <w:tab w:val="right" w:leader="dot" w:pos="9062"/>
+            </w:tabs>
+            <w:rPr>
+              <w:rFonts w:eastAsiaTheme="minorEastAsia"/>
+              <w:noProof/>
+              <w:sz w:val="24"/>
+              <w:szCs w:val="24"/>
+              <w:lang w:eastAsia="nl-NL"/>
+            </w:rPr>
+          </w:pPr>
+          <w:hyperlink w:anchor="_Toc178854677" w:history="1">
+            <w:r>
+              <w:rPr>
+                <w:rStyle w:val="Hyperlink"/>
+                <w:rFonts w:ascii="Arial" w:hAnsi="Arial" w:cs="Arial"/>
+                <w:noProof/>
+              </w:rPr>
+              <w:t>Data At Rest Encyption</w:t>
+            </w:r>
+            <w:r>
+              <w:rPr>
+                <w:noProof/>
+                <w:webHidden/>
+              </w:rPr>
+              <w:tab/>
+            </w:r>
+            <w:r>
+              <w:rPr>
+                <w:noProof/>
+                <w:webHidden/>
+              </w:rPr>
+              <w:fldChar w:fldCharType="begin"/>
+            </w:r>
+            <w:r>
+              <w:rPr>
+                <w:noProof/>
+                <w:webHidden/>
+              </w:rPr>
+              <w:instrText xml:space="preserve"> PAGEREF _Toc178854677 \h </w:instrText>
+            </w:r>
+            <w:r>
+              <w:rPr>
+                <w:noProof/>
+                <w:webHidden/>
+              </w:rPr>
+            </w:r>
+            <w:r>
+              <w:rPr>
+                <w:noProof/>
+                <w:webHidden/>
+              </w:rPr>
+              <w:fldChar w:fldCharType="separate"/>
+            </w:r>
+            <w:r>
+              <w:rPr>
+                <w:noProof/>
+                <w:webHidden/>
+              </w:rPr>
+              <w:t>5</w:t>
+            </w:r>
+            <w:r>
+              <w:rPr>
+                <w:noProof/>
+                <w:webHidden/>
+              </w:rPr>
+              <w:fldChar w:fldCharType="end"/>
+            </w:r>
+          </w:hyperlink>
+        </w:p>
+        <w:p>
+          <w:pPr>
+            <w:pStyle w:val="Inhopg3"/>
+            <w:tabs>
+              <w:tab w:val="right" w:leader="dot" w:pos="9062"/>
+            </w:tabs>
+            <w:rPr>
+              <w:rFonts w:eastAsiaTheme="minorEastAsia"/>
+              <w:noProof/>
+              <w:sz w:val="24"/>
+              <w:szCs w:val="24"/>
+              <w:lang w:eastAsia="nl-NL"/>
+            </w:rPr>
+          </w:pPr>
+          <w:hyperlink w:anchor="_Toc178854678" w:history="1">
+            <w:r>
+              <w:rPr>
+                <w:rStyle w:val="Hyperlink"/>
+                <w:rFonts w:ascii="Arial" w:hAnsi="Arial" w:cs="Arial"/>
+                <w:noProof/>
+              </w:rPr>
+              <w:t>PCI-DSS Compliance</w:t>
+            </w:r>
+            <w:r>
+              <w:rPr>
+                <w:noProof/>
+                <w:webHidden/>
+              </w:rPr>
+              <w:tab/>
+            </w:r>
+            <w:r>
+              <w:rPr>
+                <w:noProof/>
+                <w:webHidden/>
+              </w:rPr>
+              <w:fldChar w:fldCharType="begin"/>
+            </w:r>
+            <w:r>
+              <w:rPr>
+                <w:noProof/>
+                <w:webHidden/>
+              </w:rPr>
+              <w:instrText xml:space="preserve"> PAGEREF _Toc178854678 \h </w:instrText>
+            </w:r>
+            <w:r>
+              <w:rPr>
+                <w:noProof/>
+                <w:webHidden/>
+              </w:rPr>
+            </w:r>
+            <w:r>
+              <w:rPr>
+                <w:noProof/>
+                <w:webHidden/>
+              </w:rPr>
+              <w:fldChar w:fldCharType="separate"/>
+            </w:r>
+            <w:r>
+              <w:rPr>
+                <w:noProof/>
+                <w:webHidden/>
+              </w:rPr>
+              <w:t>5</w:t>
+            </w:r>
+            <w:r>
+              <w:rPr>
+                <w:noProof/>
+                <w:webHidden/>
+              </w:rPr>
+              <w:fldChar w:fldCharType="end"/>
+            </w:r>
+          </w:hyperlink>
+        </w:p>
+        <w:p>
+          <w:pPr>
+            <w:pStyle w:val="Inhopg3"/>
+            <w:tabs>
+              <w:tab w:val="right" w:leader="dot" w:pos="9062"/>
+            </w:tabs>
+            <w:rPr>
+              <w:rFonts w:eastAsiaTheme="minorEastAsia"/>
+              <w:noProof/>
+              <w:sz w:val="24"/>
+              <w:szCs w:val="24"/>
+              <w:lang w:eastAsia="nl-NL"/>
+            </w:rPr>
+          </w:pPr>
+          <w:hyperlink w:anchor="_Toc178854679" w:history="1">
+            <w:r>
+              <w:rPr>
+                <w:rStyle w:val="Hyperlink"/>
+                <w:rFonts w:ascii="Arial" w:hAnsi="Arial" w:cs="Arial"/>
+                <w:noProof/>
+              </w:rPr>
+              <w:t>Multi-Factor Authentication</w:t>
+            </w:r>
+            <w:r>
+              <w:rPr>
+                <w:noProof/>
+                <w:webHidden/>
+              </w:rPr>
+              <w:tab/>
+            </w:r>
+            <w:r>
+              <w:rPr>
+                <w:noProof/>
+                <w:webHidden/>
+              </w:rPr>
+              <w:fldChar w:fldCharType="begin"/>
+            </w:r>
+            <w:r>
+              <w:rPr>
+                <w:noProof/>
+                <w:webHidden/>
+              </w:rPr>
+              <w:instrText xml:space="preserve"> PAGEREF _Toc178854679 \h </w:instrText>
+            </w:r>
+            <w:r>
+              <w:rPr>
+                <w:noProof/>
+                <w:webHidden/>
+              </w:rPr>
+            </w:r>
+            <w:r>
+              <w:rPr>
+                <w:noProof/>
+                <w:webHidden/>
+              </w:rPr>
+              <w:fldChar w:fldCharType="separate"/>
+            </w:r>
+            <w:r>
+              <w:rPr>
+                <w:noProof/>
+                <w:webHidden/>
+              </w:rPr>
+              <w:t>6</w:t>
+            </w:r>
+            <w:r>
+              <w:rPr>
+                <w:noProof/>
+                <w:webHidden/>
+              </w:rPr>
+              <w:fldChar w:fldCharType="end"/>
+            </w:r>
+          </w:hyperlink>
+        </w:p>
+        <w:p>
+          <w:pPr>
+            <w:pStyle w:val="Inhopg2"/>
+            <w:tabs>
+              <w:tab w:val="right" w:leader="dot" w:pos="9062"/>
+            </w:tabs>
+            <w:rPr>
+              <w:rFonts w:eastAsiaTheme="minorEastAsia"/>
+              <w:noProof/>
+              <w:sz w:val="24"/>
+              <w:szCs w:val="24"/>
+              <w:lang w:eastAsia="nl-NL"/>
+            </w:rPr>
+          </w:pPr>
+          <w:hyperlink w:anchor="_Toc178854680" w:history="1">
+            <w:r>
+              <w:rPr>
+                <w:rStyle w:val="Hyperlink"/>
+                <w:rFonts w:ascii="Arial" w:hAnsi="Arial" w:cs="Arial"/>
+                <w:noProof/>
+              </w:rPr>
+              <w:t>Welke manieren van informatie beveiliging zijn realistisch voor mij om te implementeren?</w:t>
+            </w:r>
+            <w:r>
+              <w:rPr>
+                <w:noProof/>
+                <w:webHidden/>
+              </w:rPr>
+              <w:tab/>
+            </w:r>
+            <w:r>
+              <w:rPr>
+                <w:noProof/>
+                <w:webHidden/>
+              </w:rPr>
+              <w:fldChar w:fldCharType="begin"/>
+            </w:r>
+            <w:r>
+              <w:rPr>
+                <w:noProof/>
+                <w:webHidden/>
+              </w:rPr>
+              <w:instrText xml:space="preserve"> PAGEREF _Toc178854680 \h </w:instrText>
+            </w:r>
+            <w:r>
+              <w:rPr>
+                <w:noProof/>
+                <w:webHidden/>
+              </w:rPr>
+            </w:r>
+            <w:r>
+              <w:rPr>
+                <w:noProof/>
+                <w:webHidden/>
+              </w:rPr>
+              <w:fldChar w:fldCharType="separate"/>
+            </w:r>
+            <w:r>
+              <w:rPr>
+                <w:noProof/>
+                <w:webHidden/>
+              </w:rPr>
+              <w:t>6</w:t>
             </w:r>
             <w:r>
               <w:rPr>
@@ -262,10 +854,14 @@
               <w:tab w:val="right" w:leader="dot" w:pos="9062"/>
             </w:tabs>
             <w:rPr>
+              <w:rFonts w:eastAsiaTheme="minorEastAsia"/>
               <w:noProof/>
+              <w:sz w:val="24"/>
+              <w:szCs w:val="24"/>
+              <w:lang w:eastAsia="nl-NL"/>
             </w:rPr>
           </w:pPr>
-          <w:hyperlink w:anchor="_Toc177548155" w:history="1">
+          <w:hyperlink w:anchor="_Toc178854681" w:history="1">
             <w:r>
               <w:rPr>
                 <w:rStyle w:val="Hyperlink"/>
@@ -293,7 +889,7 @@
                 <w:noProof/>
                 <w:webHidden/>
               </w:rPr>
-              <w:instrText xml:space="preserve"> PAGEREF _Toc177548155 \h </w:instrText>
+              <w:instrText xml:space="preserve"> PAGEREF _Toc178854681 \h </w:instrText>
             </w:r>
             <w:r>
               <w:rPr>
@@ -313,7 +909,7 @@
                 <w:noProof/>
                 <w:webHidden/>
               </w:rPr>
-              <w:t>5</w:t>
+              <w:t>7</w:t>
             </w:r>
             <w:r>
               <w:rPr>
@@ -331,10 +927,14 @@
               <w:tab w:val="right" w:leader="dot" w:pos="9062"/>
             </w:tabs>
             <w:rPr>
+              <w:rFonts w:eastAsiaTheme="minorEastAsia"/>
               <w:noProof/>
+              <w:sz w:val="24"/>
+              <w:szCs w:val="24"/>
+              <w:lang w:eastAsia="nl-NL"/>
             </w:rPr>
           </w:pPr>
-          <w:hyperlink w:anchor="_Toc177548156" w:history="1">
+          <w:hyperlink w:anchor="_Toc178854682" w:history="1">
             <w:r>
               <w:rPr>
                 <w:rStyle w:val="Hyperlink"/>
@@ -362,7 +962,7 @@
                 <w:noProof/>
                 <w:webHidden/>
               </w:rPr>
-              <w:instrText xml:space="preserve"> PAGEREF _Toc177548156 \h </w:instrText>
+              <w:instrText xml:space="preserve"> PAGEREF _Toc178854682 \h </w:instrText>
             </w:r>
             <w:r>
               <w:rPr>
@@ -382,7 +982,7 @@
                 <w:noProof/>
                 <w:webHidden/>
               </w:rPr>
-              <w:t>6</w:t>
+              <w:t>8</w:t>
             </w:r>
             <w:r>
               <w:rPr>
@@ -400,10 +1000,14 @@
               <w:tab w:val="right" w:leader="dot" w:pos="9062"/>
             </w:tabs>
             <w:rPr>
+              <w:rFonts w:eastAsiaTheme="minorEastAsia"/>
               <w:noProof/>
+              <w:sz w:val="24"/>
+              <w:szCs w:val="24"/>
+              <w:lang w:eastAsia="nl-NL"/>
             </w:rPr>
           </w:pPr>
-          <w:hyperlink w:anchor="_Toc177548157" w:history="1">
+          <w:hyperlink w:anchor="_Toc178854683" w:history="1">
             <w:r>
               <w:rPr>
                 <w:rStyle w:val="Hyperlink"/>
@@ -431,7 +1035,7 @@
                 <w:noProof/>
                 <w:webHidden/>
               </w:rPr>
-              <w:instrText xml:space="preserve"> PAGEREF _Toc177548157 \h </w:instrText>
+              <w:instrText xml:space="preserve"> PAGEREF _Toc178854683 \h </w:instrText>
             </w:r>
             <w:r>
               <w:rPr>
@@ -451,7 +1055,7 @@
                 <w:noProof/>
                 <w:webHidden/>
               </w:rPr>
-              <w:t>7</w:t>
+              <w:t>9</w:t>
             </w:r>
             <w:r>
               <w:rPr>
@@ -469,15 +1073,20 @@
               <w:tab w:val="right" w:leader="dot" w:pos="9062"/>
             </w:tabs>
             <w:rPr>
+              <w:rFonts w:eastAsiaTheme="minorEastAsia"/>
               <w:noProof/>
+              <w:sz w:val="24"/>
+              <w:szCs w:val="24"/>
+              <w:lang w:eastAsia="nl-NL"/>
             </w:rPr>
           </w:pPr>
-          <w:hyperlink w:anchor="_Toc177548158" w:history="1">
+          <w:hyperlink w:anchor="_Toc178854684" w:history="1">
             <w:r>
               <w:rPr>
                 <w:rStyle w:val="Hyperlink"/>
                 <w:rFonts w:ascii="Arial" w:hAnsi="Arial" w:cs="Arial"/>
                 <w:noProof/>
+                <w:lang w:val="en-US"/>
               </w:rPr>
               <w:t>Referenties</w:t>
             </w:r>
@@ -500,7 +1109,7 @@
                 <w:noProof/>
                 <w:webHidden/>
               </w:rPr>
-              <w:instrText xml:space="preserve"> PAGEREF _Toc177548158 \h </w:instrText>
+              <w:instrText xml:space="preserve"> PAGEREF _Toc178854684 \h </w:instrText>
             </w:r>
             <w:r>
               <w:rPr>
@@ -520,7 +1129,7 @@
                 <w:noProof/>
                 <w:webHidden/>
               </w:rPr>
-              <w:t>8</w:t>
+              <w:t>10</w:t>
             </w:r>
             <w:r>
               <w:rPr>
@@ -572,7 +1181,7 @@
           <w:rFonts w:ascii="Arial" w:hAnsi="Arial" w:cs="Arial"/>
         </w:rPr>
       </w:pPr>
-      <w:bookmarkStart w:id="0" w:name="_Toc177548153"/>
+      <w:bookmarkStart w:id="0" w:name="_Toc178854671"/>
       <w:r>
         <w:rPr>
           <w:rFonts w:ascii="Arial" w:hAnsi="Arial" w:cs="Arial"/>
@@ -636,6 +1245,13 @@
         </w:rPr>
         <w:t>en geconcludeerd met welke methodes ik zal gebruiken in de opzet van mijn web shop.</w:t>
       </w:r>
+    </w:p>
+    <w:p>
+      <w:pPr>
+        <w:rPr>
+          <w:rFonts w:ascii="Arial" w:hAnsi="Arial" w:cs="Arial"/>
+        </w:rPr>
+      </w:pPr>
       <w:r>
         <w:rPr>
           <w:rFonts w:ascii="Arial" w:hAnsi="Arial" w:cs="Arial"/>
@@ -650,13 +1266,13 @@
           <w:rFonts w:ascii="Arial" w:hAnsi="Arial" w:cs="Arial"/>
         </w:rPr>
       </w:pPr>
-      <w:bookmarkStart w:id="1" w:name="_Toc177548154"/>
+      <w:bookmarkStart w:id="1" w:name="_Toc178854672"/>
       <w:r>
         <w:rPr>
           <w:rFonts w:ascii="Arial" w:hAnsi="Arial" w:cs="Arial"/>
         </w:rPr>
         <w:lastRenderedPageBreak/>
-        <w:t>Literatuur onderzoek</w:t>
+        <w:t>Hoe beveilig ik de informatie van mijn klanten het beste?</w:t>
       </w:r>
       <w:bookmarkEnd w:id="1"/>
     </w:p>
@@ -670,19 +1286,109 @@
         <w:rPr>
           <w:rFonts w:ascii="Arial" w:hAnsi="Arial" w:cs="Arial"/>
         </w:rPr>
-        <w:t xml:space="preserve">Aangezien er veel verschillende manieren zijn van het beveiligen van gebruikers informatie </w:t>
-      </w:r>
-      <w:r>
-        <w:rPr>
-          <w:rFonts w:ascii="Arial" w:hAnsi="Arial" w:cs="Arial"/>
-        </w:rPr>
-        <w:t>zal ik in dit document 5 veel voorkomende beveiligingsmethodes bespreken. De vijf methodes die ik ga bespreken</w:t>
-      </w:r>
-      <w:r>
-        <w:rPr>
-          <w:rFonts w:ascii="Arial" w:hAnsi="Arial" w:cs="Arial"/>
-        </w:rPr>
-        <w:t xml:space="preserve"> zijn </w:t>
+        <w:t>Om deze vraag te beant</w:t>
+      </w:r>
+      <w:r>
+        <w:rPr>
+          <w:rFonts w:ascii="Arial" w:hAnsi="Arial" w:cs="Arial"/>
+        </w:rPr>
+        <w:t>woorden moet ik de volgende vragen kunnen beantwoorden.</w:t>
+      </w:r>
+    </w:p>
+    <w:p>
+      <w:pPr>
+        <w:pStyle w:val="Lijstalinea"/>
+        <w:numPr>
+          <w:ilvl w:val="0"/>
+          <w:numId w:val="2"/>
+        </w:numPr>
+        <w:rPr>
+          <w:rFonts w:ascii="Arial" w:hAnsi="Arial" w:cs="Arial"/>
+        </w:rPr>
+      </w:pPr>
+      <w:r>
+        <w:rPr>
+          <w:rFonts w:ascii="Arial" w:hAnsi="Arial" w:cs="Arial"/>
+        </w:rPr>
+        <w:t>Welke manieren van informatie beveiliging zijn er</w:t>
+      </w:r>
+      <w:r>
+        <w:rPr>
+          <w:rFonts w:ascii="Arial" w:hAnsi="Arial" w:cs="Arial"/>
+        </w:rPr>
+        <w:t>?</w:t>
+      </w:r>
+    </w:p>
+    <w:p>
+      <w:pPr>
+        <w:pStyle w:val="Lijstalinea"/>
+        <w:numPr>
+          <w:ilvl w:val="0"/>
+          <w:numId w:val="2"/>
+        </w:numPr>
+        <w:rPr>
+          <w:rFonts w:ascii="Arial" w:hAnsi="Arial" w:cs="Arial"/>
+        </w:rPr>
+      </w:pPr>
+      <w:r>
+        <w:rPr>
+          <w:rFonts w:ascii="Arial" w:hAnsi="Arial" w:cs="Arial"/>
+        </w:rPr>
+        <w:t>Hoe beveiligen de uitgezochte manieren informatie?</w:t>
+      </w:r>
+    </w:p>
+    <w:p>
+      <w:pPr>
+        <w:pStyle w:val="Lijstalinea"/>
+        <w:numPr>
+          <w:ilvl w:val="0"/>
+          <w:numId w:val="2"/>
+        </w:numPr>
+        <w:rPr>
+          <w:rFonts w:ascii="Arial" w:hAnsi="Arial" w:cs="Arial"/>
+        </w:rPr>
+      </w:pPr>
+      <w:r>
+        <w:rPr>
+          <w:rFonts w:ascii="Arial" w:hAnsi="Arial" w:cs="Arial"/>
+        </w:rPr>
+        <w:t>Welke manieren van informatie beveiliging zijn realistisch voor mij om te implementeren?</w:t>
+      </w:r>
+    </w:p>
+    <w:p>
+      <w:pPr>
+        <w:rPr>
+          <w:rFonts w:ascii="Arial" w:hAnsi="Arial" w:cs="Arial"/>
+        </w:rPr>
+      </w:pPr>
+    </w:p>
+    <w:p>
+      <w:pPr>
+        <w:pStyle w:val="Kop2"/>
+        <w:rPr>
+          <w:rFonts w:ascii="Arial" w:hAnsi="Arial" w:cs="Arial"/>
+        </w:rPr>
+      </w:pPr>
+      <w:bookmarkStart w:id="2" w:name="_Toc178854673"/>
+      <w:r>
+        <w:rPr>
+          <w:rFonts w:ascii="Arial" w:hAnsi="Arial" w:cs="Arial"/>
+        </w:rPr>
+        <w:t>Welke manieren van informatie beveiliging zijn er?</w:t>
+      </w:r>
+      <w:bookmarkEnd w:id="2"/>
+    </w:p>
+    <w:p>
+      <w:pPr>
+        <w:rPr>
+          <w:rFonts w:ascii="Arial" w:hAnsi="Arial" w:cs="Arial"/>
+        </w:rPr>
+      </w:pPr>
+      <w:r>
+        <w:rPr>
+          <w:rFonts w:ascii="Arial" w:hAnsi="Arial" w:cs="Arial"/>
+        </w:rPr>
+        <w:t xml:space="preserve">Aangezien er veel verschillende manieren zijn van het beveiligen van gebruikers informatie zal ik in dit document 5 veel voorkomende beveiligingsmethodes bespreken. De vijf methodes die ik ga bespreken zijn </w:t>
       </w:r>
       <w:proofErr w:type="spellStart"/>
       <w:r>
@@ -710,37 +1416,622 @@
         <w:rPr>
           <w:rFonts w:ascii="Arial" w:hAnsi="Arial" w:cs="Arial"/>
         </w:rPr>
-        <w:t xml:space="preserve">, </w:t>
-      </w:r>
-      <w:r>
-        <w:rPr>
-          <w:rFonts w:ascii="Arial" w:hAnsi="Arial" w:cs="Arial"/>
-        </w:rPr>
-        <w:t xml:space="preserve">data </w:t>
-      </w:r>
-      <w:r>
-        <w:rPr>
-          <w:rFonts w:ascii="Arial" w:hAnsi="Arial" w:cs="Arial"/>
-        </w:rPr>
-        <w:t>A</w:t>
-      </w:r>
-      <w:r>
-        <w:rPr>
-          <w:rFonts w:ascii="Arial" w:hAnsi="Arial" w:cs="Arial"/>
-        </w:rPr>
-        <w:t xml:space="preserve">t </w:t>
-      </w:r>
-      <w:r>
-        <w:rPr>
-          <w:rFonts w:ascii="Arial" w:hAnsi="Arial" w:cs="Arial"/>
-        </w:rPr>
-        <w:t>R</w:t>
-      </w:r>
-      <w:r>
-        <w:rPr>
-          <w:rFonts w:ascii="Arial" w:hAnsi="Arial" w:cs="Arial"/>
-        </w:rPr>
-        <w:t>est</w:t>
+        <w:t xml:space="preserve">, data At Rest </w:t>
+      </w:r>
+      <w:proofErr w:type="spellStart"/>
+      <w:r>
+        <w:rPr>
+          <w:rFonts w:ascii="Arial" w:hAnsi="Arial" w:cs="Arial"/>
+        </w:rPr>
+        <w:t>Encryption</w:t>
+      </w:r>
+      <w:proofErr w:type="spellEnd"/>
+      <w:r>
+        <w:rPr>
+          <w:rFonts w:ascii="Arial" w:hAnsi="Arial" w:cs="Arial"/>
+        </w:rPr>
+        <w:t xml:space="preserve">, PCI-DSS compliance en Multi-Factor </w:t>
+      </w:r>
+      <w:proofErr w:type="spellStart"/>
+      <w:r>
+        <w:rPr>
+          <w:rFonts w:ascii="Arial" w:hAnsi="Arial" w:cs="Arial"/>
+        </w:rPr>
+        <w:t>Authentication</w:t>
+      </w:r>
+      <w:proofErr w:type="spellEnd"/>
+      <w:r>
+        <w:rPr>
+          <w:rFonts w:ascii="Arial" w:hAnsi="Arial" w:cs="Arial"/>
+        </w:rPr>
+        <w:t>.</w:t>
+      </w:r>
+    </w:p>
+    <w:p>
+      <w:pPr>
+        <w:rPr>
+          <w:rFonts w:ascii="Arial" w:hAnsi="Arial" w:cs="Arial"/>
+        </w:rPr>
+      </w:pPr>
+    </w:p>
+    <w:p>
+      <w:pPr>
+        <w:pStyle w:val="Kop2"/>
+        <w:rPr>
+          <w:rFonts w:ascii="Arial" w:hAnsi="Arial" w:cs="Arial"/>
+        </w:rPr>
+      </w:pPr>
+      <w:bookmarkStart w:id="3" w:name="_Toc178854674"/>
+      <w:r>
+        <w:rPr>
+          <w:rFonts w:ascii="Arial" w:hAnsi="Arial" w:cs="Arial"/>
+        </w:rPr>
+        <w:t>Hoe beveiligen de uitgezochte manieren informatie?</w:t>
+      </w:r>
+      <w:bookmarkEnd w:id="3"/>
+    </w:p>
+    <w:p>
+      <w:r>
+        <w:t xml:space="preserve">Om te begrijpen welke </w:t>
+      </w:r>
+      <w:r>
+        <w:t xml:space="preserve">manieren van informatie beveiligen het beste zijn voor mijn project is het belangrijk om te weten wat </w:t>
+      </w:r>
+      <w:r>
+        <w:t>ze inhouden.</w:t>
+      </w:r>
+    </w:p>
+    <w:p/>
+    <w:p>
+      <w:pPr>
+        <w:pStyle w:val="Kop3"/>
+        <w:rPr>
+          <w:rFonts w:ascii="Arial" w:hAnsi="Arial" w:cs="Arial"/>
+        </w:rPr>
+      </w:pPr>
+      <w:bookmarkStart w:id="4" w:name="_Toc178854675"/>
+      <w:proofErr w:type="spellStart"/>
+      <w:r>
+        <w:rPr>
+          <w:rFonts w:ascii="Arial" w:hAnsi="Arial" w:cs="Arial"/>
+        </w:rPr>
+        <w:t>Encryption</w:t>
+      </w:r>
+      <w:bookmarkEnd w:id="4"/>
+      <w:proofErr w:type="spellEnd"/>
+    </w:p>
+    <w:p>
+      <w:pPr>
+        <w:rPr>
+          <w:rFonts w:ascii="Arial" w:hAnsi="Arial" w:cs="Arial"/>
+        </w:rPr>
+      </w:pPr>
+      <w:r>
+        <w:rPr>
+          <w:rFonts w:ascii="Arial" w:hAnsi="Arial" w:cs="Arial"/>
+        </w:rPr>
+        <w:t xml:space="preserve">Encryptie is een methode om de gegevens van een gebruiker te beschermen via TLS (Transport </w:t>
+      </w:r>
+      <w:proofErr w:type="spellStart"/>
+      <w:r>
+        <w:rPr>
+          <w:rFonts w:ascii="Arial" w:hAnsi="Arial" w:cs="Arial"/>
+        </w:rPr>
+        <w:t>Layer</w:t>
+      </w:r>
+      <w:proofErr w:type="spellEnd"/>
+      <w:r>
+        <w:rPr>
+          <w:rFonts w:ascii="Arial" w:hAnsi="Arial" w:cs="Arial"/>
+        </w:rPr>
+        <w:t xml:space="preserve"> Security). Dit werd vroeger gedaan via SSL (Secure Sockets </w:t>
+      </w:r>
+      <w:proofErr w:type="spellStart"/>
+      <w:r>
+        <w:rPr>
+          <w:rFonts w:ascii="Arial" w:hAnsi="Arial" w:cs="Arial"/>
+        </w:rPr>
+        <w:t>Layer</w:t>
+      </w:r>
+      <w:proofErr w:type="spellEnd"/>
+      <w:r>
+        <w:rPr>
+          <w:rFonts w:ascii="Arial" w:hAnsi="Arial" w:cs="Arial"/>
+        </w:rPr>
+        <w:t>), maar TLS is een nieuwer en veiliger ontwikkelde versie van SSL. TLS beschermt gegevens die via het internet worden verzonden en voorkomt dat hackers en de dienstverlener de gegevens die tussen een klant (klant) en server (webshop) worden verzonden, kunnen bekijken of manipuleren. Deze vorm van beveiliging is verplicht geworden om de gevoelige informatie van gebruikers te beschermen (</w:t>
+      </w:r>
+      <w:proofErr w:type="spellStart"/>
+      <w:r>
+        <w:rPr>
+          <w:rFonts w:ascii="Arial" w:hAnsi="Arial" w:cs="Arial"/>
+        </w:rPr>
+        <w:t>What</w:t>
+      </w:r>
+      <w:proofErr w:type="spellEnd"/>
+      <w:r>
+        <w:rPr>
+          <w:rFonts w:ascii="Arial" w:hAnsi="Arial" w:cs="Arial"/>
+        </w:rPr>
+        <w:t xml:space="preserve"> Is SSL/TLS </w:t>
+      </w:r>
+      <w:proofErr w:type="spellStart"/>
+      <w:r>
+        <w:rPr>
+          <w:rFonts w:ascii="Arial" w:hAnsi="Arial" w:cs="Arial"/>
+        </w:rPr>
+        <w:t>Encryption</w:t>
+      </w:r>
+      <w:proofErr w:type="spellEnd"/>
+      <w:r>
+        <w:rPr>
+          <w:rFonts w:ascii="Arial" w:hAnsi="Arial" w:cs="Arial"/>
+        </w:rPr>
+        <w:t xml:space="preserve">?, </w:t>
+      </w:r>
+      <w:proofErr w:type="spellStart"/>
+      <w:r>
+        <w:rPr>
+          <w:rFonts w:ascii="Arial" w:hAnsi="Arial" w:cs="Arial"/>
+        </w:rPr>
+        <w:t>n.d</w:t>
+      </w:r>
+      <w:proofErr w:type="spellEnd"/>
+      <w:r>
+        <w:rPr>
+          <w:rFonts w:ascii="Arial" w:hAnsi="Arial" w:cs="Arial"/>
+        </w:rPr>
+        <w:t>.).</w:t>
+      </w:r>
+    </w:p>
+    <w:p>
+      <w:pPr>
+        <w:rPr>
+          <w:rFonts w:ascii="Arial" w:hAnsi="Arial" w:cs="Arial"/>
+        </w:rPr>
+      </w:pPr>
+      <w:r>
+        <w:rPr>
+          <w:rFonts w:ascii="Arial" w:hAnsi="Arial" w:cs="Arial"/>
+        </w:rPr>
+        <w:t>TLS is opgedeeld in twee delen: asymmetrische encryptie en symmetrische encryptie. Asymmetrische encryptie wordt eerst uitgevoerd en wordt gebruikt om een beveiligde verbinding tussen klant en server tot stand te brengen, terwijl symmetrische encryptie wordt gebruikt om gegevens uit te wisselen binnen de beveiligde sessie (</w:t>
+      </w:r>
+      <w:proofErr w:type="spellStart"/>
+      <w:r>
+        <w:rPr>
+          <w:rFonts w:ascii="Arial" w:hAnsi="Arial" w:cs="Arial"/>
+        </w:rPr>
+        <w:t>What</w:t>
+      </w:r>
+      <w:proofErr w:type="spellEnd"/>
+      <w:r>
+        <w:rPr>
+          <w:rFonts w:ascii="Arial" w:hAnsi="Arial" w:cs="Arial"/>
+        </w:rPr>
+        <w:t xml:space="preserve"> Is SSL/TLS </w:t>
+      </w:r>
+      <w:proofErr w:type="spellStart"/>
+      <w:r>
+        <w:rPr>
+          <w:rFonts w:ascii="Arial" w:hAnsi="Arial" w:cs="Arial"/>
+        </w:rPr>
+        <w:t>Encryption</w:t>
+      </w:r>
+      <w:proofErr w:type="spellEnd"/>
+      <w:r>
+        <w:rPr>
+          <w:rFonts w:ascii="Arial" w:hAnsi="Arial" w:cs="Arial"/>
+        </w:rPr>
+        <w:t xml:space="preserve">?, </w:t>
+      </w:r>
+      <w:proofErr w:type="spellStart"/>
+      <w:r>
+        <w:rPr>
+          <w:rFonts w:ascii="Arial" w:hAnsi="Arial" w:cs="Arial"/>
+        </w:rPr>
+        <w:t>n.d</w:t>
+      </w:r>
+      <w:proofErr w:type="spellEnd"/>
+      <w:r>
+        <w:rPr>
+          <w:rFonts w:ascii="Arial" w:hAnsi="Arial" w:cs="Arial"/>
+        </w:rPr>
+        <w:t>.).</w:t>
+      </w:r>
+    </w:p>
+    <w:p>
+      <w:pPr>
+        <w:rPr>
+          <w:rFonts w:ascii="Arial" w:hAnsi="Arial" w:cs="Arial"/>
+        </w:rPr>
+      </w:pPr>
+      <w:r>
+        <w:rPr>
+          <w:rFonts w:ascii="Arial" w:hAnsi="Arial" w:cs="Arial"/>
+        </w:rPr>
+        <w:t>Om TLS te gebruiken, moet een website een SSL-certificaat hebben (de naam is niet veranderd naar TSL-certificaat omdat de naam SSL-certificaat te veel wordt gebruikt, maar een SSL-certificaat biedt nog steeds TLS en geen SSL). Dit certificaat kost geld en gemiddeld ligt de prijs rond de $60 per jaar, maar kan oplopen tot $1000 per jaar, afhankelijk van het niveau van het certificaat (G, 2024).</w:t>
+      </w:r>
+    </w:p>
+    <w:p>
+      <w:pPr>
+        <w:rPr>
+          <w:rFonts w:ascii="Arial" w:hAnsi="Arial" w:cs="Arial"/>
+        </w:rPr>
+      </w:pPr>
+    </w:p>
+    <w:p>
+      <w:pPr>
+        <w:rPr>
+          <w:rFonts w:ascii="Arial" w:eastAsiaTheme="majorEastAsia" w:hAnsi="Arial" w:cs="Arial"/>
+          <w:color w:val="0F4761" w:themeColor="accent1" w:themeShade="BF"/>
+          <w:sz w:val="28"/>
+          <w:szCs w:val="28"/>
+        </w:rPr>
+      </w:pPr>
+      <w:r>
+        <w:rPr>
+          <w:rFonts w:ascii="Arial" w:hAnsi="Arial" w:cs="Arial"/>
+        </w:rPr>
+        <w:br w:type="page"/>
+      </w:r>
+    </w:p>
+    <w:p>
+      <w:pPr>
+        <w:pStyle w:val="Kop3"/>
+        <w:rPr>
+          <w:rFonts w:ascii="Arial" w:hAnsi="Arial" w:cs="Arial"/>
+        </w:rPr>
+      </w:pPr>
+      <w:bookmarkStart w:id="5" w:name="_Toc178854676"/>
+      <w:proofErr w:type="spellStart"/>
+      <w:r>
+        <w:rPr>
+          <w:rFonts w:ascii="Arial" w:hAnsi="Arial" w:cs="Arial"/>
+        </w:rPr>
+        <w:lastRenderedPageBreak/>
+        <w:t>Tokenization</w:t>
+      </w:r>
+      <w:bookmarkEnd w:id="5"/>
+      <w:proofErr w:type="spellEnd"/>
+    </w:p>
+    <w:p>
+      <w:pPr>
+        <w:rPr>
+          <w:rFonts w:ascii="Arial" w:hAnsi="Arial" w:cs="Arial"/>
+        </w:rPr>
+      </w:pPr>
+      <w:proofErr w:type="spellStart"/>
+      <w:r>
+        <w:rPr>
+          <w:rFonts w:ascii="Arial" w:hAnsi="Arial" w:cs="Arial"/>
+        </w:rPr>
+        <w:t>Tokenization</w:t>
+      </w:r>
+      <w:proofErr w:type="spellEnd"/>
+      <w:r>
+        <w:rPr>
+          <w:rFonts w:ascii="Arial" w:hAnsi="Arial" w:cs="Arial"/>
+        </w:rPr>
+        <w:t xml:space="preserve"> wordt gebruikt in meerdere sectoren zoals AI, web3 (denk aan dingen zoals </w:t>
+      </w:r>
+      <w:proofErr w:type="spellStart"/>
+      <w:r>
+        <w:rPr>
+          <w:rFonts w:ascii="Arial" w:hAnsi="Arial" w:cs="Arial"/>
+        </w:rPr>
+        <w:t>bitcoin</w:t>
+      </w:r>
+      <w:proofErr w:type="spellEnd"/>
+      <w:r>
+        <w:rPr>
+          <w:rFonts w:ascii="Arial" w:hAnsi="Arial" w:cs="Arial"/>
+        </w:rPr>
+        <w:t xml:space="preserve"> en non-</w:t>
+      </w:r>
+      <w:proofErr w:type="spellStart"/>
+      <w:r>
+        <w:rPr>
+          <w:rFonts w:ascii="Arial" w:hAnsi="Arial" w:cs="Arial"/>
+        </w:rPr>
+        <w:t>fungible</w:t>
+      </w:r>
+      <w:proofErr w:type="spellEnd"/>
+      <w:r>
+        <w:rPr>
+          <w:rFonts w:ascii="Arial" w:hAnsi="Arial" w:cs="Arial"/>
+        </w:rPr>
+        <w:t xml:space="preserve"> tokens) en betalingen. AI en web3 zijn niet relevant voor dit onderzoek en worden daarom verder genegeerd. Door </w:t>
+      </w:r>
+      <w:proofErr w:type="spellStart"/>
+      <w:r>
+        <w:rPr>
+          <w:rFonts w:ascii="Arial" w:hAnsi="Arial" w:cs="Arial"/>
+        </w:rPr>
+        <w:t>tokenization</w:t>
+      </w:r>
+      <w:proofErr w:type="spellEnd"/>
+      <w:r>
+        <w:rPr>
+          <w:rFonts w:ascii="Arial" w:hAnsi="Arial" w:cs="Arial"/>
+        </w:rPr>
+        <w:t xml:space="preserve"> te gebruiken voor betalingen worden de gegevens die voor de betaling worden gebruikt verborgen, waardoor fraude wordt voorkomen (</w:t>
+      </w:r>
+      <w:proofErr w:type="spellStart"/>
+      <w:r>
+        <w:rPr>
+          <w:rFonts w:ascii="Arial" w:hAnsi="Arial" w:cs="Arial"/>
+        </w:rPr>
+        <w:t>What</w:t>
+      </w:r>
+      <w:proofErr w:type="spellEnd"/>
+      <w:r>
+        <w:rPr>
+          <w:rFonts w:ascii="Arial" w:hAnsi="Arial" w:cs="Arial"/>
+        </w:rPr>
+        <w:t xml:space="preserve"> Is </w:t>
+      </w:r>
+      <w:proofErr w:type="spellStart"/>
+      <w:r>
+        <w:rPr>
+          <w:rFonts w:ascii="Arial" w:hAnsi="Arial" w:cs="Arial"/>
+        </w:rPr>
+        <w:t>Tokenization</w:t>
+      </w:r>
+      <w:proofErr w:type="spellEnd"/>
+      <w:r>
+        <w:rPr>
+          <w:rFonts w:ascii="Arial" w:hAnsi="Arial" w:cs="Arial"/>
+        </w:rPr>
+        <w:t>?, 2024).</w:t>
+      </w:r>
+    </w:p>
+    <w:p>
+      <w:pPr>
+        <w:rPr>
+          <w:rFonts w:ascii="Arial" w:hAnsi="Arial" w:cs="Arial"/>
+        </w:rPr>
+      </w:pPr>
+      <w:r>
+        <w:rPr>
+          <w:rFonts w:ascii="Arial" w:hAnsi="Arial" w:cs="Arial"/>
+        </w:rPr>
+        <w:t xml:space="preserve">Het gebruik van </w:t>
+      </w:r>
+      <w:proofErr w:type="spellStart"/>
+      <w:r>
+        <w:rPr>
+          <w:rFonts w:ascii="Arial" w:hAnsi="Arial" w:cs="Arial"/>
+        </w:rPr>
+        <w:t>tokenization</w:t>
+      </w:r>
+      <w:proofErr w:type="spellEnd"/>
+      <w:r>
+        <w:rPr>
+          <w:rFonts w:ascii="Arial" w:hAnsi="Arial" w:cs="Arial"/>
+        </w:rPr>
+        <w:t xml:space="preserve"> vereist een privé blockchain-</w:t>
+      </w:r>
+      <w:proofErr w:type="spellStart"/>
+      <w:r>
+        <w:rPr>
+          <w:rFonts w:ascii="Arial" w:hAnsi="Arial" w:cs="Arial"/>
+        </w:rPr>
+        <w:t>ledger</w:t>
+      </w:r>
+      <w:proofErr w:type="spellEnd"/>
+      <w:r>
+        <w:rPr>
+          <w:rFonts w:ascii="Arial" w:hAnsi="Arial" w:cs="Arial"/>
+        </w:rPr>
+        <w:t xml:space="preserve">. Deze </w:t>
+      </w:r>
+      <w:proofErr w:type="spellStart"/>
+      <w:r>
+        <w:rPr>
+          <w:rFonts w:ascii="Arial" w:hAnsi="Arial" w:cs="Arial"/>
+        </w:rPr>
+        <w:t>ledger</w:t>
+      </w:r>
+      <w:proofErr w:type="spellEnd"/>
+      <w:r>
+        <w:rPr>
+          <w:rFonts w:ascii="Arial" w:hAnsi="Arial" w:cs="Arial"/>
+        </w:rPr>
+        <w:t xml:space="preserve"> toont welke transacties zijn uitgevoerd en wat deze hebben gekost (</w:t>
+      </w:r>
+      <w:proofErr w:type="spellStart"/>
+      <w:r>
+        <w:rPr>
+          <w:rFonts w:ascii="Arial" w:hAnsi="Arial" w:cs="Arial"/>
+        </w:rPr>
+        <w:t>What</w:t>
+      </w:r>
+      <w:proofErr w:type="spellEnd"/>
+      <w:r>
+        <w:rPr>
+          <w:rFonts w:ascii="Arial" w:hAnsi="Arial" w:cs="Arial"/>
+        </w:rPr>
+        <w:t xml:space="preserve"> Is </w:t>
+      </w:r>
+      <w:proofErr w:type="spellStart"/>
+      <w:r>
+        <w:rPr>
+          <w:rFonts w:ascii="Arial" w:hAnsi="Arial" w:cs="Arial"/>
+        </w:rPr>
+        <w:t>Tokenization</w:t>
+      </w:r>
+      <w:proofErr w:type="spellEnd"/>
+      <w:r>
+        <w:rPr>
+          <w:rFonts w:ascii="Arial" w:hAnsi="Arial" w:cs="Arial"/>
+        </w:rPr>
+        <w:t xml:space="preserve">?, 2024). Echter, deze </w:t>
+      </w:r>
+      <w:proofErr w:type="spellStart"/>
+      <w:r>
+        <w:rPr>
+          <w:rFonts w:ascii="Arial" w:hAnsi="Arial" w:cs="Arial"/>
+        </w:rPr>
+        <w:t>ledger</w:t>
+      </w:r>
+      <w:proofErr w:type="spellEnd"/>
+      <w:r>
+        <w:rPr>
+          <w:rFonts w:ascii="Arial" w:hAnsi="Arial" w:cs="Arial"/>
+        </w:rPr>
+        <w:t xml:space="preserve"> toont alleen wat er gebeurt en bevat geen van de weergegeven waarden, dus als het geld van een account wordt gestolen, kan het verloren geld niet via de blockchain worden teruggedraaid. Een aparte database moet worden gebruikt om eventuele geleden schade te herstellen.</w:t>
+      </w:r>
+    </w:p>
+    <w:p>
+      <w:pPr>
+        <w:rPr>
+          <w:rFonts w:ascii="Arial" w:hAnsi="Arial" w:cs="Arial"/>
+        </w:rPr>
+      </w:pPr>
+    </w:p>
+    <w:p>
+      <w:pPr>
+        <w:pStyle w:val="Kop3"/>
+        <w:rPr>
+          <w:rFonts w:ascii="Arial" w:hAnsi="Arial" w:cs="Arial"/>
+        </w:rPr>
+      </w:pPr>
+      <w:bookmarkStart w:id="6" w:name="_Toc178854677"/>
+      <w:r>
+        <w:rPr>
+          <w:rFonts w:ascii="Arial" w:hAnsi="Arial" w:cs="Arial"/>
+        </w:rPr>
+        <w:t xml:space="preserve">Data At Rest </w:t>
+      </w:r>
+      <w:proofErr w:type="spellStart"/>
+      <w:r>
+        <w:rPr>
+          <w:rFonts w:ascii="Arial" w:hAnsi="Arial" w:cs="Arial"/>
+        </w:rPr>
+        <w:t>Encyption</w:t>
+      </w:r>
+      <w:bookmarkEnd w:id="6"/>
+      <w:proofErr w:type="spellEnd"/>
+    </w:p>
+    <w:p>
+      <w:pPr>
+        <w:rPr>
+          <w:rFonts w:ascii="Arial" w:hAnsi="Arial" w:cs="Arial"/>
+        </w:rPr>
+      </w:pPr>
+      <w:r>
+        <w:rPr>
+          <w:rFonts w:ascii="Arial" w:hAnsi="Arial" w:cs="Arial"/>
+        </w:rPr>
+        <w:t xml:space="preserve">DARE (Data At Rest </w:t>
+      </w:r>
+      <w:proofErr w:type="spellStart"/>
+      <w:r>
+        <w:rPr>
+          <w:rFonts w:ascii="Arial" w:hAnsi="Arial" w:cs="Arial"/>
+        </w:rPr>
+        <w:t>Encryption</w:t>
+      </w:r>
+      <w:proofErr w:type="spellEnd"/>
+      <w:r>
+        <w:rPr>
+          <w:rFonts w:ascii="Arial" w:hAnsi="Arial" w:cs="Arial"/>
+        </w:rPr>
+        <w:t>) verschilt van de eerder besproken encryptie, omdat het gericht is op het beschermen van gegevens die niet via een netwerk worden verplaatst. Dit type encryptie bestaat om een hiërarchie te creëren over wie wat mag inzien. Niet elke medewerker zou toegang moeten hebben tot de diepste delen van de webshop (</w:t>
+      </w:r>
+      <w:proofErr w:type="spellStart"/>
+      <w:r>
+        <w:rPr>
+          <w:rFonts w:ascii="Arial" w:hAnsi="Arial" w:cs="Arial"/>
+        </w:rPr>
+        <w:t>Emptoris</w:t>
+      </w:r>
+      <w:proofErr w:type="spellEnd"/>
+      <w:r>
+        <w:rPr>
+          <w:rFonts w:ascii="Arial" w:hAnsi="Arial" w:cs="Arial"/>
+        </w:rPr>
+        <w:t xml:space="preserve"> Strategic Supply Management 10.1.3, </w:t>
+      </w:r>
+      <w:proofErr w:type="spellStart"/>
+      <w:r>
+        <w:rPr>
+          <w:rFonts w:ascii="Arial" w:hAnsi="Arial" w:cs="Arial"/>
+        </w:rPr>
+        <w:t>n.d</w:t>
+      </w:r>
+      <w:proofErr w:type="spellEnd"/>
+      <w:r>
+        <w:rPr>
+          <w:rFonts w:ascii="Arial" w:hAnsi="Arial" w:cs="Arial"/>
+        </w:rPr>
+        <w:t>.).</w:t>
+      </w:r>
+    </w:p>
+    <w:p>
+      <w:pPr>
+        <w:rPr>
+          <w:rFonts w:ascii="Arial" w:hAnsi="Arial" w:cs="Arial"/>
+        </w:rPr>
+      </w:pPr>
+      <w:r>
+        <w:rPr>
+          <w:rFonts w:ascii="Arial" w:hAnsi="Arial" w:cs="Arial"/>
+        </w:rPr>
+        <w:t>DARE wordt gebruikt op het niveau van databases. Omdat het niet interacteert met het internet, is het niet bruikbaar voor het beveiligen van klantinformatie wanneer gegevens van de klant naar de server en terug worden verzonden, maar het is perfect geschikt om ervoor te zorgen dat elk account</w:t>
+      </w:r>
+      <w:r>
+        <w:rPr>
+          <w:rFonts w:ascii="Arial" w:hAnsi="Arial" w:cs="Arial"/>
+        </w:rPr>
+        <w:t xml:space="preserve"> en persoonlijke informatie</w:t>
+      </w:r>
+      <w:r>
+        <w:rPr>
+          <w:rFonts w:ascii="Arial" w:hAnsi="Arial" w:cs="Arial"/>
+        </w:rPr>
+        <w:t xml:space="preserve"> van de klant goed beschermd is.</w:t>
+      </w:r>
+    </w:p>
+    <w:p>
+      <w:pPr>
+        <w:rPr>
+          <w:rFonts w:ascii="Arial" w:hAnsi="Arial" w:cs="Arial"/>
+        </w:rPr>
+      </w:pPr>
+    </w:p>
+    <w:p>
+      <w:pPr>
+        <w:pStyle w:val="Kop3"/>
+        <w:rPr>
+          <w:rFonts w:ascii="Arial" w:hAnsi="Arial" w:cs="Arial"/>
+        </w:rPr>
+      </w:pPr>
+      <w:bookmarkStart w:id="7" w:name="_Toc178854678"/>
+      <w:r>
+        <w:rPr>
+          <w:rFonts w:ascii="Arial" w:hAnsi="Arial" w:cs="Arial"/>
+        </w:rPr>
+        <w:t>PCI-DSS Compliance</w:t>
+      </w:r>
+      <w:bookmarkEnd w:id="7"/>
+    </w:p>
+    <w:p>
+      <w:pPr>
+        <w:rPr>
+          <w:rFonts w:ascii="Arial" w:hAnsi="Arial" w:cs="Arial"/>
+        </w:rPr>
+      </w:pPr>
+      <w:r>
+        <w:rPr>
+          <w:rFonts w:ascii="Arial" w:hAnsi="Arial" w:cs="Arial"/>
+        </w:rPr>
+        <w:t>PCI-DSS Compliance gaat over de minimale beveiliging waar een we</w:t>
+      </w:r>
+      <w:r>
+        <w:rPr>
+          <w:rFonts w:ascii="Arial" w:hAnsi="Arial" w:cs="Arial"/>
+        </w:rPr>
+        <w:t>bsite aan moet doen zodra er persoonlijke gegevens van een klant gebruikt worden voor betalingen of soortgelijke gebeurtenissen.</w:t>
       </w:r>
       <w:r>
         <w:rPr>
@@ -748,713 +2039,25 @@
         </w:rPr>
         <w:t xml:space="preserve"> </w:t>
       </w:r>
+      <w:r>
+        <w:rPr>
+          <w:rFonts w:ascii="Arial" w:hAnsi="Arial" w:cs="Arial"/>
+        </w:rPr>
+        <w:t>In het geval van betalingen moet een website de creditcard informatie van een klant zo goed mogelijk beveiligen zodat die niet publiekelijk te zien zijn. Veel bedrijven gebruiken derde partijen om aan PCI-DSS te voldoen (</w:t>
+      </w:r>
       <w:proofErr w:type="spellStart"/>
       <w:r>
         <w:rPr>
           <w:rFonts w:ascii="Arial" w:hAnsi="Arial" w:cs="Arial"/>
         </w:rPr>
-        <w:t>Encryption</w:t>
+        <w:t>Stripe</w:t>
       </w:r>
       <w:proofErr w:type="spellEnd"/>
       <w:r>
         <w:rPr>
           <w:rFonts w:ascii="Arial" w:hAnsi="Arial" w:cs="Arial"/>
         </w:rPr>
-        <w:t xml:space="preserve">, PCI-DSS compliance en Multi-Factor </w:t>
-      </w:r>
-      <w:proofErr w:type="spellStart"/>
-      <w:r>
-        <w:rPr>
-          <w:rFonts w:ascii="Arial" w:hAnsi="Arial" w:cs="Arial"/>
-        </w:rPr>
-        <w:t>Authentica</w:t>
-      </w:r>
-      <w:r>
-        <w:rPr>
-          <w:rFonts w:ascii="Arial" w:hAnsi="Arial" w:cs="Arial"/>
-        </w:rPr>
-        <w:t>tion</w:t>
-      </w:r>
-      <w:proofErr w:type="spellEnd"/>
-      <w:r>
-        <w:rPr>
-          <w:rFonts w:ascii="Arial" w:hAnsi="Arial" w:cs="Arial"/>
-        </w:rPr>
-        <w:t>.</w:t>
-      </w:r>
-    </w:p>
-    <w:p>
-      <w:pPr>
-        <w:rPr>
-          <w:rFonts w:ascii="Arial" w:hAnsi="Arial" w:cs="Arial"/>
-        </w:rPr>
-      </w:pPr>
-    </w:p>
-    <w:p>
-      <w:pPr>
-        <w:pStyle w:val="Kop2"/>
-        <w:rPr>
-          <w:rFonts w:ascii="Arial" w:hAnsi="Arial" w:cs="Arial"/>
-        </w:rPr>
-      </w:pPr>
-      <w:proofErr w:type="spellStart"/>
-      <w:r>
-        <w:rPr>
-          <w:rFonts w:ascii="Arial" w:hAnsi="Arial" w:cs="Arial"/>
-        </w:rPr>
-        <w:t>Encryption</w:t>
-      </w:r>
-      <w:proofErr w:type="spellEnd"/>
-    </w:p>
-    <w:p>
-      <w:pPr>
-        <w:rPr>
-          <w:rFonts w:ascii="Arial" w:hAnsi="Arial" w:cs="Arial"/>
-        </w:rPr>
-      </w:pPr>
-      <w:r>
-        <w:rPr>
-          <w:rFonts w:ascii="Arial" w:hAnsi="Arial" w:cs="Arial"/>
-        </w:rPr>
-        <w:t xml:space="preserve">Encryptie is een methode om de gegevens van een gebruiker te beschermen via TLS (Transport </w:t>
-      </w:r>
-      <w:proofErr w:type="spellStart"/>
-      <w:r>
-        <w:rPr>
-          <w:rFonts w:ascii="Arial" w:hAnsi="Arial" w:cs="Arial"/>
-        </w:rPr>
-        <w:t>Layer</w:t>
-      </w:r>
-      <w:proofErr w:type="spellEnd"/>
-      <w:r>
-        <w:rPr>
-          <w:rFonts w:ascii="Arial" w:hAnsi="Arial" w:cs="Arial"/>
-        </w:rPr>
-        <w:t xml:space="preserve"> Security). Dit werd vroeger gedaan via SSL (Secure Sockets </w:t>
-      </w:r>
-      <w:proofErr w:type="spellStart"/>
-      <w:r>
-        <w:rPr>
-          <w:rFonts w:ascii="Arial" w:hAnsi="Arial" w:cs="Arial"/>
-        </w:rPr>
-        <w:t>Layer</w:t>
-      </w:r>
-      <w:proofErr w:type="spellEnd"/>
-      <w:r>
-        <w:rPr>
-          <w:rFonts w:ascii="Arial" w:hAnsi="Arial" w:cs="Arial"/>
-        </w:rPr>
-        <w:t>), maar TLS is een nieuwer en veiliger ontwikkelde versie van SSL. TLS beschermt gegevens die via het internet worden verzonden en voorkomt dat hackers en de dienstverlener de gegevens die tussen een klant (klant) en server (webshop) worden verzonden, kunnen bekijken of manipuleren. Deze vorm van beveiliging is verplicht geworden om de gevoelige informatie van gebruikers te beschermen (</w:t>
-      </w:r>
-      <w:proofErr w:type="spellStart"/>
-      <w:r>
-        <w:rPr>
-          <w:rFonts w:ascii="Arial" w:hAnsi="Arial" w:cs="Arial"/>
-        </w:rPr>
-        <w:t>What</w:t>
-      </w:r>
-      <w:proofErr w:type="spellEnd"/>
-      <w:r>
-        <w:rPr>
-          <w:rFonts w:ascii="Arial" w:hAnsi="Arial" w:cs="Arial"/>
-        </w:rPr>
-        <w:t xml:space="preserve"> Is SSL/TLS </w:t>
-      </w:r>
-      <w:proofErr w:type="spellStart"/>
-      <w:r>
-        <w:rPr>
-          <w:rFonts w:ascii="Arial" w:hAnsi="Arial" w:cs="Arial"/>
-        </w:rPr>
-        <w:t>Encryption</w:t>
-      </w:r>
-      <w:proofErr w:type="spellEnd"/>
-      <w:r>
-        <w:rPr>
-          <w:rFonts w:ascii="Arial" w:hAnsi="Arial" w:cs="Arial"/>
-        </w:rPr>
-        <w:t xml:space="preserve">?, </w:t>
-      </w:r>
-      <w:proofErr w:type="spellStart"/>
-      <w:r>
-        <w:rPr>
-          <w:rFonts w:ascii="Arial" w:hAnsi="Arial" w:cs="Arial"/>
-        </w:rPr>
-        <w:t>n.d</w:t>
-      </w:r>
-      <w:proofErr w:type="spellEnd"/>
-      <w:r>
-        <w:rPr>
-          <w:rFonts w:ascii="Arial" w:hAnsi="Arial" w:cs="Arial"/>
-        </w:rPr>
-        <w:t>.).</w:t>
-      </w:r>
-    </w:p>
-    <w:p>
-      <w:pPr>
-        <w:rPr>
-          <w:rFonts w:ascii="Arial" w:hAnsi="Arial" w:cs="Arial"/>
-        </w:rPr>
-      </w:pPr>
-      <w:r>
-        <w:rPr>
-          <w:rFonts w:ascii="Arial" w:hAnsi="Arial" w:cs="Arial"/>
-        </w:rPr>
-        <w:t>TLS is opgedeeld in twee delen: asymmetrische encryptie en symmetrische encryptie. Asymmetrische encryptie wordt eerst uitgevoerd en wordt gebruikt om een beveiligde verbinding tussen klant en server tot stand te brengen, terwijl symmetrische encryptie wordt gebruikt om gegevens uit te wisselen binnen de beveiligde sessie (</w:t>
-      </w:r>
-      <w:proofErr w:type="spellStart"/>
-      <w:r>
-        <w:rPr>
-          <w:rFonts w:ascii="Arial" w:hAnsi="Arial" w:cs="Arial"/>
-        </w:rPr>
-        <w:t>What</w:t>
-      </w:r>
-      <w:proofErr w:type="spellEnd"/>
-      <w:r>
-        <w:rPr>
-          <w:rFonts w:ascii="Arial" w:hAnsi="Arial" w:cs="Arial"/>
-        </w:rPr>
-        <w:t xml:space="preserve"> Is SSL/TLS </w:t>
-      </w:r>
-      <w:proofErr w:type="spellStart"/>
-      <w:r>
-        <w:rPr>
-          <w:rFonts w:ascii="Arial" w:hAnsi="Arial" w:cs="Arial"/>
-        </w:rPr>
-        <w:t>Encryption</w:t>
-      </w:r>
-      <w:proofErr w:type="spellEnd"/>
-      <w:r>
-        <w:rPr>
-          <w:rFonts w:ascii="Arial" w:hAnsi="Arial" w:cs="Arial"/>
-        </w:rPr>
-        <w:t xml:space="preserve">?, </w:t>
-      </w:r>
-      <w:proofErr w:type="spellStart"/>
-      <w:r>
-        <w:rPr>
-          <w:rFonts w:ascii="Arial" w:hAnsi="Arial" w:cs="Arial"/>
-        </w:rPr>
-        <w:t>n.d</w:t>
-      </w:r>
-      <w:proofErr w:type="spellEnd"/>
-      <w:r>
-        <w:rPr>
-          <w:rFonts w:ascii="Arial" w:hAnsi="Arial" w:cs="Arial"/>
-        </w:rPr>
-        <w:t>.).</w:t>
-      </w:r>
-    </w:p>
-    <w:p>
-      <w:pPr>
-        <w:rPr>
-          <w:rFonts w:ascii="Arial" w:hAnsi="Arial" w:cs="Arial"/>
-        </w:rPr>
-      </w:pPr>
-      <w:r>
-        <w:rPr>
-          <w:rFonts w:ascii="Arial" w:hAnsi="Arial" w:cs="Arial"/>
-        </w:rPr>
-        <w:t>Om TLS te gebruiken, moet een website een SSL-certificaat hebben (de naam is niet veranderd naar TSL-certificaat omdat de naam SSL-certificaat te veel wordt gebruikt, maar een SSL-certificaat biedt nog steeds TLS en geen SSL). Dit certificaat kost geld en gemiddeld ligt de prijs rond de $60 per jaar, maar kan oplopen tot $1000 per jaar, afhankelijk van het niveau van het certificaat (G, 2024).</w:t>
-      </w:r>
-    </w:p>
-    <w:p>
-      <w:pPr>
-        <w:rPr>
-          <w:rFonts w:ascii="Arial" w:hAnsi="Arial" w:cs="Arial"/>
-        </w:rPr>
-      </w:pPr>
-    </w:p>
-    <w:p>
-      <w:pPr>
-        <w:pStyle w:val="Kop2"/>
-        <w:rPr>
-          <w:rFonts w:ascii="Arial" w:hAnsi="Arial" w:cs="Arial"/>
-        </w:rPr>
-      </w:pPr>
-      <w:proofErr w:type="spellStart"/>
-      <w:r>
-        <w:rPr>
-          <w:rFonts w:ascii="Arial" w:hAnsi="Arial" w:cs="Arial"/>
-        </w:rPr>
-        <w:t>Tokenization</w:t>
-      </w:r>
-      <w:proofErr w:type="spellEnd"/>
-    </w:p>
-    <w:p>
-      <w:pPr>
-        <w:rPr>
-          <w:rFonts w:ascii="Arial" w:hAnsi="Arial" w:cs="Arial"/>
-        </w:rPr>
-      </w:pPr>
-      <w:proofErr w:type="spellStart"/>
-      <w:r>
-        <w:rPr>
-          <w:rFonts w:ascii="Arial" w:hAnsi="Arial" w:cs="Arial"/>
-        </w:rPr>
-        <w:t>Tokenization</w:t>
-      </w:r>
-      <w:proofErr w:type="spellEnd"/>
-      <w:r>
-        <w:rPr>
-          <w:rFonts w:ascii="Arial" w:hAnsi="Arial" w:cs="Arial"/>
-        </w:rPr>
-        <w:t xml:space="preserve"> wordt gebruikt in meerdere sectoren zoals AI, web3 (denk aan dingen zoals </w:t>
-      </w:r>
-      <w:proofErr w:type="spellStart"/>
-      <w:r>
-        <w:rPr>
-          <w:rFonts w:ascii="Arial" w:hAnsi="Arial" w:cs="Arial"/>
-        </w:rPr>
-        <w:t>bitcoin</w:t>
-      </w:r>
-      <w:proofErr w:type="spellEnd"/>
-      <w:r>
-        <w:rPr>
-          <w:rFonts w:ascii="Arial" w:hAnsi="Arial" w:cs="Arial"/>
-        </w:rPr>
-        <w:t xml:space="preserve"> en non-</w:t>
-      </w:r>
-      <w:proofErr w:type="spellStart"/>
-      <w:r>
-        <w:rPr>
-          <w:rFonts w:ascii="Arial" w:hAnsi="Arial" w:cs="Arial"/>
-        </w:rPr>
-        <w:t>fungible</w:t>
-      </w:r>
-      <w:proofErr w:type="spellEnd"/>
-      <w:r>
-        <w:rPr>
-          <w:rFonts w:ascii="Arial" w:hAnsi="Arial" w:cs="Arial"/>
-        </w:rPr>
-        <w:t xml:space="preserve"> tokens) en betalingen. AI en web3 zijn niet relevant voor dit onderzoek en worden daarom verder genegeerd. Door </w:t>
-      </w:r>
-      <w:proofErr w:type="spellStart"/>
-      <w:r>
-        <w:rPr>
-          <w:rFonts w:ascii="Arial" w:hAnsi="Arial" w:cs="Arial"/>
-        </w:rPr>
-        <w:t>tokenization</w:t>
-      </w:r>
-      <w:proofErr w:type="spellEnd"/>
-      <w:r>
-        <w:rPr>
-          <w:rFonts w:ascii="Arial" w:hAnsi="Arial" w:cs="Arial"/>
-        </w:rPr>
-        <w:t xml:space="preserve"> te gebruiken voor betalingen worden de gegevens die voor de betaling worden gebruikt verborgen, waardoor fraude wordt voorkomen (</w:t>
-      </w:r>
-      <w:proofErr w:type="spellStart"/>
-      <w:r>
-        <w:rPr>
-          <w:rFonts w:ascii="Arial" w:hAnsi="Arial" w:cs="Arial"/>
-        </w:rPr>
-        <w:t>What</w:t>
-      </w:r>
-      <w:proofErr w:type="spellEnd"/>
-      <w:r>
-        <w:rPr>
-          <w:rFonts w:ascii="Arial" w:hAnsi="Arial" w:cs="Arial"/>
-        </w:rPr>
-        <w:t xml:space="preserve"> Is </w:t>
-      </w:r>
-      <w:proofErr w:type="spellStart"/>
-      <w:r>
-        <w:rPr>
-          <w:rFonts w:ascii="Arial" w:hAnsi="Arial" w:cs="Arial"/>
-        </w:rPr>
-        <w:t>Tokenization</w:t>
-      </w:r>
-      <w:proofErr w:type="spellEnd"/>
-      <w:r>
-        <w:rPr>
-          <w:rFonts w:ascii="Arial" w:hAnsi="Arial" w:cs="Arial"/>
-        </w:rPr>
-        <w:t>?, 2024).</w:t>
-      </w:r>
-    </w:p>
-    <w:p>
-      <w:pPr>
-        <w:rPr>
-          <w:rFonts w:ascii="Arial" w:hAnsi="Arial" w:cs="Arial"/>
-        </w:rPr>
-      </w:pPr>
-      <w:r>
-        <w:rPr>
-          <w:rFonts w:ascii="Arial" w:hAnsi="Arial" w:cs="Arial"/>
-        </w:rPr>
-        <w:t xml:space="preserve">Het gebruik van </w:t>
-      </w:r>
-      <w:proofErr w:type="spellStart"/>
-      <w:r>
-        <w:rPr>
-          <w:rFonts w:ascii="Arial" w:hAnsi="Arial" w:cs="Arial"/>
-        </w:rPr>
-        <w:t>tokenization</w:t>
-      </w:r>
-      <w:proofErr w:type="spellEnd"/>
-      <w:r>
-        <w:rPr>
-          <w:rFonts w:ascii="Arial" w:hAnsi="Arial" w:cs="Arial"/>
-        </w:rPr>
-        <w:t xml:space="preserve"> vereist een privé blockchain-</w:t>
-      </w:r>
-      <w:proofErr w:type="spellStart"/>
-      <w:r>
-        <w:rPr>
-          <w:rFonts w:ascii="Arial" w:hAnsi="Arial" w:cs="Arial"/>
-        </w:rPr>
-        <w:t>ledger</w:t>
-      </w:r>
-      <w:proofErr w:type="spellEnd"/>
-      <w:r>
-        <w:rPr>
-          <w:rFonts w:ascii="Arial" w:hAnsi="Arial" w:cs="Arial"/>
-        </w:rPr>
-        <w:t xml:space="preserve">. Deze </w:t>
-      </w:r>
-      <w:proofErr w:type="spellStart"/>
-      <w:r>
-        <w:rPr>
-          <w:rFonts w:ascii="Arial" w:hAnsi="Arial" w:cs="Arial"/>
-        </w:rPr>
-        <w:t>ledger</w:t>
-      </w:r>
-      <w:proofErr w:type="spellEnd"/>
-      <w:r>
-        <w:rPr>
-          <w:rFonts w:ascii="Arial" w:hAnsi="Arial" w:cs="Arial"/>
-        </w:rPr>
-        <w:t xml:space="preserve"> toont welke transacties zijn uitgevoerd en wat deze hebben gekost (</w:t>
-      </w:r>
-      <w:proofErr w:type="spellStart"/>
-      <w:r>
-        <w:rPr>
-          <w:rFonts w:ascii="Arial" w:hAnsi="Arial" w:cs="Arial"/>
-        </w:rPr>
-        <w:t>What</w:t>
-      </w:r>
-      <w:proofErr w:type="spellEnd"/>
-      <w:r>
-        <w:rPr>
-          <w:rFonts w:ascii="Arial" w:hAnsi="Arial" w:cs="Arial"/>
-        </w:rPr>
-        <w:t xml:space="preserve"> Is </w:t>
-      </w:r>
-      <w:proofErr w:type="spellStart"/>
-      <w:r>
-        <w:rPr>
-          <w:rFonts w:ascii="Arial" w:hAnsi="Arial" w:cs="Arial"/>
-        </w:rPr>
-        <w:t>Tokenization</w:t>
-      </w:r>
-      <w:proofErr w:type="spellEnd"/>
-      <w:r>
-        <w:rPr>
-          <w:rFonts w:ascii="Arial" w:hAnsi="Arial" w:cs="Arial"/>
-        </w:rPr>
-        <w:t xml:space="preserve">?, 2024). Echter, deze </w:t>
-      </w:r>
-      <w:proofErr w:type="spellStart"/>
-      <w:r>
-        <w:rPr>
-          <w:rFonts w:ascii="Arial" w:hAnsi="Arial" w:cs="Arial"/>
-        </w:rPr>
-        <w:t>ledger</w:t>
-      </w:r>
-      <w:proofErr w:type="spellEnd"/>
-      <w:r>
-        <w:rPr>
-          <w:rFonts w:ascii="Arial" w:hAnsi="Arial" w:cs="Arial"/>
-        </w:rPr>
-        <w:t xml:space="preserve"> toont alleen wat er gebeurt en bevat geen van de weergegeven waarden, dus als het geld van een account wordt gestolen, kan het verloren geld niet via de blockchain worden teruggedraaid. Een aparte database moet worden gebruikt om eventuele geleden schade te herstellen.</w:t>
-      </w:r>
-    </w:p>
-    <w:p>
-      <w:pPr>
-        <w:rPr>
-          <w:rFonts w:ascii="Arial" w:hAnsi="Arial" w:cs="Arial"/>
-        </w:rPr>
-      </w:pPr>
-    </w:p>
-    <w:p>
-      <w:pPr>
-        <w:pStyle w:val="Kop2"/>
-        <w:rPr>
-          <w:rFonts w:ascii="Arial" w:hAnsi="Arial" w:cs="Arial"/>
-        </w:rPr>
-      </w:pPr>
-      <w:r>
-        <w:rPr>
-          <w:rFonts w:ascii="Arial" w:hAnsi="Arial" w:cs="Arial"/>
-        </w:rPr>
-        <w:t xml:space="preserve">Data </w:t>
-      </w:r>
-      <w:r>
-        <w:rPr>
-          <w:rFonts w:ascii="Arial" w:hAnsi="Arial" w:cs="Arial"/>
-        </w:rPr>
-        <w:t>A</w:t>
-      </w:r>
-      <w:r>
-        <w:rPr>
-          <w:rFonts w:ascii="Arial" w:hAnsi="Arial" w:cs="Arial"/>
-        </w:rPr>
-        <w:t xml:space="preserve">t </w:t>
-      </w:r>
-      <w:r>
-        <w:rPr>
-          <w:rFonts w:ascii="Arial" w:hAnsi="Arial" w:cs="Arial"/>
-        </w:rPr>
-        <w:t>R</w:t>
-      </w:r>
-      <w:r>
-        <w:rPr>
-          <w:rFonts w:ascii="Arial" w:hAnsi="Arial" w:cs="Arial"/>
-        </w:rPr>
-        <w:t>est</w:t>
-      </w:r>
-      <w:r>
-        <w:rPr>
-          <w:rFonts w:ascii="Arial" w:hAnsi="Arial" w:cs="Arial"/>
-        </w:rPr>
-        <w:t xml:space="preserve"> </w:t>
-      </w:r>
-      <w:proofErr w:type="spellStart"/>
-      <w:r>
-        <w:rPr>
-          <w:rFonts w:ascii="Arial" w:hAnsi="Arial" w:cs="Arial"/>
-        </w:rPr>
-        <w:t>Encyption</w:t>
-      </w:r>
-      <w:proofErr w:type="spellEnd"/>
-    </w:p>
-    <w:p>
-      <w:pPr>
-        <w:rPr>
-          <w:rFonts w:ascii="Arial" w:hAnsi="Arial" w:cs="Arial"/>
-        </w:rPr>
-      </w:pPr>
-      <w:r>
-        <w:rPr>
-          <w:rFonts w:ascii="Arial" w:hAnsi="Arial" w:cs="Arial"/>
-        </w:rPr>
-        <w:t xml:space="preserve">DARE (Data At Rest </w:t>
-      </w:r>
-      <w:proofErr w:type="spellStart"/>
-      <w:r>
-        <w:rPr>
-          <w:rFonts w:ascii="Arial" w:hAnsi="Arial" w:cs="Arial"/>
-        </w:rPr>
-        <w:t>Encryption</w:t>
-      </w:r>
-      <w:proofErr w:type="spellEnd"/>
-      <w:r>
-        <w:rPr>
-          <w:rFonts w:ascii="Arial" w:hAnsi="Arial" w:cs="Arial"/>
-        </w:rPr>
-        <w:t xml:space="preserve">) verschilt van de eerder besproken encryptie, omdat het gericht is op het beschermen van gegevens die niet via een netwerk worden verplaatst. Dit type encryptie bestaat om een hiërarchie te creëren over wie wat mag inzien. Niet elke </w:t>
-      </w:r>
-      <w:r>
-        <w:rPr>
-          <w:rFonts w:ascii="Arial" w:hAnsi="Arial" w:cs="Arial"/>
-        </w:rPr>
-        <w:lastRenderedPageBreak/>
-        <w:t>medewerker zou toegang moeten hebben tot de diepste delen van de webshop (</w:t>
-      </w:r>
-      <w:proofErr w:type="spellStart"/>
-      <w:r>
-        <w:rPr>
-          <w:rFonts w:ascii="Arial" w:hAnsi="Arial" w:cs="Arial"/>
-        </w:rPr>
-        <w:t>Emptoris</w:t>
-      </w:r>
-      <w:proofErr w:type="spellEnd"/>
-      <w:r>
-        <w:rPr>
-          <w:rFonts w:ascii="Arial" w:hAnsi="Arial" w:cs="Arial"/>
-        </w:rPr>
-        <w:t xml:space="preserve"> Strategic Supply Management 10.1.3, </w:t>
-      </w:r>
-      <w:proofErr w:type="spellStart"/>
-      <w:r>
-        <w:rPr>
-          <w:rFonts w:ascii="Arial" w:hAnsi="Arial" w:cs="Arial"/>
-        </w:rPr>
-        <w:t>n.d</w:t>
-      </w:r>
-      <w:proofErr w:type="spellEnd"/>
-      <w:r>
-        <w:rPr>
-          <w:rFonts w:ascii="Arial" w:hAnsi="Arial" w:cs="Arial"/>
-        </w:rPr>
-        <w:t>.).</w:t>
-      </w:r>
-    </w:p>
-    <w:p>
-      <w:pPr>
-        <w:rPr>
-          <w:rFonts w:ascii="Arial" w:hAnsi="Arial" w:cs="Arial"/>
-        </w:rPr>
-      </w:pPr>
-      <w:r>
-        <w:rPr>
-          <w:rFonts w:ascii="Arial" w:hAnsi="Arial" w:cs="Arial"/>
-        </w:rPr>
-        <w:t>DARE wordt gebruikt op het niveau van databases. Omdat het niet interacteert met het internet, is het niet bruikbaar voor het beveiligen van klantinformatie wanneer gegevens van de klant naar de server en terug worden verzonden, maar het is perfect geschikt om ervoor te zorgen dat elk account</w:t>
-      </w:r>
-      <w:r>
-        <w:rPr>
-          <w:rFonts w:ascii="Arial" w:hAnsi="Arial" w:cs="Arial"/>
-        </w:rPr>
-        <w:t xml:space="preserve"> en persoonlijke informatie</w:t>
-      </w:r>
-      <w:r>
-        <w:rPr>
-          <w:rFonts w:ascii="Arial" w:hAnsi="Arial" w:cs="Arial"/>
-        </w:rPr>
-        <w:t xml:space="preserve"> van de klant goed beschermd is.</w:t>
-      </w:r>
-    </w:p>
-    <w:p>
-      <w:pPr>
-        <w:pStyle w:val="Kop2"/>
-        <w:rPr>
-          <w:rFonts w:ascii="Arial" w:hAnsi="Arial" w:cs="Arial"/>
-        </w:rPr>
-      </w:pPr>
-      <w:r>
-        <w:rPr>
-          <w:rFonts w:ascii="Arial" w:hAnsi="Arial" w:cs="Arial"/>
-        </w:rPr>
-        <w:t>PCI-DSS Compliance</w:t>
-      </w:r>
-    </w:p>
-    <w:p>
-      <w:pPr>
-        <w:rPr>
-          <w:rFonts w:ascii="Arial" w:hAnsi="Arial" w:cs="Arial"/>
-        </w:rPr>
-      </w:pPr>
-      <w:r>
-        <w:rPr>
-          <w:rFonts w:ascii="Arial" w:hAnsi="Arial" w:cs="Arial"/>
-        </w:rPr>
-        <w:t xml:space="preserve">PCI-DSS Compliance </w:t>
-      </w:r>
-      <w:r>
-        <w:rPr>
-          <w:rFonts w:ascii="Arial" w:hAnsi="Arial" w:cs="Arial"/>
-        </w:rPr>
-        <w:t xml:space="preserve">gaat over de minimale </w:t>
-      </w:r>
-      <w:r>
-        <w:rPr>
-          <w:rFonts w:ascii="Arial" w:hAnsi="Arial" w:cs="Arial"/>
-        </w:rPr>
-        <w:t>beveiliging waar een we</w:t>
-      </w:r>
-      <w:r>
-        <w:rPr>
-          <w:rFonts w:ascii="Arial" w:hAnsi="Arial" w:cs="Arial"/>
-        </w:rPr>
-        <w:t xml:space="preserve">bsite aan moet doen zodra er </w:t>
-      </w:r>
-      <w:r>
-        <w:rPr>
-          <w:rFonts w:ascii="Arial" w:hAnsi="Arial" w:cs="Arial"/>
-        </w:rPr>
-        <w:t>persoonlijke</w:t>
-      </w:r>
-      <w:r>
-        <w:rPr>
-          <w:rFonts w:ascii="Arial" w:hAnsi="Arial" w:cs="Arial"/>
-        </w:rPr>
-        <w:t xml:space="preserve"> gegevens </w:t>
-      </w:r>
-      <w:r>
-        <w:rPr>
-          <w:rFonts w:ascii="Arial" w:hAnsi="Arial" w:cs="Arial"/>
-        </w:rPr>
-        <w:t>van een klant gebruikt worden voor betalingen of soortgelijke gebeurtenissen.</w:t>
-      </w:r>
-      <w:r>
-        <w:rPr>
-          <w:rFonts w:ascii="Arial" w:hAnsi="Arial" w:cs="Arial"/>
-        </w:rPr>
-        <w:t xml:space="preserve"> </w:t>
-      </w:r>
-      <w:r>
-        <w:rPr>
-          <w:rFonts w:ascii="Arial" w:hAnsi="Arial" w:cs="Arial"/>
-        </w:rPr>
-        <w:t xml:space="preserve">In het geval van betalingen moet een website </w:t>
-      </w:r>
-      <w:r>
-        <w:rPr>
-          <w:rFonts w:ascii="Arial" w:hAnsi="Arial" w:cs="Arial"/>
-        </w:rPr>
-        <w:t xml:space="preserve">de creditcard informatie van een klant zo goed mogelijk beveiligen zodat </w:t>
-      </w:r>
-      <w:r>
-        <w:rPr>
-          <w:rFonts w:ascii="Arial" w:hAnsi="Arial" w:cs="Arial"/>
-        </w:rPr>
-        <w:t xml:space="preserve">die niet publiekelijk </w:t>
-      </w:r>
-      <w:r>
-        <w:rPr>
-          <w:rFonts w:ascii="Arial" w:hAnsi="Arial" w:cs="Arial"/>
-        </w:rPr>
-        <w:t xml:space="preserve">te zien zijn. Veel bedrijven gebruiken derde partijen om </w:t>
-      </w:r>
-      <w:r>
-        <w:rPr>
-          <w:rFonts w:ascii="Arial" w:hAnsi="Arial" w:cs="Arial"/>
-        </w:rPr>
-        <w:t>aan PCI-DSS te voldoen (</w:t>
-      </w:r>
-      <w:proofErr w:type="spellStart"/>
-      <w:r>
-        <w:rPr>
-          <w:rFonts w:ascii="Arial" w:hAnsi="Arial" w:cs="Arial"/>
-        </w:rPr>
-        <w:t>S</w:t>
-      </w:r>
-      <w:r>
-        <w:rPr>
-          <w:rFonts w:ascii="Arial" w:hAnsi="Arial" w:cs="Arial"/>
-        </w:rPr>
-        <w:t>tripe</w:t>
-      </w:r>
-      <w:proofErr w:type="spellEnd"/>
-      <w:r>
-        <w:rPr>
-          <w:rFonts w:ascii="Arial" w:hAnsi="Arial" w:cs="Arial"/>
-        </w:rPr>
-        <w:t xml:space="preserve"> en </w:t>
-      </w:r>
-      <w:r>
-        <w:rPr>
-          <w:rFonts w:ascii="Arial" w:hAnsi="Arial" w:cs="Arial"/>
-        </w:rPr>
-        <w:t>PayPal</w:t>
-      </w:r>
-      <w:r>
-        <w:rPr>
-          <w:rFonts w:ascii="Arial" w:hAnsi="Arial" w:cs="Arial"/>
-        </w:rPr>
-        <w:t xml:space="preserve"> zijn veelvoorkomend</w:t>
-      </w:r>
-      <w:r>
-        <w:rPr>
-          <w:rFonts w:ascii="Arial" w:hAnsi="Arial" w:cs="Arial"/>
-        </w:rPr>
-        <w:t>e derde partijen hiervoor</w:t>
-      </w:r>
-      <w:r>
-        <w:rPr>
-          <w:rFonts w:ascii="Arial" w:hAnsi="Arial" w:cs="Arial"/>
-        </w:rPr>
-        <w:t>)</w:t>
+        <w:t xml:space="preserve"> en PayPal zijn veelvoorkomende derde partijen hiervoor)</w:t>
       </w:r>
       <w:r>
         <w:rPr>
@@ -1553,13 +2156,7 @@
         <w:rPr>
           <w:rFonts w:ascii="Arial" w:hAnsi="Arial" w:cs="Arial"/>
         </w:rPr>
-        <w:t>oofdonderwerpen waar een website aan moet voldoen</w:t>
-      </w:r>
-      <w:r>
-        <w:rPr>
-          <w:rFonts w:ascii="Arial" w:hAnsi="Arial" w:cs="Arial"/>
-        </w:rPr>
-        <w:t>.</w:t>
+        <w:t>oofdonderwerpen waar een website aan moet voldoen.</w:t>
       </w:r>
     </w:p>
     <w:p>
@@ -1577,13 +2174,7 @@
         <w:rPr>
           <w:rFonts w:ascii="Arial" w:hAnsi="Arial" w:cs="Arial"/>
         </w:rPr>
-        <w:t>Het veilig overdragen van creditcard informatie van klanten</w:t>
-      </w:r>
-      <w:r>
-        <w:rPr>
-          <w:rFonts w:ascii="Arial" w:hAnsi="Arial" w:cs="Arial"/>
-        </w:rPr>
-        <w:t>.</w:t>
+        <w:t>Het veilig overdragen van creditcard informatie van klanten.</w:t>
       </w:r>
     </w:p>
     <w:p>
@@ -1601,13 +2192,7 @@
         <w:rPr>
           <w:rFonts w:ascii="Arial" w:hAnsi="Arial" w:cs="Arial"/>
         </w:rPr>
-        <w:t>Een veilige opslag plaats van persoonlijke gegevens</w:t>
-      </w:r>
-      <w:r>
-        <w:rPr>
-          <w:rFonts w:ascii="Arial" w:hAnsi="Arial" w:cs="Arial"/>
-        </w:rPr>
-        <w:t>.</w:t>
+        <w:t>Een veilige opslag plaats van persoonlijke gegevens.</w:t>
       </w:r>
     </w:p>
     <w:p>
@@ -1625,31 +2210,7 @@
         <w:rPr>
           <w:rFonts w:ascii="Arial" w:hAnsi="Arial" w:cs="Arial"/>
         </w:rPr>
-        <w:t xml:space="preserve">Een jaarlijkse audit om </w:t>
-      </w:r>
-      <w:r>
-        <w:rPr>
-          <w:rFonts w:ascii="Arial" w:hAnsi="Arial" w:cs="Arial"/>
-        </w:rPr>
-        <w:t>te testen op veiligheid risico</w:t>
-      </w:r>
-      <w:r>
-        <w:rPr>
-          <w:rFonts w:ascii="Arial" w:hAnsi="Arial" w:cs="Arial"/>
-        </w:rPr>
-        <w:t>’</w:t>
-      </w:r>
-      <w:r>
-        <w:rPr>
-          <w:rFonts w:ascii="Arial" w:hAnsi="Arial" w:cs="Arial"/>
-        </w:rPr>
-        <w:t xml:space="preserve">s </w:t>
-      </w:r>
-      <w:r>
-        <w:rPr>
-          <w:rFonts w:ascii="Arial" w:hAnsi="Arial" w:cs="Arial"/>
-        </w:rPr>
-        <w:t>en veiligheid daarmee te valideren.</w:t>
+        <w:t>Een jaarlijkse audit om te testen op veiligheid risico’s en veiligheid daarmee te valideren.</w:t>
       </w:r>
     </w:p>
     <w:p>
@@ -1668,37 +2229,7 @@
         <w:rPr>
           <w:rFonts w:ascii="Arial" w:hAnsi="Arial" w:cs="Arial"/>
         </w:rPr>
-        <w:t xml:space="preserve">meer een generieke methoden is die aangeeft waar een website minimaal aan moet voldoen </w:t>
-      </w:r>
-      <w:r>
-        <w:rPr>
-          <w:rFonts w:ascii="Arial" w:hAnsi="Arial" w:cs="Arial"/>
-        </w:rPr>
-        <w:t>wanneer</w:t>
-      </w:r>
-      <w:r>
-        <w:rPr>
-          <w:rFonts w:ascii="Arial" w:hAnsi="Arial" w:cs="Arial"/>
-        </w:rPr>
-        <w:t xml:space="preserve"> het in contact komt met persoonlijke informatie van klanten heeft het geen </w:t>
-      </w:r>
-      <w:r>
-        <w:rPr>
-          <w:rFonts w:ascii="Arial" w:hAnsi="Arial" w:cs="Arial"/>
-        </w:rPr>
-        <w:t xml:space="preserve">tool/tools zoals andere methoden en </w:t>
-      </w:r>
-      <w:r>
-        <w:rPr>
-          <w:rFonts w:ascii="Arial" w:hAnsi="Arial" w:cs="Arial"/>
-        </w:rPr>
-        <w:t>eist het gebruik van sommige methoden</w:t>
-      </w:r>
-      <w:r>
-        <w:rPr>
-          <w:rFonts w:ascii="Arial" w:hAnsi="Arial" w:cs="Arial"/>
-        </w:rPr>
-        <w:t xml:space="preserve"> </w:t>
+        <w:t xml:space="preserve">meer een generieke methoden is die aangeeft waar een website minimaal aan moet voldoen wanneer het in contact komt met persoonlijke informatie van klanten heeft het geen tool/tools zoals andere methoden en eist het gebruik van sommige methoden </w:t>
       </w:r>
       <w:r>
         <w:rPr>
@@ -1743,15 +2274,24 @@
     </w:p>
     <w:p>
       <w:pPr>
-        <w:pStyle w:val="Kop2"/>
-        <w:rPr>
-          <w:rFonts w:ascii="Arial" w:hAnsi="Arial" w:cs="Arial"/>
-        </w:rPr>
-      </w:pPr>
-      <w:r>
-        <w:rPr>
-          <w:rFonts w:ascii="Arial" w:hAnsi="Arial" w:cs="Arial"/>
-        </w:rPr>
+        <w:rPr>
+          <w:rFonts w:ascii="Arial" w:hAnsi="Arial" w:cs="Arial"/>
+        </w:rPr>
+      </w:pPr>
+    </w:p>
+    <w:p>
+      <w:pPr>
+        <w:pStyle w:val="Kop3"/>
+        <w:rPr>
+          <w:rFonts w:ascii="Arial" w:hAnsi="Arial" w:cs="Arial"/>
+        </w:rPr>
+      </w:pPr>
+      <w:bookmarkStart w:id="8" w:name="_Toc178854679"/>
+      <w:r>
+        <w:rPr>
+          <w:rFonts w:ascii="Arial" w:hAnsi="Arial" w:cs="Arial"/>
+        </w:rPr>
+        <w:lastRenderedPageBreak/>
         <w:t xml:space="preserve">Multi-Factor </w:t>
       </w:r>
       <w:proofErr w:type="spellStart"/>
@@ -1761,6 +2301,7 @@
         </w:rPr>
         <w:t>Authentication</w:t>
       </w:r>
+      <w:bookmarkEnd w:id="8"/>
       <w:proofErr w:type="spellEnd"/>
     </w:p>
     <w:p>
@@ -1787,73 +2328,13 @@
         <w:rPr>
           <w:rFonts w:ascii="Arial" w:hAnsi="Arial" w:cs="Arial"/>
         </w:rPr>
-        <w:t xml:space="preserve"> </w:t>
-      </w:r>
-      <w:r>
-        <w:rPr>
-          <w:rFonts w:ascii="Arial" w:hAnsi="Arial" w:cs="Arial"/>
-        </w:rPr>
-        <w:t xml:space="preserve">(MFA) </w:t>
-      </w:r>
-      <w:r>
-        <w:rPr>
-          <w:rFonts w:ascii="Arial" w:hAnsi="Arial" w:cs="Arial"/>
-        </w:rPr>
-        <w:t>verwijst</w:t>
-      </w:r>
-      <w:r>
-        <w:rPr>
-          <w:rFonts w:ascii="Arial" w:hAnsi="Arial" w:cs="Arial"/>
-        </w:rPr>
-        <w:t xml:space="preserve"> naar </w:t>
-      </w:r>
-      <w:r>
-        <w:rPr>
-          <w:rFonts w:ascii="Arial" w:hAnsi="Arial" w:cs="Arial"/>
-        </w:rPr>
-        <w:t>het</w:t>
-      </w:r>
-      <w:r>
-        <w:rPr>
-          <w:rFonts w:ascii="Arial" w:hAnsi="Arial" w:cs="Arial"/>
-        </w:rPr>
-        <w:t xml:space="preserve"> maken van twee of meerdere stappen om in te loggen op een website</w:t>
-      </w:r>
-      <w:r>
-        <w:rPr>
-          <w:rFonts w:ascii="Arial" w:hAnsi="Arial" w:cs="Arial"/>
-        </w:rPr>
-        <w:t xml:space="preserve"> of andere service. </w:t>
-      </w:r>
-      <w:r>
-        <w:rPr>
-          <w:rFonts w:ascii="Arial" w:hAnsi="Arial" w:cs="Arial"/>
-        </w:rPr>
-        <w:t xml:space="preserve">Dit wordt gedaan om </w:t>
-      </w:r>
-      <w:r>
-        <w:rPr>
-          <w:rFonts w:ascii="Arial" w:hAnsi="Arial" w:cs="Arial"/>
-        </w:rPr>
-        <w:t xml:space="preserve">het hacken van accounts moeilijker te maken door meer informatie te vereisen voordat inloggen mogelijk is. denk aan </w:t>
-      </w:r>
-      <w:r>
-        <w:rPr>
-          <w:rFonts w:ascii="Arial" w:hAnsi="Arial" w:cs="Arial"/>
-        </w:rPr>
-        <w:t xml:space="preserve">het gebruik van een gebruikersnaam en wachtwoord en dan een pincode in moeten vullen. Deze extra laag beveiliging </w:t>
-      </w:r>
-      <w:r>
-        <w:rPr>
-          <w:rFonts w:ascii="Arial" w:hAnsi="Arial" w:cs="Arial"/>
-        </w:rPr>
-        <w:t>zorgt ervoor dat een account veilig blijft zelfs als een gebruikersnaam en wachtwoord gestolen worden</w:t>
-      </w:r>
-      <w:r>
-        <w:rPr>
-          <w:rFonts w:ascii="Arial" w:hAnsi="Arial" w:cs="Arial"/>
-        </w:rPr>
-        <w:t xml:space="preserve"> </w:t>
+        <w:t xml:space="preserve"> (MFA) verwijst naar het</w:t>
+      </w:r>
+      <w:r>
+        <w:rPr>
+          <w:rFonts w:ascii="Arial" w:hAnsi="Arial" w:cs="Arial"/>
+        </w:rPr>
+        <w:t xml:space="preserve"> maken van twee of meerdere stappen om in te loggen op een website of andere service. Dit wordt gedaan om het hacken van accounts moeilijker te maken door meer informatie te vereisen voordat inloggen mogelijk is. denk aan het gebruik van een gebruikersnaam en wachtwoord en dan een pincode in moeten vullen. Deze extra laag beveiliging zorgt ervoor dat een account veilig blijft zelfs als een gebruikersnaam en wachtwoord gestolen worden </w:t>
       </w:r>
       <w:r>
         <w:rPr>
@@ -1881,6 +2362,20 @@
         </w:rPr>
         <w:t>.</w:t>
       </w:r>
+    </w:p>
+    <w:p/>
+    <w:p>
+      <w:pPr>
+        <w:pStyle w:val="Kop2"/>
+      </w:pPr>
+      <w:bookmarkStart w:id="9" w:name="_Toc178854680"/>
+      <w:r>
+        <w:rPr>
+          <w:rFonts w:ascii="Arial" w:hAnsi="Arial" w:cs="Arial"/>
+        </w:rPr>
+        <w:t>Welke manieren van informatie beveiliging zijn realistisch voor mij om te implementeren?</w:t>
+      </w:r>
+      <w:bookmarkEnd w:id="9"/>
       <w:r>
         <w:br w:type="page"/>
       </w:r>
@@ -1892,7 +2387,7 @@
           <w:rFonts w:ascii="Arial" w:hAnsi="Arial" w:cs="Arial"/>
         </w:rPr>
       </w:pPr>
-      <w:bookmarkStart w:id="2" w:name="_Toc177548155"/>
+      <w:bookmarkStart w:id="10" w:name="_Toc178854681"/>
       <w:r>
         <w:rPr>
           <w:rFonts w:ascii="Arial" w:hAnsi="Arial" w:cs="Arial"/>
@@ -1900,7 +2395,7 @@
         <w:lastRenderedPageBreak/>
         <w:t>Methodologie</w:t>
       </w:r>
-      <w:bookmarkEnd w:id="2"/>
+      <w:bookmarkEnd w:id="10"/>
     </w:p>
     <w:p>
       <w:pPr>
@@ -1946,7 +2441,7 @@
           <w:rFonts w:ascii="Arial" w:hAnsi="Arial" w:cs="Arial"/>
         </w:rPr>
       </w:pPr>
-      <w:bookmarkStart w:id="3" w:name="_Toc177548156"/>
+      <w:bookmarkStart w:id="11" w:name="_Toc178854682"/>
       <w:r>
         <w:rPr>
           <w:rFonts w:ascii="Arial" w:hAnsi="Arial" w:cs="Arial"/>
@@ -1954,7 +2449,7 @@
         <w:lastRenderedPageBreak/>
         <w:t>Resultaat</w:t>
       </w:r>
-      <w:bookmarkEnd w:id="3"/>
+      <w:bookmarkEnd w:id="11"/>
     </w:p>
     <w:p>
       <w:pPr>
@@ -2000,7 +2495,7 @@
           <w:rFonts w:ascii="Arial" w:hAnsi="Arial" w:cs="Arial"/>
         </w:rPr>
       </w:pPr>
-      <w:bookmarkStart w:id="4" w:name="_Toc177548157"/>
+      <w:bookmarkStart w:id="12" w:name="_Toc178854683"/>
       <w:r>
         <w:rPr>
           <w:rFonts w:ascii="Arial" w:hAnsi="Arial" w:cs="Arial"/>
@@ -2008,7 +2503,7 @@
         <w:lastRenderedPageBreak/>
         <w:t>Conclusie</w:t>
       </w:r>
-      <w:bookmarkEnd w:id="4"/>
+      <w:bookmarkEnd w:id="12"/>
     </w:p>
     <w:p>
       <w:pPr>
@@ -2107,7 +2602,7 @@
           <w:lang w:val="en-US"/>
         </w:rPr>
       </w:pPr>
-      <w:bookmarkStart w:id="5" w:name="_Toc177548158"/>
+      <w:bookmarkStart w:id="13" w:name="_Toc178854684"/>
       <w:proofErr w:type="spellStart"/>
       <w:r>
         <w:rPr>
@@ -2117,7 +2612,7 @@
         <w:lastRenderedPageBreak/>
         <w:t>Referenties</w:t>
       </w:r>
-      <w:bookmarkEnd w:id="5"/>
+      <w:bookmarkEnd w:id="13"/>
       <w:proofErr w:type="spellEnd"/>
     </w:p>
     <w:p>
@@ -2509,8 +3004,123 @@
       </w:pPr>
     </w:lvl>
   </w:abstractNum>
+  <w:abstractNum w:abstractNumId="1" w15:restartNumberingAfterBreak="0">
+    <w:nsid w:val="4F6C3470"/>
+    <w:multiLevelType w:val="hybridMultilevel"/>
+    <w:tmpl w:val="FAD0C41E"/>
+    <w:lvl w:ilvl="0" w:tplc="B4A84588">
+      <w:numFmt w:val="bullet"/>
+      <w:lvlText w:val=""/>
+      <w:lvlJc w:val="left"/>
+      <w:pPr>
+        <w:ind w:left="720" w:hanging="360"/>
+      </w:pPr>
+      <w:rPr>
+        <w:rFonts w:ascii="Symbol" w:eastAsiaTheme="minorHAnsi" w:hAnsi="Symbol" w:cs="Arial" w:hint="default"/>
+      </w:rPr>
+    </w:lvl>
+    <w:lvl w:ilvl="1" w:tplc="04130003" w:tentative="1">
+      <w:start w:val="1"/>
+      <w:numFmt w:val="bullet"/>
+      <w:lvlText w:val="o"/>
+      <w:lvlJc w:val="left"/>
+      <w:pPr>
+        <w:ind w:left="1440" w:hanging="360"/>
+      </w:pPr>
+      <w:rPr>
+        <w:rFonts w:ascii="Courier New" w:hAnsi="Courier New" w:cs="Courier New" w:hint="default"/>
+      </w:rPr>
+    </w:lvl>
+    <w:lvl w:ilvl="2" w:tplc="04130005" w:tentative="1">
+      <w:start w:val="1"/>
+      <w:numFmt w:val="bullet"/>
+      <w:lvlText w:val=""/>
+      <w:lvlJc w:val="left"/>
+      <w:pPr>
+        <w:ind w:left="2160" w:hanging="360"/>
+      </w:pPr>
+      <w:rPr>
+        <w:rFonts w:ascii="Wingdings" w:hAnsi="Wingdings" w:hint="default"/>
+      </w:rPr>
+    </w:lvl>
+    <w:lvl w:ilvl="3" w:tplc="04130001" w:tentative="1">
+      <w:start w:val="1"/>
+      <w:numFmt w:val="bullet"/>
+      <w:lvlText w:val=""/>
+      <w:lvlJc w:val="left"/>
+      <w:pPr>
+        <w:ind w:left="2880" w:hanging="360"/>
+      </w:pPr>
+      <w:rPr>
+        <w:rFonts w:ascii="Symbol" w:hAnsi="Symbol" w:hint="default"/>
+      </w:rPr>
+    </w:lvl>
+    <w:lvl w:ilvl="4" w:tplc="04130003" w:tentative="1">
+      <w:start w:val="1"/>
+      <w:numFmt w:val="bullet"/>
+      <w:lvlText w:val="o"/>
+      <w:lvlJc w:val="left"/>
+      <w:pPr>
+        <w:ind w:left="3600" w:hanging="360"/>
+      </w:pPr>
+      <w:rPr>
+        <w:rFonts w:ascii="Courier New" w:hAnsi="Courier New" w:cs="Courier New" w:hint="default"/>
+      </w:rPr>
+    </w:lvl>
+    <w:lvl w:ilvl="5" w:tplc="04130005" w:tentative="1">
+      <w:start w:val="1"/>
+      <w:numFmt w:val="bullet"/>
+      <w:lvlText w:val=""/>
+      <w:lvlJc w:val="left"/>
+      <w:pPr>
+        <w:ind w:left="4320" w:hanging="360"/>
+      </w:pPr>
+      <w:rPr>
+        <w:rFonts w:ascii="Wingdings" w:hAnsi="Wingdings" w:hint="default"/>
+      </w:rPr>
+    </w:lvl>
+    <w:lvl w:ilvl="6" w:tplc="04130001" w:tentative="1">
+      <w:start w:val="1"/>
+      <w:numFmt w:val="bullet"/>
+      <w:lvlText w:val=""/>
+      <w:lvlJc w:val="left"/>
+      <w:pPr>
+        <w:ind w:left="5040" w:hanging="360"/>
+      </w:pPr>
+      <w:rPr>
+        <w:rFonts w:ascii="Symbol" w:hAnsi="Symbol" w:hint="default"/>
+      </w:rPr>
+    </w:lvl>
+    <w:lvl w:ilvl="7" w:tplc="04130003" w:tentative="1">
+      <w:start w:val="1"/>
+      <w:numFmt w:val="bullet"/>
+      <w:lvlText w:val="o"/>
+      <w:lvlJc w:val="left"/>
+      <w:pPr>
+        <w:ind w:left="5760" w:hanging="360"/>
+      </w:pPr>
+      <w:rPr>
+        <w:rFonts w:ascii="Courier New" w:hAnsi="Courier New" w:cs="Courier New" w:hint="default"/>
+      </w:rPr>
+    </w:lvl>
+    <w:lvl w:ilvl="8" w:tplc="04130005" w:tentative="1">
+      <w:start w:val="1"/>
+      <w:numFmt w:val="bullet"/>
+      <w:lvlText w:val=""/>
+      <w:lvlJc w:val="left"/>
+      <w:pPr>
+        <w:ind w:left="6480" w:hanging="360"/>
+      </w:pPr>
+      <w:rPr>
+        <w:rFonts w:ascii="Wingdings" w:hAnsi="Wingdings" w:hint="default"/>
+      </w:rPr>
+    </w:lvl>
+  </w:abstractNum>
   <w:num w:numId="1" w16cid:durableId="680472313">
     <w:abstractNumId w:val="0"/>
+  </w:num>
+  <w:num w:numId="2" w16cid:durableId="1504474518">
+    <w:abstractNumId w:val="1"/>
   </w:num>
 </w:numbering>
 </file>
@@ -2965,7 +3575,6 @@
     <w:next w:val="Standaard"/>
     <w:link w:val="Kop3Char"/>
     <w:uiPriority w:val="9"/>
-    <w:semiHidden/>
     <w:unhideWhenUsed/>
     <w:qFormat/>
     <w:rsid w:val="000F2916"/>
@@ -3117,6 +3726,7 @@
   <w:style w:type="character" w:default="1" w:styleId="Standaardalinea-lettertype">
     <w:name w:val="Default Paragraph Font"/>
     <w:uiPriority w:val="1"/>
+    <w:semiHidden/>
     <w:unhideWhenUsed/>
   </w:style>
   <w:style w:type="table" w:default="1" w:styleId="Standaardtabel">
@@ -3171,7 +3781,6 @@
     <w:basedOn w:val="Standaardalinea-lettertype"/>
     <w:link w:val="Kop3"/>
     <w:uiPriority w:val="9"/>
-    <w:semiHidden/>
     <w:rsid w:val="000F2916"/>
     <w:rPr>
       <w:rFonts w:eastAsiaTheme="majorEastAsia" w:cstheme="majorBidi"/>
@@ -3483,6 +4092,32 @@
       <w:shd w:val="clear" w:color="auto" w:fill="E1DFDD"/>
     </w:rPr>
   </w:style>
+  <w:style w:type="paragraph" w:styleId="Inhopg2">
+    <w:name w:val="toc 2"/>
+    <w:basedOn w:val="Standaard"/>
+    <w:next w:val="Standaard"/>
+    <w:autoRedefine/>
+    <w:uiPriority w:val="39"/>
+    <w:unhideWhenUsed/>
+    <w:rsid w:val="00EA767F"/>
+    <w:pPr>
+      <w:spacing w:after="100"/>
+      <w:ind w:left="220"/>
+    </w:pPr>
+  </w:style>
+  <w:style w:type="paragraph" w:styleId="Inhopg3">
+    <w:name w:val="toc 3"/>
+    <w:basedOn w:val="Standaard"/>
+    <w:next w:val="Standaard"/>
+    <w:autoRedefine/>
+    <w:uiPriority w:val="39"/>
+    <w:unhideWhenUsed/>
+    <w:rsid w:val="00EA767F"/>
+    <w:pPr>
+      <w:spacing w:after="100"/>
+      <w:ind w:left="440"/>
+    </w:pPr>
+  </w:style>
 </w:styles>
 </file>
 

</xml_diff>

<commit_message>
updated research document format and started on front-end
</commit_message>
<xml_diff>
--- a/Documentation/klant info beveiliging onderzoeks document.docx
+++ b/Documentation/klant info beveiliging onderzoeks document.docx
@@ -131,7 +131,7 @@
             </w:rPr>
             <w:fldChar w:fldCharType="separate"/>
           </w:r>
-          <w:hyperlink w:anchor="_Toc178854671" w:history="1">
+          <w:hyperlink w:anchor="_Toc178928945" w:history="1">
             <w:r>
               <w:rPr>
                 <w:rStyle w:val="Hyperlink"/>
@@ -159,7 +159,7 @@
                 <w:noProof/>
                 <w:webHidden/>
               </w:rPr>
-              <w:instrText xml:space="preserve"> PAGEREF _Toc178854671 \h </w:instrText>
+              <w:instrText xml:space="preserve"> PAGEREF _Toc178928945 \h </w:instrText>
             </w:r>
             <w:r>
               <w:rPr>
@@ -204,7 +204,7 @@
               <w:lang w:eastAsia="nl-NL"/>
             </w:rPr>
           </w:pPr>
-          <w:hyperlink w:anchor="_Toc178854672" w:history="1">
+          <w:hyperlink w:anchor="_Toc178928946" w:history="1">
             <w:r>
               <w:rPr>
                 <w:rStyle w:val="Hyperlink"/>
@@ -232,7 +232,80 @@
                 <w:noProof/>
                 <w:webHidden/>
               </w:rPr>
-              <w:instrText xml:space="preserve"> PAGEREF _Toc178854672 \h </w:instrText>
+              <w:instrText xml:space="preserve"> PAGEREF _Toc178928946 \h </w:instrText>
+            </w:r>
+            <w:r>
+              <w:rPr>
+                <w:noProof/>
+                <w:webHidden/>
+              </w:rPr>
+            </w:r>
+            <w:r>
+              <w:rPr>
+                <w:noProof/>
+                <w:webHidden/>
+              </w:rPr>
+              <w:fldChar w:fldCharType="separate"/>
+            </w:r>
+            <w:r>
+              <w:rPr>
+                <w:noProof/>
+                <w:webHidden/>
+              </w:rPr>
+              <w:t>4</w:t>
+            </w:r>
+            <w:r>
+              <w:rPr>
+                <w:noProof/>
+                <w:webHidden/>
+              </w:rPr>
+              <w:fldChar w:fldCharType="end"/>
+            </w:r>
+          </w:hyperlink>
+        </w:p>
+        <w:p>
+          <w:pPr>
+            <w:pStyle w:val="Inhopg1"/>
+            <w:tabs>
+              <w:tab w:val="right" w:leader="dot" w:pos="9062"/>
+            </w:tabs>
+            <w:rPr>
+              <w:rFonts w:eastAsiaTheme="minorEastAsia"/>
+              <w:noProof/>
+              <w:sz w:val="24"/>
+              <w:szCs w:val="24"/>
+              <w:lang w:eastAsia="nl-NL"/>
+            </w:rPr>
+          </w:pPr>
+          <w:hyperlink w:anchor="_Toc178928947" w:history="1">
+            <w:r>
+              <w:rPr>
+                <w:rStyle w:val="Hyperlink"/>
+                <w:rFonts w:ascii="Arial" w:hAnsi="Arial" w:cs="Arial"/>
+                <w:noProof/>
+              </w:rPr>
+              <w:t>Welke methoden van informatiebeveiliging zijn er?</w:t>
+            </w:r>
+            <w:r>
+              <w:rPr>
+                <w:noProof/>
+                <w:webHidden/>
+              </w:rPr>
+              <w:tab/>
+            </w:r>
+            <w:r>
+              <w:rPr>
+                <w:noProof/>
+                <w:webHidden/>
+              </w:rPr>
+              <w:fldChar w:fldCharType="begin"/>
+            </w:r>
+            <w:r>
+              <w:rPr>
+                <w:noProof/>
+                <w:webHidden/>
+              </w:rPr>
+              <w:instrText xml:space="preserve"> PAGEREF _Toc178928947 \h </w:instrText>
             </w:r>
             <w:r>
               <w:rPr>
@@ -277,14 +350,14 @@
               <w:lang w:eastAsia="nl-NL"/>
             </w:rPr>
           </w:pPr>
-          <w:hyperlink w:anchor="_Toc178854673" w:history="1">
+          <w:hyperlink w:anchor="_Toc178928948" w:history="1">
             <w:r>
               <w:rPr>
                 <w:rStyle w:val="Hyperlink"/>
                 <w:rFonts w:ascii="Arial" w:hAnsi="Arial" w:cs="Arial"/>
                 <w:noProof/>
               </w:rPr>
-              <w:t>Welke manieren van informatie beveiliging zijn er?</w:t>
+              <w:t>Hoe beveiligen de uitgezochte manieren informatie?</w:t>
             </w:r>
             <w:r>
               <w:rPr>
@@ -305,7 +378,7 @@
                 <w:noProof/>
                 <w:webHidden/>
               </w:rPr>
-              <w:instrText xml:space="preserve"> PAGEREF _Toc178854673 \h </w:instrText>
+              <w:instrText xml:space="preserve"> PAGEREF _Toc178928948 \h </w:instrText>
             </w:r>
             <w:r>
               <w:rPr>
@@ -350,14 +423,14 @@
               <w:lang w:eastAsia="nl-NL"/>
             </w:rPr>
           </w:pPr>
-          <w:hyperlink w:anchor="_Toc178854674" w:history="1">
+          <w:hyperlink w:anchor="_Toc178928949" w:history="1">
             <w:r>
               <w:rPr>
                 <w:rStyle w:val="Hyperlink"/>
                 <w:rFonts w:ascii="Arial" w:hAnsi="Arial" w:cs="Arial"/>
                 <w:noProof/>
               </w:rPr>
-              <w:t>Hoe beveiligen de uitgezochte manieren informatie?</w:t>
+              <w:t>1. Encryptie (TLS)</w:t>
             </w:r>
             <w:r>
               <w:rPr>
@@ -378,7 +451,7 @@
                 <w:noProof/>
                 <w:webHidden/>
               </w:rPr>
-              <w:instrText xml:space="preserve"> PAGEREF _Toc178854674 \h </w:instrText>
+              <w:instrText xml:space="preserve"> PAGEREF _Toc178928949 \h </w:instrText>
             </w:r>
             <w:r>
               <w:rPr>
@@ -399,371 +472,6 @@
                 <w:webHidden/>
               </w:rPr>
               <w:t>4</w:t>
-            </w:r>
-            <w:r>
-              <w:rPr>
-                <w:noProof/>
-                <w:webHidden/>
-              </w:rPr>
-              <w:fldChar w:fldCharType="end"/>
-            </w:r>
-          </w:hyperlink>
-        </w:p>
-        <w:p>
-          <w:pPr>
-            <w:pStyle w:val="Inhopg3"/>
-            <w:tabs>
-              <w:tab w:val="right" w:leader="dot" w:pos="9062"/>
-            </w:tabs>
-            <w:rPr>
-              <w:rFonts w:eastAsiaTheme="minorEastAsia"/>
-              <w:noProof/>
-              <w:sz w:val="24"/>
-              <w:szCs w:val="24"/>
-              <w:lang w:eastAsia="nl-NL"/>
-            </w:rPr>
-          </w:pPr>
-          <w:hyperlink w:anchor="_Toc178854675" w:history="1">
-            <w:r>
-              <w:rPr>
-                <w:rStyle w:val="Hyperlink"/>
-                <w:rFonts w:ascii="Arial" w:hAnsi="Arial" w:cs="Arial"/>
-                <w:noProof/>
-              </w:rPr>
-              <w:t>Encryption</w:t>
-            </w:r>
-            <w:r>
-              <w:rPr>
-                <w:noProof/>
-                <w:webHidden/>
-              </w:rPr>
-              <w:tab/>
-            </w:r>
-            <w:r>
-              <w:rPr>
-                <w:noProof/>
-                <w:webHidden/>
-              </w:rPr>
-              <w:fldChar w:fldCharType="begin"/>
-            </w:r>
-            <w:r>
-              <w:rPr>
-                <w:noProof/>
-                <w:webHidden/>
-              </w:rPr>
-              <w:instrText xml:space="preserve"> PAGEREF _Toc178854675 \h </w:instrText>
-            </w:r>
-            <w:r>
-              <w:rPr>
-                <w:noProof/>
-                <w:webHidden/>
-              </w:rPr>
-            </w:r>
-            <w:r>
-              <w:rPr>
-                <w:noProof/>
-                <w:webHidden/>
-              </w:rPr>
-              <w:fldChar w:fldCharType="separate"/>
-            </w:r>
-            <w:r>
-              <w:rPr>
-                <w:noProof/>
-                <w:webHidden/>
-              </w:rPr>
-              <w:t>4</w:t>
-            </w:r>
-            <w:r>
-              <w:rPr>
-                <w:noProof/>
-                <w:webHidden/>
-              </w:rPr>
-              <w:fldChar w:fldCharType="end"/>
-            </w:r>
-          </w:hyperlink>
-        </w:p>
-        <w:p>
-          <w:pPr>
-            <w:pStyle w:val="Inhopg3"/>
-            <w:tabs>
-              <w:tab w:val="right" w:leader="dot" w:pos="9062"/>
-            </w:tabs>
-            <w:rPr>
-              <w:rFonts w:eastAsiaTheme="minorEastAsia"/>
-              <w:noProof/>
-              <w:sz w:val="24"/>
-              <w:szCs w:val="24"/>
-              <w:lang w:eastAsia="nl-NL"/>
-            </w:rPr>
-          </w:pPr>
-          <w:hyperlink w:anchor="_Toc178854676" w:history="1">
-            <w:r>
-              <w:rPr>
-                <w:rStyle w:val="Hyperlink"/>
-                <w:rFonts w:ascii="Arial" w:hAnsi="Arial" w:cs="Arial"/>
-                <w:noProof/>
-              </w:rPr>
-              <w:t>Tokenization</w:t>
-            </w:r>
-            <w:r>
-              <w:rPr>
-                <w:noProof/>
-                <w:webHidden/>
-              </w:rPr>
-              <w:tab/>
-            </w:r>
-            <w:r>
-              <w:rPr>
-                <w:noProof/>
-                <w:webHidden/>
-              </w:rPr>
-              <w:fldChar w:fldCharType="begin"/>
-            </w:r>
-            <w:r>
-              <w:rPr>
-                <w:noProof/>
-                <w:webHidden/>
-              </w:rPr>
-              <w:instrText xml:space="preserve"> PAGEREF _Toc178854676 \h </w:instrText>
-            </w:r>
-            <w:r>
-              <w:rPr>
-                <w:noProof/>
-                <w:webHidden/>
-              </w:rPr>
-            </w:r>
-            <w:r>
-              <w:rPr>
-                <w:noProof/>
-                <w:webHidden/>
-              </w:rPr>
-              <w:fldChar w:fldCharType="separate"/>
-            </w:r>
-            <w:r>
-              <w:rPr>
-                <w:noProof/>
-                <w:webHidden/>
-              </w:rPr>
-              <w:t>5</w:t>
-            </w:r>
-            <w:r>
-              <w:rPr>
-                <w:noProof/>
-                <w:webHidden/>
-              </w:rPr>
-              <w:fldChar w:fldCharType="end"/>
-            </w:r>
-          </w:hyperlink>
-        </w:p>
-        <w:p>
-          <w:pPr>
-            <w:pStyle w:val="Inhopg3"/>
-            <w:tabs>
-              <w:tab w:val="right" w:leader="dot" w:pos="9062"/>
-            </w:tabs>
-            <w:rPr>
-              <w:rFonts w:eastAsiaTheme="minorEastAsia"/>
-              <w:noProof/>
-              <w:sz w:val="24"/>
-              <w:szCs w:val="24"/>
-              <w:lang w:eastAsia="nl-NL"/>
-            </w:rPr>
-          </w:pPr>
-          <w:hyperlink w:anchor="_Toc178854677" w:history="1">
-            <w:r>
-              <w:rPr>
-                <w:rStyle w:val="Hyperlink"/>
-                <w:rFonts w:ascii="Arial" w:hAnsi="Arial" w:cs="Arial"/>
-                <w:noProof/>
-              </w:rPr>
-              <w:t>Data At Rest Encyption</w:t>
-            </w:r>
-            <w:r>
-              <w:rPr>
-                <w:noProof/>
-                <w:webHidden/>
-              </w:rPr>
-              <w:tab/>
-            </w:r>
-            <w:r>
-              <w:rPr>
-                <w:noProof/>
-                <w:webHidden/>
-              </w:rPr>
-              <w:fldChar w:fldCharType="begin"/>
-            </w:r>
-            <w:r>
-              <w:rPr>
-                <w:noProof/>
-                <w:webHidden/>
-              </w:rPr>
-              <w:instrText xml:space="preserve"> PAGEREF _Toc178854677 \h </w:instrText>
-            </w:r>
-            <w:r>
-              <w:rPr>
-                <w:noProof/>
-                <w:webHidden/>
-              </w:rPr>
-            </w:r>
-            <w:r>
-              <w:rPr>
-                <w:noProof/>
-                <w:webHidden/>
-              </w:rPr>
-              <w:fldChar w:fldCharType="separate"/>
-            </w:r>
-            <w:r>
-              <w:rPr>
-                <w:noProof/>
-                <w:webHidden/>
-              </w:rPr>
-              <w:t>5</w:t>
-            </w:r>
-            <w:r>
-              <w:rPr>
-                <w:noProof/>
-                <w:webHidden/>
-              </w:rPr>
-              <w:fldChar w:fldCharType="end"/>
-            </w:r>
-          </w:hyperlink>
-        </w:p>
-        <w:p>
-          <w:pPr>
-            <w:pStyle w:val="Inhopg3"/>
-            <w:tabs>
-              <w:tab w:val="right" w:leader="dot" w:pos="9062"/>
-            </w:tabs>
-            <w:rPr>
-              <w:rFonts w:eastAsiaTheme="minorEastAsia"/>
-              <w:noProof/>
-              <w:sz w:val="24"/>
-              <w:szCs w:val="24"/>
-              <w:lang w:eastAsia="nl-NL"/>
-            </w:rPr>
-          </w:pPr>
-          <w:hyperlink w:anchor="_Toc178854678" w:history="1">
-            <w:r>
-              <w:rPr>
-                <w:rStyle w:val="Hyperlink"/>
-                <w:rFonts w:ascii="Arial" w:hAnsi="Arial" w:cs="Arial"/>
-                <w:noProof/>
-              </w:rPr>
-              <w:t>PCI-DSS Compliance</w:t>
-            </w:r>
-            <w:r>
-              <w:rPr>
-                <w:noProof/>
-                <w:webHidden/>
-              </w:rPr>
-              <w:tab/>
-            </w:r>
-            <w:r>
-              <w:rPr>
-                <w:noProof/>
-                <w:webHidden/>
-              </w:rPr>
-              <w:fldChar w:fldCharType="begin"/>
-            </w:r>
-            <w:r>
-              <w:rPr>
-                <w:noProof/>
-                <w:webHidden/>
-              </w:rPr>
-              <w:instrText xml:space="preserve"> PAGEREF _Toc178854678 \h </w:instrText>
-            </w:r>
-            <w:r>
-              <w:rPr>
-                <w:noProof/>
-                <w:webHidden/>
-              </w:rPr>
-            </w:r>
-            <w:r>
-              <w:rPr>
-                <w:noProof/>
-                <w:webHidden/>
-              </w:rPr>
-              <w:fldChar w:fldCharType="separate"/>
-            </w:r>
-            <w:r>
-              <w:rPr>
-                <w:noProof/>
-                <w:webHidden/>
-              </w:rPr>
-              <w:t>5</w:t>
-            </w:r>
-            <w:r>
-              <w:rPr>
-                <w:noProof/>
-                <w:webHidden/>
-              </w:rPr>
-              <w:fldChar w:fldCharType="end"/>
-            </w:r>
-          </w:hyperlink>
-        </w:p>
-        <w:p>
-          <w:pPr>
-            <w:pStyle w:val="Inhopg3"/>
-            <w:tabs>
-              <w:tab w:val="right" w:leader="dot" w:pos="9062"/>
-            </w:tabs>
-            <w:rPr>
-              <w:rFonts w:eastAsiaTheme="minorEastAsia"/>
-              <w:noProof/>
-              <w:sz w:val="24"/>
-              <w:szCs w:val="24"/>
-              <w:lang w:eastAsia="nl-NL"/>
-            </w:rPr>
-          </w:pPr>
-          <w:hyperlink w:anchor="_Toc178854679" w:history="1">
-            <w:r>
-              <w:rPr>
-                <w:rStyle w:val="Hyperlink"/>
-                <w:rFonts w:ascii="Arial" w:hAnsi="Arial" w:cs="Arial"/>
-                <w:noProof/>
-              </w:rPr>
-              <w:t>Multi-Factor Authentication</w:t>
-            </w:r>
-            <w:r>
-              <w:rPr>
-                <w:noProof/>
-                <w:webHidden/>
-              </w:rPr>
-              <w:tab/>
-            </w:r>
-            <w:r>
-              <w:rPr>
-                <w:noProof/>
-                <w:webHidden/>
-              </w:rPr>
-              <w:fldChar w:fldCharType="begin"/>
-            </w:r>
-            <w:r>
-              <w:rPr>
-                <w:noProof/>
-                <w:webHidden/>
-              </w:rPr>
-              <w:instrText xml:space="preserve"> PAGEREF _Toc178854679 \h </w:instrText>
-            </w:r>
-            <w:r>
-              <w:rPr>
-                <w:noProof/>
-                <w:webHidden/>
-              </w:rPr>
-            </w:r>
-            <w:r>
-              <w:rPr>
-                <w:noProof/>
-                <w:webHidden/>
-              </w:rPr>
-              <w:fldChar w:fldCharType="separate"/>
-            </w:r>
-            <w:r>
-              <w:rPr>
-                <w:noProof/>
-                <w:webHidden/>
-              </w:rPr>
-              <w:t>6</w:t>
             </w:r>
             <w:r>
               <w:rPr>
@@ -788,13 +496,307 @@
               <w:lang w:eastAsia="nl-NL"/>
             </w:rPr>
           </w:pPr>
-          <w:hyperlink w:anchor="_Toc178854680" w:history="1">
+          <w:hyperlink w:anchor="_Toc178928950" w:history="1">
             <w:r>
               <w:rPr>
                 <w:rStyle w:val="Hyperlink"/>
                 <w:rFonts w:ascii="Arial" w:hAnsi="Arial" w:cs="Arial"/>
                 <w:noProof/>
               </w:rPr>
+              <w:t>2. Tokenization</w:t>
+            </w:r>
+            <w:r>
+              <w:rPr>
+                <w:noProof/>
+                <w:webHidden/>
+              </w:rPr>
+              <w:tab/>
+            </w:r>
+            <w:r>
+              <w:rPr>
+                <w:noProof/>
+                <w:webHidden/>
+              </w:rPr>
+              <w:fldChar w:fldCharType="begin"/>
+            </w:r>
+            <w:r>
+              <w:rPr>
+                <w:noProof/>
+                <w:webHidden/>
+              </w:rPr>
+              <w:instrText xml:space="preserve"> PAGEREF _Toc178928950 \h </w:instrText>
+            </w:r>
+            <w:r>
+              <w:rPr>
+                <w:noProof/>
+                <w:webHidden/>
+              </w:rPr>
+            </w:r>
+            <w:r>
+              <w:rPr>
+                <w:noProof/>
+                <w:webHidden/>
+              </w:rPr>
+              <w:fldChar w:fldCharType="separate"/>
+            </w:r>
+            <w:r>
+              <w:rPr>
+                <w:noProof/>
+                <w:webHidden/>
+              </w:rPr>
+              <w:t>5</w:t>
+            </w:r>
+            <w:r>
+              <w:rPr>
+                <w:noProof/>
+                <w:webHidden/>
+              </w:rPr>
+              <w:fldChar w:fldCharType="end"/>
+            </w:r>
+          </w:hyperlink>
+        </w:p>
+        <w:p>
+          <w:pPr>
+            <w:pStyle w:val="Inhopg2"/>
+            <w:tabs>
+              <w:tab w:val="right" w:leader="dot" w:pos="9062"/>
+            </w:tabs>
+            <w:rPr>
+              <w:rFonts w:eastAsiaTheme="minorEastAsia"/>
+              <w:noProof/>
+              <w:sz w:val="24"/>
+              <w:szCs w:val="24"/>
+              <w:lang w:eastAsia="nl-NL"/>
+            </w:rPr>
+          </w:pPr>
+          <w:hyperlink w:anchor="_Toc178928951" w:history="1">
+            <w:r>
+              <w:rPr>
+                <w:rStyle w:val="Hyperlink"/>
+                <w:rFonts w:ascii="Arial" w:hAnsi="Arial" w:cs="Arial"/>
+                <w:noProof/>
+                <w:lang w:val="en-US"/>
+              </w:rPr>
+              <w:t>3. Data-at-Rest Encryption (DARE)</w:t>
+            </w:r>
+            <w:r>
+              <w:rPr>
+                <w:noProof/>
+                <w:webHidden/>
+              </w:rPr>
+              <w:tab/>
+            </w:r>
+            <w:r>
+              <w:rPr>
+                <w:noProof/>
+                <w:webHidden/>
+              </w:rPr>
+              <w:fldChar w:fldCharType="begin"/>
+            </w:r>
+            <w:r>
+              <w:rPr>
+                <w:noProof/>
+                <w:webHidden/>
+              </w:rPr>
+              <w:instrText xml:space="preserve"> PAGEREF _Toc178928951 \h </w:instrText>
+            </w:r>
+            <w:r>
+              <w:rPr>
+                <w:noProof/>
+                <w:webHidden/>
+              </w:rPr>
+            </w:r>
+            <w:r>
+              <w:rPr>
+                <w:noProof/>
+                <w:webHidden/>
+              </w:rPr>
+              <w:fldChar w:fldCharType="separate"/>
+            </w:r>
+            <w:r>
+              <w:rPr>
+                <w:noProof/>
+                <w:webHidden/>
+              </w:rPr>
+              <w:t>6</w:t>
+            </w:r>
+            <w:r>
+              <w:rPr>
+                <w:noProof/>
+                <w:webHidden/>
+              </w:rPr>
+              <w:fldChar w:fldCharType="end"/>
+            </w:r>
+          </w:hyperlink>
+        </w:p>
+        <w:p>
+          <w:pPr>
+            <w:pStyle w:val="Inhopg2"/>
+            <w:tabs>
+              <w:tab w:val="right" w:leader="dot" w:pos="9062"/>
+            </w:tabs>
+            <w:rPr>
+              <w:rFonts w:eastAsiaTheme="minorEastAsia"/>
+              <w:noProof/>
+              <w:sz w:val="24"/>
+              <w:szCs w:val="24"/>
+              <w:lang w:eastAsia="nl-NL"/>
+            </w:rPr>
+          </w:pPr>
+          <w:hyperlink w:anchor="_Toc178928952" w:history="1">
+            <w:r>
+              <w:rPr>
+                <w:rStyle w:val="Hyperlink"/>
+                <w:rFonts w:ascii="Arial" w:hAnsi="Arial" w:cs="Arial"/>
+                <w:noProof/>
+              </w:rPr>
+              <w:t>4. PCI-DSS Compliance</w:t>
+            </w:r>
+            <w:r>
+              <w:rPr>
+                <w:noProof/>
+                <w:webHidden/>
+              </w:rPr>
+              <w:tab/>
+            </w:r>
+            <w:r>
+              <w:rPr>
+                <w:noProof/>
+                <w:webHidden/>
+              </w:rPr>
+              <w:fldChar w:fldCharType="begin"/>
+            </w:r>
+            <w:r>
+              <w:rPr>
+                <w:noProof/>
+                <w:webHidden/>
+              </w:rPr>
+              <w:instrText xml:space="preserve"> PAGEREF _Toc178928952 \h </w:instrText>
+            </w:r>
+            <w:r>
+              <w:rPr>
+                <w:noProof/>
+                <w:webHidden/>
+              </w:rPr>
+            </w:r>
+            <w:r>
+              <w:rPr>
+                <w:noProof/>
+                <w:webHidden/>
+              </w:rPr>
+              <w:fldChar w:fldCharType="separate"/>
+            </w:r>
+            <w:r>
+              <w:rPr>
+                <w:noProof/>
+                <w:webHidden/>
+              </w:rPr>
+              <w:t>6</w:t>
+            </w:r>
+            <w:r>
+              <w:rPr>
+                <w:noProof/>
+                <w:webHidden/>
+              </w:rPr>
+              <w:fldChar w:fldCharType="end"/>
+            </w:r>
+          </w:hyperlink>
+        </w:p>
+        <w:p>
+          <w:pPr>
+            <w:pStyle w:val="Inhopg2"/>
+            <w:tabs>
+              <w:tab w:val="right" w:leader="dot" w:pos="9062"/>
+            </w:tabs>
+            <w:rPr>
+              <w:rFonts w:eastAsiaTheme="minorEastAsia"/>
+              <w:noProof/>
+              <w:sz w:val="24"/>
+              <w:szCs w:val="24"/>
+              <w:lang w:eastAsia="nl-NL"/>
+            </w:rPr>
+          </w:pPr>
+          <w:hyperlink w:anchor="_Toc178928953" w:history="1">
+            <w:r>
+              <w:rPr>
+                <w:rStyle w:val="Hyperlink"/>
+                <w:rFonts w:ascii="Arial" w:hAnsi="Arial" w:cs="Arial"/>
+                <w:noProof/>
+                <w:lang w:val="en-US"/>
+              </w:rPr>
+              <w:t>5. Multi-Factor Authentication (MFA)</w:t>
+            </w:r>
+            <w:r>
+              <w:rPr>
+                <w:noProof/>
+                <w:webHidden/>
+              </w:rPr>
+              <w:tab/>
+            </w:r>
+            <w:r>
+              <w:rPr>
+                <w:noProof/>
+                <w:webHidden/>
+              </w:rPr>
+              <w:fldChar w:fldCharType="begin"/>
+            </w:r>
+            <w:r>
+              <w:rPr>
+                <w:noProof/>
+                <w:webHidden/>
+              </w:rPr>
+              <w:instrText xml:space="preserve"> PAGEREF _Toc178928953 \h </w:instrText>
+            </w:r>
+            <w:r>
+              <w:rPr>
+                <w:noProof/>
+                <w:webHidden/>
+              </w:rPr>
+            </w:r>
+            <w:r>
+              <w:rPr>
+                <w:noProof/>
+                <w:webHidden/>
+              </w:rPr>
+              <w:fldChar w:fldCharType="separate"/>
+            </w:r>
+            <w:r>
+              <w:rPr>
+                <w:noProof/>
+                <w:webHidden/>
+              </w:rPr>
+              <w:t>6</w:t>
+            </w:r>
+            <w:r>
+              <w:rPr>
+                <w:noProof/>
+                <w:webHidden/>
+              </w:rPr>
+              <w:fldChar w:fldCharType="end"/>
+            </w:r>
+          </w:hyperlink>
+        </w:p>
+        <w:p>
+          <w:pPr>
+            <w:pStyle w:val="Inhopg2"/>
+            <w:tabs>
+              <w:tab w:val="right" w:leader="dot" w:pos="9062"/>
+            </w:tabs>
+            <w:rPr>
+              <w:rFonts w:eastAsiaTheme="minorEastAsia"/>
+              <w:noProof/>
+              <w:sz w:val="24"/>
+              <w:szCs w:val="24"/>
+              <w:lang w:eastAsia="nl-NL"/>
+            </w:rPr>
+          </w:pPr>
+          <w:hyperlink w:anchor="_Toc178928954" w:history="1">
+            <w:r>
+              <w:rPr>
+                <w:rStyle w:val="Hyperlink"/>
+                <w:rFonts w:ascii="Arial" w:hAnsi="Arial" w:cs="Arial"/>
+                <w:noProof/>
+              </w:rPr>
               <w:t>Welke manieren van informatie beveiliging zijn realistisch voor mij om te implementeren?</w:t>
             </w:r>
             <w:r>
@@ -816,7 +818,7 @@
                 <w:noProof/>
                 <w:webHidden/>
               </w:rPr>
-              <w:instrText xml:space="preserve"> PAGEREF _Toc178854680 \h </w:instrText>
+              <w:instrText xml:space="preserve"> PAGEREF _Toc178928954 \h </w:instrText>
             </w:r>
             <w:r>
               <w:rPr>
@@ -836,7 +838,7 @@
                 <w:noProof/>
                 <w:webHidden/>
               </w:rPr>
-              <w:t>6</w:t>
+              <w:t>7</w:t>
             </w:r>
             <w:r>
               <w:rPr>
@@ -861,7 +863,7 @@
               <w:lang w:eastAsia="nl-NL"/>
             </w:rPr>
           </w:pPr>
-          <w:hyperlink w:anchor="_Toc178854681" w:history="1">
+          <w:hyperlink w:anchor="_Toc178928955" w:history="1">
             <w:r>
               <w:rPr>
                 <w:rStyle w:val="Hyperlink"/>
@@ -889,7 +891,7 @@
                 <w:noProof/>
                 <w:webHidden/>
               </w:rPr>
-              <w:instrText xml:space="preserve"> PAGEREF _Toc178854681 \h </w:instrText>
+              <w:instrText xml:space="preserve"> PAGEREF _Toc178928955 \h </w:instrText>
             </w:r>
             <w:r>
               <w:rPr>
@@ -909,7 +911,7 @@
                 <w:noProof/>
                 <w:webHidden/>
               </w:rPr>
-              <w:t>7</w:t>
+              <w:t>8</w:t>
             </w:r>
             <w:r>
               <w:rPr>
@@ -934,7 +936,7 @@
               <w:lang w:eastAsia="nl-NL"/>
             </w:rPr>
           </w:pPr>
-          <w:hyperlink w:anchor="_Toc178854682" w:history="1">
+          <w:hyperlink w:anchor="_Toc178928956" w:history="1">
             <w:r>
               <w:rPr>
                 <w:rStyle w:val="Hyperlink"/>
@@ -962,7 +964,7 @@
                 <w:noProof/>
                 <w:webHidden/>
               </w:rPr>
-              <w:instrText xml:space="preserve"> PAGEREF _Toc178854682 \h </w:instrText>
+              <w:instrText xml:space="preserve"> PAGEREF _Toc178928956 \h </w:instrText>
             </w:r>
             <w:r>
               <w:rPr>
@@ -982,7 +984,7 @@
                 <w:noProof/>
                 <w:webHidden/>
               </w:rPr>
-              <w:t>8</w:t>
+              <w:t>9</w:t>
             </w:r>
             <w:r>
               <w:rPr>
@@ -1007,7 +1009,7 @@
               <w:lang w:eastAsia="nl-NL"/>
             </w:rPr>
           </w:pPr>
-          <w:hyperlink w:anchor="_Toc178854683" w:history="1">
+          <w:hyperlink w:anchor="_Toc178928957" w:history="1">
             <w:r>
               <w:rPr>
                 <w:rStyle w:val="Hyperlink"/>
@@ -1035,7 +1037,7 @@
                 <w:noProof/>
                 <w:webHidden/>
               </w:rPr>
-              <w:instrText xml:space="preserve"> PAGEREF _Toc178854683 \h </w:instrText>
+              <w:instrText xml:space="preserve"> PAGEREF _Toc178928957 \h </w:instrText>
             </w:r>
             <w:r>
               <w:rPr>
@@ -1055,7 +1057,7 @@
                 <w:noProof/>
                 <w:webHidden/>
               </w:rPr>
-              <w:t>9</w:t>
+              <w:t>10</w:t>
             </w:r>
             <w:r>
               <w:rPr>
@@ -1080,7 +1082,7 @@
               <w:lang w:eastAsia="nl-NL"/>
             </w:rPr>
           </w:pPr>
-          <w:hyperlink w:anchor="_Toc178854684" w:history="1">
+          <w:hyperlink w:anchor="_Toc178928958" w:history="1">
             <w:r>
               <w:rPr>
                 <w:rStyle w:val="Hyperlink"/>
@@ -1109,7 +1111,7 @@
                 <w:noProof/>
                 <w:webHidden/>
               </w:rPr>
-              <w:instrText xml:space="preserve"> PAGEREF _Toc178854684 \h </w:instrText>
+              <w:instrText xml:space="preserve"> PAGEREF _Toc178928958 \h </w:instrText>
             </w:r>
             <w:r>
               <w:rPr>
@@ -1129,7 +1131,7 @@
                 <w:noProof/>
                 <w:webHidden/>
               </w:rPr>
-              <w:t>10</w:t>
+              <w:t>11</w:t>
             </w:r>
             <w:r>
               <w:rPr>
@@ -1181,7 +1183,7 @@
           <w:rFonts w:ascii="Arial" w:hAnsi="Arial" w:cs="Arial"/>
         </w:rPr>
       </w:pPr>
-      <w:bookmarkStart w:id="0" w:name="_Toc178854671"/>
+      <w:bookmarkStart w:id="0" w:name="_Toc178928945"/>
       <w:r>
         <w:rPr>
           <w:rFonts w:ascii="Arial" w:hAnsi="Arial" w:cs="Arial"/>
@@ -1266,7 +1268,7 @@
           <w:rFonts w:ascii="Arial" w:hAnsi="Arial" w:cs="Arial"/>
         </w:rPr>
       </w:pPr>
-      <w:bookmarkStart w:id="1" w:name="_Toc178854672"/>
+      <w:bookmarkStart w:id="1" w:name="_Toc178928946"/>
       <w:r>
         <w:rPr>
           <w:rFonts w:ascii="Arial" w:hAnsi="Arial" w:cs="Arial"/>
@@ -1286,21 +1288,14 @@
         <w:rPr>
           <w:rFonts w:ascii="Arial" w:hAnsi="Arial" w:cs="Arial"/>
         </w:rPr>
-        <w:t>Om deze vraag te beant</w:t>
-      </w:r>
-      <w:r>
-        <w:rPr>
-          <w:rFonts w:ascii="Arial" w:hAnsi="Arial" w:cs="Arial"/>
-        </w:rPr>
-        <w:t>woorden moet ik de volgende vragen kunnen beantwoorden.</w:t>
-      </w:r>
-    </w:p>
-    <w:p>
-      <w:pPr>
-        <w:pStyle w:val="Lijstalinea"/>
+        <w:t>Om te bepalen welke informatiebeveiligingsmethoden geschikt zijn voor mijn toepassing, moet eerst een overzicht worden gemaakt van de verschillende manieren waarop gebruikersinformatie beveiligd kan worden. In dit document worden de volgende vragen beantwoord:</w:t>
+      </w:r>
+    </w:p>
+    <w:p>
+      <w:pPr>
         <w:numPr>
           <w:ilvl w:val="0"/>
-          <w:numId w:val="2"/>
+          <w:numId w:val="3"/>
         </w:numPr>
         <w:rPr>
           <w:rFonts w:ascii="Arial" w:hAnsi="Arial" w:cs="Arial"/>
@@ -1309,22 +1304,17 @@
       <w:r>
         <w:rPr>
           <w:rFonts w:ascii="Arial" w:hAnsi="Arial" w:cs="Arial"/>
-        </w:rPr>
-        <w:t>Welke manieren van informatie beveiliging zijn er</w:t>
-      </w:r>
-      <w:r>
-        <w:rPr>
-          <w:rFonts w:ascii="Arial" w:hAnsi="Arial" w:cs="Arial"/>
-        </w:rPr>
-        <w:t>?</w:t>
-      </w:r>
-    </w:p>
-    <w:p>
-      <w:pPr>
-        <w:pStyle w:val="Lijstalinea"/>
+          <w:b/>
+          <w:bCs/>
+        </w:rPr>
+        <w:t>Welke methoden van informatiebeveiliging zijn er?</w:t>
+      </w:r>
+    </w:p>
+    <w:p>
+      <w:pPr>
         <w:numPr>
           <w:ilvl w:val="0"/>
-          <w:numId w:val="2"/>
+          <w:numId w:val="3"/>
         </w:numPr>
         <w:rPr>
           <w:rFonts w:ascii="Arial" w:hAnsi="Arial" w:cs="Arial"/>
@@ -1333,16 +1323,17 @@
       <w:r>
         <w:rPr>
           <w:rFonts w:ascii="Arial" w:hAnsi="Arial" w:cs="Arial"/>
-        </w:rPr>
-        <w:t>Hoe beveiligen de uitgezochte manieren informatie?</w:t>
-      </w:r>
-    </w:p>
-    <w:p>
-      <w:pPr>
-        <w:pStyle w:val="Lijstalinea"/>
+          <w:b/>
+          <w:bCs/>
+        </w:rPr>
+        <w:t>Hoe beveiligen deze methoden informatie?</w:t>
+      </w:r>
+    </w:p>
+    <w:p>
+      <w:pPr>
         <w:numPr>
           <w:ilvl w:val="0"/>
-          <w:numId w:val="2"/>
+          <w:numId w:val="3"/>
         </w:numPr>
         <w:rPr>
           <w:rFonts w:ascii="Arial" w:hAnsi="Arial" w:cs="Arial"/>
@@ -1351,8 +1342,198 @@
       <w:r>
         <w:rPr>
           <w:rFonts w:ascii="Arial" w:hAnsi="Arial" w:cs="Arial"/>
-        </w:rPr>
-        <w:t>Welke manieren van informatie beveiliging zijn realistisch voor mij om te implementeren?</w:t>
+          <w:b/>
+          <w:bCs/>
+        </w:rPr>
+        <w:t>Welke methoden zijn voor mij realistisch om te implementeren?</w:t>
+      </w:r>
+    </w:p>
+    <w:p>
+      <w:pPr>
+        <w:pStyle w:val="Kop1"/>
+        <w:rPr>
+          <w:rFonts w:ascii="Arial" w:hAnsi="Arial" w:cs="Arial"/>
+        </w:rPr>
+      </w:pPr>
+      <w:bookmarkStart w:id="2" w:name="_Toc178928947"/>
+      <w:r>
+        <w:rPr>
+          <w:rFonts w:ascii="Arial" w:hAnsi="Arial" w:cs="Arial"/>
+        </w:rPr>
+        <w:t>Welke methoden van informatiebeveiliging zijn er?</w:t>
+      </w:r>
+      <w:bookmarkEnd w:id="2"/>
+    </w:p>
+    <w:p>
+      <w:pPr>
+        <w:rPr>
+          <w:rFonts w:ascii="Arial" w:hAnsi="Arial" w:cs="Arial"/>
+        </w:rPr>
+      </w:pPr>
+      <w:r>
+        <w:rPr>
+          <w:rFonts w:ascii="Arial" w:hAnsi="Arial" w:cs="Arial"/>
+        </w:rPr>
+        <w:t>Aangezien er verschillende manieren zijn om gebruikersinformatie te beveiligen, richt dit onderzoek zich op vijf veelgebruikte beveiligingsmethoden. De vijf methoden die besproken worden zijn:</w:t>
+      </w:r>
+    </w:p>
+    <w:p>
+      <w:pPr>
+        <w:numPr>
+          <w:ilvl w:val="0"/>
+          <w:numId w:val="4"/>
+        </w:numPr>
+        <w:rPr>
+          <w:rFonts w:ascii="Arial" w:hAnsi="Arial" w:cs="Arial"/>
+        </w:rPr>
+      </w:pPr>
+      <w:r>
+        <w:rPr>
+          <w:rFonts w:ascii="Arial" w:hAnsi="Arial" w:cs="Arial"/>
+          <w:b/>
+          <w:bCs/>
+        </w:rPr>
+        <w:t>Encryptie (</w:t>
+      </w:r>
+      <w:proofErr w:type="spellStart"/>
+      <w:r>
+        <w:rPr>
+          <w:rFonts w:ascii="Arial" w:hAnsi="Arial" w:cs="Arial"/>
+          <w:b/>
+          <w:bCs/>
+        </w:rPr>
+        <w:t>Encryption</w:t>
+      </w:r>
+      <w:proofErr w:type="spellEnd"/>
+      <w:r>
+        <w:rPr>
+          <w:rFonts w:ascii="Arial" w:hAnsi="Arial" w:cs="Arial"/>
+          <w:b/>
+          <w:bCs/>
+        </w:rPr>
+        <w:t>)</w:t>
+      </w:r>
+    </w:p>
+    <w:p>
+      <w:pPr>
+        <w:numPr>
+          <w:ilvl w:val="0"/>
+          <w:numId w:val="4"/>
+        </w:numPr>
+        <w:rPr>
+          <w:rFonts w:ascii="Arial" w:hAnsi="Arial" w:cs="Arial"/>
+        </w:rPr>
+      </w:pPr>
+      <w:proofErr w:type="spellStart"/>
+      <w:r>
+        <w:rPr>
+          <w:rFonts w:ascii="Arial" w:hAnsi="Arial" w:cs="Arial"/>
+          <w:b/>
+          <w:bCs/>
+        </w:rPr>
+        <w:t>Tokenisatie</w:t>
+      </w:r>
+      <w:proofErr w:type="spellEnd"/>
+      <w:r>
+        <w:rPr>
+          <w:rFonts w:ascii="Arial" w:hAnsi="Arial" w:cs="Arial"/>
+          <w:b/>
+          <w:bCs/>
+        </w:rPr>
+        <w:t xml:space="preserve"> (</w:t>
+      </w:r>
+      <w:proofErr w:type="spellStart"/>
+      <w:r>
+        <w:rPr>
+          <w:rFonts w:ascii="Arial" w:hAnsi="Arial" w:cs="Arial"/>
+          <w:b/>
+          <w:bCs/>
+        </w:rPr>
+        <w:t>Tokenization</w:t>
+      </w:r>
+      <w:proofErr w:type="spellEnd"/>
+      <w:r>
+        <w:rPr>
+          <w:rFonts w:ascii="Arial" w:hAnsi="Arial" w:cs="Arial"/>
+          <w:b/>
+          <w:bCs/>
+        </w:rPr>
+        <w:t>)</w:t>
+      </w:r>
+    </w:p>
+    <w:p>
+      <w:pPr>
+        <w:numPr>
+          <w:ilvl w:val="0"/>
+          <w:numId w:val="4"/>
+        </w:numPr>
+        <w:rPr>
+          <w:rFonts w:ascii="Arial" w:hAnsi="Arial" w:cs="Arial"/>
+        </w:rPr>
+      </w:pPr>
+      <w:r>
+        <w:rPr>
+          <w:rFonts w:ascii="Arial" w:hAnsi="Arial" w:cs="Arial"/>
+          <w:b/>
+          <w:bCs/>
+        </w:rPr>
+        <w:t xml:space="preserve">Encryptie van data in rust (Data-at-Rest </w:t>
+      </w:r>
+      <w:proofErr w:type="spellStart"/>
+      <w:r>
+        <w:rPr>
+          <w:rFonts w:ascii="Arial" w:hAnsi="Arial" w:cs="Arial"/>
+          <w:b/>
+          <w:bCs/>
+        </w:rPr>
+        <w:t>Encryption</w:t>
+      </w:r>
+      <w:proofErr w:type="spellEnd"/>
+      <w:r>
+        <w:rPr>
+          <w:rFonts w:ascii="Arial" w:hAnsi="Arial" w:cs="Arial"/>
+          <w:b/>
+          <w:bCs/>
+        </w:rPr>
+        <w:t>)</w:t>
+      </w:r>
+    </w:p>
+    <w:p>
+      <w:pPr>
+        <w:numPr>
+          <w:ilvl w:val="0"/>
+          <w:numId w:val="4"/>
+        </w:numPr>
+        <w:rPr>
+          <w:rFonts w:ascii="Arial" w:hAnsi="Arial" w:cs="Arial"/>
+        </w:rPr>
+      </w:pPr>
+      <w:r>
+        <w:rPr>
+          <w:rFonts w:ascii="Arial" w:hAnsi="Arial" w:cs="Arial"/>
+          <w:b/>
+          <w:bCs/>
+        </w:rPr>
+        <w:t>PCI-DSS compliance</w:t>
+      </w:r>
+    </w:p>
+    <w:p>
+      <w:pPr>
+        <w:numPr>
+          <w:ilvl w:val="0"/>
+          <w:numId w:val="4"/>
+        </w:numPr>
+        <w:rPr>
+          <w:rFonts w:ascii="Arial" w:hAnsi="Arial" w:cs="Arial"/>
+        </w:rPr>
+      </w:pPr>
+      <w:r>
+        <w:rPr>
+          <w:rFonts w:ascii="Arial" w:hAnsi="Arial" w:cs="Arial"/>
+          <w:b/>
+          <w:bCs/>
+        </w:rPr>
+        <w:t>Multi-Factor Authenticatie (MFA)</w:t>
       </w:r>
     </w:p>
     <w:p>
@@ -1369,31 +1550,59 @@
           <w:rFonts w:ascii="Arial" w:hAnsi="Arial" w:cs="Arial"/>
         </w:rPr>
       </w:pPr>
-      <w:bookmarkStart w:id="2" w:name="_Toc178854673"/>
-      <w:r>
-        <w:rPr>
-          <w:rFonts w:ascii="Arial" w:hAnsi="Arial" w:cs="Arial"/>
-        </w:rPr>
-        <w:t>Welke manieren van informatie beveiliging zijn er?</w:t>
-      </w:r>
-      <w:bookmarkEnd w:id="2"/>
-    </w:p>
-    <w:p>
-      <w:pPr>
-        <w:rPr>
-          <w:rFonts w:ascii="Arial" w:hAnsi="Arial" w:cs="Arial"/>
-        </w:rPr>
-      </w:pPr>
-      <w:r>
-        <w:rPr>
-          <w:rFonts w:ascii="Arial" w:hAnsi="Arial" w:cs="Arial"/>
-        </w:rPr>
-        <w:t xml:space="preserve">Aangezien er veel verschillende manieren zijn van het beveiligen van gebruikers informatie zal ik in dit document 5 veel voorkomende beveiligingsmethodes bespreken. De vijf methodes die ik ga bespreken zijn </w:t>
+      <w:bookmarkStart w:id="3" w:name="_Toc178928948"/>
+      <w:r>
+        <w:rPr>
+          <w:rFonts w:ascii="Arial" w:hAnsi="Arial" w:cs="Arial"/>
+        </w:rPr>
+        <w:t>Hoe beveiligen de uitgezochte manieren informatie?</w:t>
+      </w:r>
+      <w:bookmarkEnd w:id="3"/>
+    </w:p>
+    <w:p>
+      <w:pPr>
+        <w:rPr>
+          <w:rFonts w:ascii="Arial" w:hAnsi="Arial" w:cs="Arial"/>
+        </w:rPr>
+      </w:pPr>
+      <w:r>
+        <w:rPr>
+          <w:rFonts w:ascii="Arial" w:hAnsi="Arial" w:cs="Arial"/>
+        </w:rPr>
+        <w:t xml:space="preserve">Om te bepalen welke beveiligingsmethoden het meest geschikt zijn voor mijn project, is het essentieel om te begrijpen hoe deze methoden werken en welke beveiligingslagen zij toevoegen. Hieronder volgt een gedetailleerde beschrijving van de vijf eerder geïdentificeerde beveiligingsmethoden: </w:t>
+      </w:r>
+      <w:r>
+        <w:rPr>
+          <w:rFonts w:ascii="Arial" w:hAnsi="Arial" w:cs="Arial"/>
+          <w:b/>
+          <w:bCs/>
+        </w:rPr>
+        <w:t xml:space="preserve">Encryptie (TLS), </w:t>
       </w:r>
       <w:proofErr w:type="spellStart"/>
       <w:r>
         <w:rPr>
           <w:rFonts w:ascii="Arial" w:hAnsi="Arial" w:cs="Arial"/>
+          <w:b/>
+          <w:bCs/>
+        </w:rPr>
+        <w:t>Tokenization</w:t>
+      </w:r>
+      <w:proofErr w:type="spellEnd"/>
+      <w:r>
+        <w:rPr>
+          <w:rFonts w:ascii="Arial" w:hAnsi="Arial" w:cs="Arial"/>
+          <w:b/>
+          <w:bCs/>
+        </w:rPr>
+        <w:t xml:space="preserve">, Data-at-Rest </w:t>
+      </w:r>
+      <w:proofErr w:type="spellStart"/>
+      <w:r>
+        <w:rPr>
+          <w:rFonts w:ascii="Arial" w:hAnsi="Arial" w:cs="Arial"/>
+          <w:b/>
+          <w:bCs/>
         </w:rPr>
         <w:t>Encryption</w:t>
       </w:r>
@@ -1401,56 +1610,290 @@
       <w:r>
         <w:rPr>
           <w:rFonts w:ascii="Arial" w:hAnsi="Arial" w:cs="Arial"/>
-        </w:rPr>
-        <w:t xml:space="preserve">, </w:t>
+          <w:b/>
+          <w:bCs/>
+        </w:rPr>
+        <w:t xml:space="preserve"> (DARE), PCI-DSS compliance</w:t>
+      </w:r>
+      <w:r>
+        <w:rPr>
+          <w:rFonts w:ascii="Arial" w:hAnsi="Arial" w:cs="Arial"/>
+        </w:rPr>
+        <w:t xml:space="preserve">, en </w:t>
+      </w:r>
+      <w:r>
+        <w:rPr>
+          <w:rFonts w:ascii="Arial" w:hAnsi="Arial" w:cs="Arial"/>
+          <w:b/>
+          <w:bCs/>
+        </w:rPr>
+        <w:t xml:space="preserve">Multi-Factor </w:t>
       </w:r>
       <w:proofErr w:type="spellStart"/>
       <w:r>
         <w:rPr>
           <w:rFonts w:ascii="Arial" w:hAnsi="Arial" w:cs="Arial"/>
-        </w:rPr>
-        <w:t>tokenization</w:t>
+          <w:b/>
+          <w:bCs/>
+        </w:rPr>
+        <w:t>Authentication</w:t>
       </w:r>
       <w:proofErr w:type="spellEnd"/>
       <w:r>
         <w:rPr>
           <w:rFonts w:ascii="Arial" w:hAnsi="Arial" w:cs="Arial"/>
-        </w:rPr>
-        <w:t xml:space="preserve">, data At Rest </w:t>
+          <w:b/>
+          <w:bCs/>
+        </w:rPr>
+        <w:t xml:space="preserve"> (MFA)</w:t>
+      </w:r>
+      <w:r>
+        <w:rPr>
+          <w:rFonts w:ascii="Arial" w:hAnsi="Arial" w:cs="Arial"/>
+        </w:rPr>
+        <w:t>.</w:t>
+      </w:r>
+    </w:p>
+    <w:p>
+      <w:pPr>
+        <w:pStyle w:val="Kop2"/>
+        <w:rPr>
+          <w:rFonts w:ascii="Arial" w:hAnsi="Arial" w:cs="Arial"/>
+        </w:rPr>
+      </w:pPr>
+      <w:bookmarkStart w:id="4" w:name="_Toc178928949"/>
+      <w:r>
+        <w:rPr>
+          <w:rFonts w:ascii="Arial" w:hAnsi="Arial" w:cs="Arial"/>
+        </w:rPr>
+        <w:t>1. Encryptie (TLS)</w:t>
+      </w:r>
+      <w:bookmarkEnd w:id="4"/>
+    </w:p>
+    <w:p>
+      <w:pPr>
+        <w:rPr>
+          <w:rFonts w:ascii="Arial" w:hAnsi="Arial" w:cs="Arial"/>
+        </w:rPr>
+      </w:pPr>
+      <w:r>
+        <w:rPr>
+          <w:rFonts w:ascii="Arial" w:hAnsi="Arial" w:cs="Arial"/>
+        </w:rPr>
+        <w:t xml:space="preserve">Encryptie beschermt gegevens die tussen een client (bijv. een gebruiker op een webshop) en een server worden verzonden via het internet. Het meest gebruikte protocol hiervoor is </w:t>
+      </w:r>
+      <w:r>
+        <w:rPr>
+          <w:rFonts w:ascii="Arial" w:hAnsi="Arial" w:cs="Arial"/>
+          <w:b/>
+          <w:bCs/>
+        </w:rPr>
+        <w:t xml:space="preserve">TLS (Transport </w:t>
       </w:r>
       <w:proofErr w:type="spellStart"/>
       <w:r>
         <w:rPr>
           <w:rFonts w:ascii="Arial" w:hAnsi="Arial" w:cs="Arial"/>
-        </w:rPr>
-        <w:t>Encryption</w:t>
+          <w:b/>
+          <w:bCs/>
+        </w:rPr>
+        <w:t>Layer</w:t>
       </w:r>
       <w:proofErr w:type="spellEnd"/>
       <w:r>
         <w:rPr>
           <w:rFonts w:ascii="Arial" w:hAnsi="Arial" w:cs="Arial"/>
-        </w:rPr>
-        <w:t xml:space="preserve">, PCI-DSS compliance en Multi-Factor </w:t>
+          <w:b/>
+          <w:bCs/>
+        </w:rPr>
+        <w:t xml:space="preserve"> Security)</w:t>
+      </w:r>
+      <w:r>
+        <w:rPr>
+          <w:rFonts w:ascii="Arial" w:hAnsi="Arial" w:cs="Arial"/>
+        </w:rPr>
+        <w:t xml:space="preserve">, dat de oudere </w:t>
+      </w:r>
+      <w:r>
+        <w:rPr>
+          <w:rFonts w:ascii="Arial" w:hAnsi="Arial" w:cs="Arial"/>
+          <w:b/>
+          <w:bCs/>
+        </w:rPr>
+        <w:t xml:space="preserve">SSL (Secure Sockets </w:t>
       </w:r>
       <w:proofErr w:type="spellStart"/>
       <w:r>
         <w:rPr>
           <w:rFonts w:ascii="Arial" w:hAnsi="Arial" w:cs="Arial"/>
-        </w:rPr>
-        <w:t>Authentication</w:t>
+          <w:b/>
+          <w:bCs/>
+        </w:rPr>
+        <w:t>Layer</w:t>
       </w:r>
       <w:proofErr w:type="spellEnd"/>
       <w:r>
         <w:rPr>
           <w:rFonts w:ascii="Arial" w:hAnsi="Arial" w:cs="Arial"/>
-        </w:rPr>
-        <w:t>.</w:t>
-      </w:r>
-    </w:p>
-    <w:p>
-      <w:pPr>
-        <w:rPr>
-          <w:rFonts w:ascii="Arial" w:hAnsi="Arial" w:cs="Arial"/>
+          <w:b/>
+          <w:bCs/>
+        </w:rPr>
+        <w:t>)</w:t>
+      </w:r>
+      <w:r>
+        <w:rPr>
+          <w:rFonts w:ascii="Arial" w:hAnsi="Arial" w:cs="Arial"/>
+        </w:rPr>
+        <w:t xml:space="preserve"> heeft vervangen. TLS versleutelt de communicatie tussen de client en de server, zodat onbevoegden de gegevens niet kunnen inzien of manipuleren.</w:t>
+      </w:r>
+    </w:p>
+    <w:p>
+      <w:pPr>
+        <w:rPr>
+          <w:rFonts w:ascii="Arial" w:hAnsi="Arial" w:cs="Arial"/>
+          <w:b/>
+          <w:bCs/>
+        </w:rPr>
+      </w:pPr>
+      <w:r>
+        <w:rPr>
+          <w:rFonts w:ascii="Arial" w:hAnsi="Arial" w:cs="Arial"/>
+          <w:b/>
+          <w:bCs/>
+        </w:rPr>
+        <w:t>Werking:</w:t>
+      </w:r>
+    </w:p>
+    <w:p>
+      <w:pPr>
+        <w:numPr>
+          <w:ilvl w:val="0"/>
+          <w:numId w:val="5"/>
+        </w:numPr>
+        <w:rPr>
+          <w:rFonts w:ascii="Arial" w:hAnsi="Arial" w:cs="Arial"/>
+        </w:rPr>
+      </w:pPr>
+      <w:r>
+        <w:rPr>
+          <w:rFonts w:ascii="Arial" w:hAnsi="Arial" w:cs="Arial"/>
+          <w:b/>
+          <w:bCs/>
+        </w:rPr>
+        <w:t>Asymmetrische encryptie:</w:t>
+      </w:r>
+      <w:r>
+        <w:rPr>
+          <w:rFonts w:ascii="Arial" w:hAnsi="Arial" w:cs="Arial"/>
+        </w:rPr>
+        <w:t xml:space="preserve"> Wordt gebruikt om een beveiligde verbinding op te zetten. Hierbij worden openbare en private sleutels gebruikt om een veilige sessie tot stand te brengen.</w:t>
+      </w:r>
+    </w:p>
+    <w:p>
+      <w:pPr>
+        <w:numPr>
+          <w:ilvl w:val="0"/>
+          <w:numId w:val="5"/>
+        </w:numPr>
+        <w:rPr>
+          <w:rFonts w:ascii="Arial" w:hAnsi="Arial" w:cs="Arial"/>
+        </w:rPr>
+      </w:pPr>
+      <w:r>
+        <w:rPr>
+          <w:rFonts w:ascii="Arial" w:hAnsi="Arial" w:cs="Arial"/>
+          <w:b/>
+          <w:bCs/>
+        </w:rPr>
+        <w:t>Symmetrische encryptie:</w:t>
+      </w:r>
+      <w:r>
+        <w:rPr>
+          <w:rFonts w:ascii="Arial" w:hAnsi="Arial" w:cs="Arial"/>
+        </w:rPr>
+        <w:t xml:space="preserve"> Zodra de verbinding is gemaakt, wordt symmetrische encryptie gebruikt om gegevens veilig uit te wisselen binnen de sessie.</w:t>
+      </w:r>
+    </w:p>
+    <w:p>
+      <w:pPr>
+        <w:rPr>
+          <w:rFonts w:ascii="Arial" w:hAnsi="Arial" w:cs="Arial"/>
+        </w:rPr>
+      </w:pPr>
+      <w:r>
+        <w:rPr>
+          <w:rFonts w:ascii="Arial" w:hAnsi="Arial" w:cs="Arial"/>
+        </w:rPr>
+        <w:lastRenderedPageBreak/>
+        <w:t xml:space="preserve">Om TLS te implementeren, moet een website een </w:t>
+      </w:r>
+      <w:r>
+        <w:rPr>
+          <w:rFonts w:ascii="Arial" w:hAnsi="Arial" w:cs="Arial"/>
+          <w:b/>
+          <w:bCs/>
+        </w:rPr>
+        <w:t>SSL-certificaat</w:t>
+      </w:r>
+      <w:r>
+        <w:rPr>
+          <w:rFonts w:ascii="Arial" w:hAnsi="Arial" w:cs="Arial"/>
+        </w:rPr>
+        <w:t xml:space="preserve"> aanschaffen. Dit certificaat biedt de mogelijkheid om TLS te gebruiken en zorgt ervoor dat de verbinding tussen de gebruiker en de server beveiligd is.</w:t>
+      </w:r>
+    </w:p>
+    <w:p>
+      <w:pPr>
+        <w:rPr>
+          <w:rFonts w:ascii="Arial" w:hAnsi="Arial" w:cs="Arial"/>
+        </w:rPr>
+      </w:pPr>
+      <w:r>
+        <w:rPr>
+          <w:rFonts w:ascii="Arial" w:hAnsi="Arial" w:cs="Arial"/>
+          <w:b/>
+          <w:bCs/>
+        </w:rPr>
+        <w:t>Kosten:</w:t>
+      </w:r>
+      <w:r>
+        <w:rPr>
+          <w:rFonts w:ascii="Arial" w:hAnsi="Arial" w:cs="Arial"/>
+        </w:rPr>
+        <w:t xml:space="preserve"> De prijs voor een SSL-certificaat varieert van $60 tot $1000 per jaar, afhankelijk van het type certificaat.</w:t>
+      </w:r>
+    </w:p>
+    <w:p>
+      <w:pPr>
+        <w:rPr>
+          <w:rFonts w:ascii="Arial" w:hAnsi="Arial" w:cs="Arial"/>
+          <w:i/>
+          <w:iCs/>
+          <w:lang w:val="en-US"/>
+        </w:rPr>
+      </w:pPr>
+      <w:r>
+        <w:rPr>
+          <w:rFonts w:ascii="Arial" w:hAnsi="Arial" w:cs="Arial"/>
+          <w:lang w:val="en-US"/>
+        </w:rPr>
+        <w:t xml:space="preserve">Bron: </w:t>
+      </w:r>
+      <w:r>
+        <w:rPr>
+          <w:rFonts w:ascii="Arial" w:hAnsi="Arial" w:cs="Arial"/>
+          <w:i/>
+          <w:iCs/>
+          <w:lang w:val="en-US"/>
+        </w:rPr>
+        <w:t>What Is SSL/TLS Encryption?, n.d.</w:t>
+      </w:r>
+    </w:p>
+    <w:p>
+      <w:pPr>
+        <w:rPr>
+          <w:rFonts w:ascii="Arial" w:hAnsi="Arial" w:cs="Arial"/>
+          <w:lang w:val="en-US"/>
         </w:rPr>
       </w:pPr>
     </w:p>
@@ -1461,43 +1904,21 @@
           <w:rFonts w:ascii="Arial" w:hAnsi="Arial" w:cs="Arial"/>
         </w:rPr>
       </w:pPr>
-      <w:bookmarkStart w:id="3" w:name="_Toc178854674"/>
-      <w:r>
-        <w:rPr>
-          <w:rFonts w:ascii="Arial" w:hAnsi="Arial" w:cs="Arial"/>
-        </w:rPr>
-        <w:t>Hoe beveiligen de uitgezochte manieren informatie?</w:t>
-      </w:r>
-      <w:bookmarkEnd w:id="3"/>
-    </w:p>
-    <w:p>
-      <w:r>
-        <w:t xml:space="preserve">Om te begrijpen welke </w:t>
-      </w:r>
-      <w:r>
-        <w:t xml:space="preserve">manieren van informatie beveiligen het beste zijn voor mijn project is het belangrijk om te weten wat </w:t>
-      </w:r>
-      <w:r>
-        <w:t>ze inhouden.</w:t>
-      </w:r>
-    </w:p>
-    <w:p/>
-    <w:p>
-      <w:pPr>
-        <w:pStyle w:val="Kop3"/>
-        <w:rPr>
-          <w:rFonts w:ascii="Arial" w:hAnsi="Arial" w:cs="Arial"/>
-        </w:rPr>
-      </w:pPr>
-      <w:bookmarkStart w:id="4" w:name="_Toc178854675"/>
+      <w:bookmarkStart w:id="5" w:name="_Toc178928950"/>
+      <w:r>
+        <w:rPr>
+          <w:rFonts w:ascii="Arial" w:hAnsi="Arial" w:cs="Arial"/>
+        </w:rPr>
+        <w:t xml:space="preserve">2. </w:t>
+      </w:r>
       <w:proofErr w:type="spellStart"/>
       <w:r>
         <w:rPr>
           <w:rFonts w:ascii="Arial" w:hAnsi="Arial" w:cs="Arial"/>
         </w:rPr>
-        <w:t>Encryption</w:t>
-      </w:r>
-      <w:bookmarkEnd w:id="4"/>
+        <w:t>Tokenization</w:t>
+      </w:r>
+      <w:bookmarkEnd w:id="5"/>
       <w:proofErr w:type="spellEnd"/>
     </w:p>
     <w:p>
@@ -1506,155 +1927,188 @@
           <w:rFonts w:ascii="Arial" w:hAnsi="Arial" w:cs="Arial"/>
         </w:rPr>
       </w:pPr>
-      <w:r>
-        <w:rPr>
-          <w:rFonts w:ascii="Arial" w:hAnsi="Arial" w:cs="Arial"/>
-        </w:rPr>
-        <w:t xml:space="preserve">Encryptie is een methode om de gegevens van een gebruiker te beschermen via TLS (Transport </w:t>
-      </w:r>
       <w:proofErr w:type="spellStart"/>
       <w:r>
         <w:rPr>
           <w:rFonts w:ascii="Arial" w:hAnsi="Arial" w:cs="Arial"/>
-        </w:rPr>
-        <w:t>Layer</w:t>
+          <w:b/>
+          <w:bCs/>
+        </w:rPr>
+        <w:t>Tokenization</w:t>
       </w:r>
       <w:proofErr w:type="spellEnd"/>
       <w:r>
         <w:rPr>
           <w:rFonts w:ascii="Arial" w:hAnsi="Arial" w:cs="Arial"/>
         </w:rPr>
-        <w:t xml:space="preserve"> Security). Dit werd vroeger gedaan via SSL (Secure Sockets </w:t>
+        <w:t xml:space="preserve"> wordt veel gebruikt in betalingssystemen om gevoelige informatie, zoals creditcardgegevens, te beschermen. Hierbij worden gevoelige gegevens vervangen door een willekeurige reeks symbolen (tokens), die geen intrinsieke waarde hebben en niet kunnen worden </w:t>
       </w:r>
       <w:proofErr w:type="spellStart"/>
       <w:r>
         <w:rPr>
           <w:rFonts w:ascii="Arial" w:hAnsi="Arial" w:cs="Arial"/>
         </w:rPr>
-        <w:t>Layer</w:t>
+        <w:t>teruggeconverteerd</w:t>
       </w:r>
       <w:proofErr w:type="spellEnd"/>
       <w:r>
         <w:rPr>
           <w:rFonts w:ascii="Arial" w:hAnsi="Arial" w:cs="Arial"/>
         </w:rPr>
-        <w:t>), maar TLS is een nieuwer en veiliger ontwikkelde versie van SSL. TLS beschermt gegevens die via het internet worden verzonden en voorkomt dat hackers en de dienstverlener de gegevens die tussen een klant (klant) en server (webshop) worden verzonden, kunnen bekijken of manipuleren. Deze vorm van beveiliging is verplicht geworden om de gevoelige informatie van gebruikers te beschermen (</w:t>
+        <w:t xml:space="preserve"> zonder toegang tot een beveiligde database die de oorspronkelijke gegevens bevat.</w:t>
+      </w:r>
+    </w:p>
+    <w:p>
+      <w:pPr>
+        <w:rPr>
+          <w:rFonts w:ascii="Arial" w:hAnsi="Arial" w:cs="Arial"/>
+          <w:b/>
+          <w:bCs/>
+        </w:rPr>
+      </w:pPr>
+      <w:r>
+        <w:rPr>
+          <w:rFonts w:ascii="Arial" w:hAnsi="Arial" w:cs="Arial"/>
+          <w:b/>
+          <w:bCs/>
+        </w:rPr>
+        <w:t>Werking:</w:t>
+      </w:r>
+    </w:p>
+    <w:p>
+      <w:pPr>
+        <w:numPr>
+          <w:ilvl w:val="0"/>
+          <w:numId w:val="6"/>
+        </w:numPr>
+        <w:rPr>
+          <w:rFonts w:ascii="Arial" w:hAnsi="Arial" w:cs="Arial"/>
+        </w:rPr>
+      </w:pPr>
+      <w:r>
+        <w:rPr>
+          <w:rFonts w:ascii="Arial" w:hAnsi="Arial" w:cs="Arial"/>
+          <w:b/>
+          <w:bCs/>
+        </w:rPr>
+        <w:t>Tokens:</w:t>
+      </w:r>
+      <w:r>
+        <w:rPr>
+          <w:rFonts w:ascii="Arial" w:hAnsi="Arial" w:cs="Arial"/>
+        </w:rPr>
+        <w:t xml:space="preserve"> De originele gegevens worden omgezet in tokens die geen gevoelige informatie bevatten, maar toch als referentie kunnen dienen in transacties.</w:t>
+      </w:r>
+    </w:p>
+    <w:p>
+      <w:pPr>
+        <w:numPr>
+          <w:ilvl w:val="0"/>
+          <w:numId w:val="6"/>
+        </w:numPr>
+        <w:rPr>
+          <w:rFonts w:ascii="Arial" w:hAnsi="Arial" w:cs="Arial"/>
+        </w:rPr>
+      </w:pPr>
+      <w:r>
+        <w:rPr>
+          <w:rFonts w:ascii="Arial" w:hAnsi="Arial" w:cs="Arial"/>
+          <w:b/>
+          <w:bCs/>
+        </w:rPr>
+        <w:t>Blockchain-</w:t>
       </w:r>
       <w:proofErr w:type="spellStart"/>
       <w:r>
         <w:rPr>
           <w:rFonts w:ascii="Arial" w:hAnsi="Arial" w:cs="Arial"/>
-        </w:rPr>
-        <w:t>What</w:t>
+          <w:b/>
+          <w:bCs/>
+        </w:rPr>
+        <w:t>ledger</w:t>
       </w:r>
       <w:proofErr w:type="spellEnd"/>
       <w:r>
         <w:rPr>
           <w:rFonts w:ascii="Arial" w:hAnsi="Arial" w:cs="Arial"/>
-        </w:rPr>
-        <w:t xml:space="preserve"> Is SSL/TLS </w:t>
+          <w:b/>
+          <w:bCs/>
+        </w:rPr>
+        <w:t>:</w:t>
+      </w:r>
+      <w:r>
+        <w:rPr>
+          <w:rFonts w:ascii="Arial" w:hAnsi="Arial" w:cs="Arial"/>
+        </w:rPr>
+        <w:t xml:space="preserve"> Bij betalingen kan een private blockchain-</w:t>
       </w:r>
       <w:proofErr w:type="spellStart"/>
       <w:r>
         <w:rPr>
           <w:rFonts w:ascii="Arial" w:hAnsi="Arial" w:cs="Arial"/>
         </w:rPr>
-        <w:t>Encryption</w:t>
+        <w:t>ledger</w:t>
       </w:r>
       <w:proofErr w:type="spellEnd"/>
       <w:r>
         <w:rPr>
           <w:rFonts w:ascii="Arial" w:hAnsi="Arial" w:cs="Arial"/>
         </w:rPr>
-        <w:t xml:space="preserve">?, </w:t>
-      </w:r>
+        <w:t xml:space="preserve"> worden gebruikt om transacties bij te houden, maar zonder de oorspronkelijke gegevens bloot te stellen.</w:t>
+      </w:r>
+    </w:p>
+    <w:p>
+      <w:pPr>
+        <w:rPr>
+          <w:rFonts w:ascii="Arial" w:hAnsi="Arial" w:cs="Arial"/>
+        </w:rPr>
+      </w:pPr>
       <w:proofErr w:type="spellStart"/>
       <w:r>
         <w:rPr>
           <w:rFonts w:ascii="Arial" w:hAnsi="Arial" w:cs="Arial"/>
         </w:rPr>
-        <w:t>n.d</w:t>
+        <w:t>Tokenization</w:t>
       </w:r>
       <w:proofErr w:type="spellEnd"/>
       <w:r>
         <w:rPr>
           <w:rFonts w:ascii="Arial" w:hAnsi="Arial" w:cs="Arial"/>
         </w:rPr>
-        <w:t>.).</w:t>
-      </w:r>
-    </w:p>
-    <w:p>
-      <w:pPr>
-        <w:rPr>
-          <w:rFonts w:ascii="Arial" w:hAnsi="Arial" w:cs="Arial"/>
-        </w:rPr>
-      </w:pPr>
-      <w:r>
-        <w:rPr>
-          <w:rFonts w:ascii="Arial" w:hAnsi="Arial" w:cs="Arial"/>
-        </w:rPr>
-        <w:t>TLS is opgedeeld in twee delen: asymmetrische encryptie en symmetrische encryptie. Asymmetrische encryptie wordt eerst uitgevoerd en wordt gebruikt om een beveiligde verbinding tussen klant en server tot stand te brengen, terwijl symmetrische encryptie wordt gebruikt om gegevens uit te wisselen binnen de beveiligde sessie (</w:t>
-      </w:r>
-      <w:proofErr w:type="spellStart"/>
-      <w:r>
-        <w:rPr>
-          <w:rFonts w:ascii="Arial" w:hAnsi="Arial" w:cs="Arial"/>
-        </w:rPr>
-        <w:t>What</w:t>
-      </w:r>
-      <w:proofErr w:type="spellEnd"/>
-      <w:r>
-        <w:rPr>
-          <w:rFonts w:ascii="Arial" w:hAnsi="Arial" w:cs="Arial"/>
-        </w:rPr>
-        <w:t xml:space="preserve"> Is SSL/TLS </w:t>
-      </w:r>
-      <w:proofErr w:type="spellStart"/>
-      <w:r>
-        <w:rPr>
-          <w:rFonts w:ascii="Arial" w:hAnsi="Arial" w:cs="Arial"/>
-        </w:rPr>
-        <w:t>Encryption</w:t>
-      </w:r>
-      <w:proofErr w:type="spellEnd"/>
-      <w:r>
-        <w:rPr>
-          <w:rFonts w:ascii="Arial" w:hAnsi="Arial" w:cs="Arial"/>
-        </w:rPr>
-        <w:t xml:space="preserve">?, </w:t>
-      </w:r>
-      <w:proofErr w:type="spellStart"/>
-      <w:r>
-        <w:rPr>
-          <w:rFonts w:ascii="Arial" w:hAnsi="Arial" w:cs="Arial"/>
-        </w:rPr>
-        <w:t>n.d</w:t>
-      </w:r>
-      <w:proofErr w:type="spellEnd"/>
-      <w:r>
-        <w:rPr>
-          <w:rFonts w:ascii="Arial" w:hAnsi="Arial" w:cs="Arial"/>
-        </w:rPr>
-        <w:t>.).</w:t>
-      </w:r>
-    </w:p>
-    <w:p>
-      <w:pPr>
-        <w:rPr>
-          <w:rFonts w:ascii="Arial" w:hAnsi="Arial" w:cs="Arial"/>
-        </w:rPr>
-      </w:pPr>
-      <w:r>
-        <w:rPr>
-          <w:rFonts w:ascii="Arial" w:hAnsi="Arial" w:cs="Arial"/>
-        </w:rPr>
-        <w:t>Om TLS te gebruiken, moet een website een SSL-certificaat hebben (de naam is niet veranderd naar TSL-certificaat omdat de naam SSL-certificaat te veel wordt gebruikt, maar een SSL-certificaat biedt nog steeds TLS en geen SSL). Dit certificaat kost geld en gemiddeld ligt de prijs rond de $60 per jaar, maar kan oplopen tot $1000 per jaar, afhankelijk van het niveau van het certificaat (G, 2024).</w:t>
-      </w:r>
-    </w:p>
-    <w:p>
-      <w:pPr>
-        <w:rPr>
-          <w:rFonts w:ascii="Arial" w:hAnsi="Arial" w:cs="Arial"/>
+        <w:t xml:space="preserve"> beschermt gegevens tijdens het betalingsproces, maar vereist aanvullende systemen voor herstel in geval van diefstal of verlies.</w:t>
+      </w:r>
+    </w:p>
+    <w:p>
+      <w:pPr>
+        <w:rPr>
+          <w:rFonts w:ascii="Arial" w:hAnsi="Arial" w:cs="Arial"/>
+          <w:i/>
+          <w:iCs/>
+          <w:lang w:val="en-US"/>
+        </w:rPr>
+      </w:pPr>
+      <w:r>
+        <w:rPr>
+          <w:rFonts w:ascii="Arial" w:hAnsi="Arial" w:cs="Arial"/>
+          <w:lang w:val="en-US"/>
+        </w:rPr>
+        <w:t xml:space="preserve">Bron: </w:t>
+      </w:r>
+      <w:r>
+        <w:rPr>
+          <w:rFonts w:ascii="Arial" w:hAnsi="Arial" w:cs="Arial"/>
+          <w:i/>
+          <w:iCs/>
+          <w:lang w:val="en-US"/>
+        </w:rPr>
+        <w:t>What Is Tokenization?, 2024</w:t>
+      </w:r>
+    </w:p>
+    <w:p>
+      <w:pPr>
+        <w:rPr>
+          <w:rFonts w:ascii="Arial" w:hAnsi="Arial" w:cs="Arial"/>
+          <w:lang w:val="en-US"/>
         </w:rPr>
       </w:pPr>
     </w:p>
@@ -1663,508 +2117,310 @@
         <w:rPr>
           <w:rFonts w:ascii="Arial" w:eastAsiaTheme="majorEastAsia" w:hAnsi="Arial" w:cs="Arial"/>
           <w:color w:val="0F4761" w:themeColor="accent1" w:themeShade="BF"/>
-          <w:sz w:val="28"/>
-          <w:szCs w:val="28"/>
-        </w:rPr>
-      </w:pPr>
-      <w:r>
-        <w:rPr>
-          <w:rFonts w:ascii="Arial" w:hAnsi="Arial" w:cs="Arial"/>
+          <w:sz w:val="32"/>
+          <w:szCs w:val="32"/>
+          <w:lang w:val="en-US"/>
+        </w:rPr>
+      </w:pPr>
+      <w:r>
+        <w:rPr>
+          <w:rFonts w:ascii="Arial" w:hAnsi="Arial" w:cs="Arial"/>
+          <w:lang w:val="en-US"/>
         </w:rPr>
         <w:br w:type="page"/>
       </w:r>
     </w:p>
     <w:p>
       <w:pPr>
-        <w:pStyle w:val="Kop3"/>
-        <w:rPr>
-          <w:rFonts w:ascii="Arial" w:hAnsi="Arial" w:cs="Arial"/>
-        </w:rPr>
-      </w:pPr>
-      <w:bookmarkStart w:id="5" w:name="_Toc178854676"/>
+        <w:pStyle w:val="Kop2"/>
+        <w:rPr>
+          <w:rFonts w:ascii="Arial" w:hAnsi="Arial" w:cs="Arial"/>
+          <w:lang w:val="en-US"/>
+        </w:rPr>
+      </w:pPr>
+      <w:bookmarkStart w:id="6" w:name="_Toc178928951"/>
+      <w:r>
+        <w:rPr>
+          <w:rFonts w:ascii="Arial" w:hAnsi="Arial" w:cs="Arial"/>
+          <w:lang w:val="en-US"/>
+        </w:rPr>
+        <w:lastRenderedPageBreak/>
+        <w:t>3. Data-at-Rest Encryption (DARE)</w:t>
+      </w:r>
+      <w:bookmarkEnd w:id="6"/>
+    </w:p>
+    <w:p>
+      <w:pPr>
+        <w:rPr>
+          <w:rFonts w:ascii="Arial" w:hAnsi="Arial" w:cs="Arial"/>
+        </w:rPr>
+      </w:pPr>
+      <w:r>
+        <w:rPr>
+          <w:rFonts w:ascii="Arial" w:hAnsi="Arial" w:cs="Arial"/>
+          <w:b/>
+          <w:bCs/>
+        </w:rPr>
+        <w:t xml:space="preserve">Data-at-Rest </w:t>
+      </w:r>
       <w:proofErr w:type="spellStart"/>
       <w:r>
         <w:rPr>
           <w:rFonts w:ascii="Arial" w:hAnsi="Arial" w:cs="Arial"/>
-        </w:rPr>
-        <w:lastRenderedPageBreak/>
-        <w:t>Tokenization</w:t>
-      </w:r>
-      <w:bookmarkEnd w:id="5"/>
+          <w:b/>
+          <w:bCs/>
+        </w:rPr>
+        <w:t>Encryption</w:t>
+      </w:r>
       <w:proofErr w:type="spellEnd"/>
-    </w:p>
-    <w:p>
-      <w:pPr>
-        <w:rPr>
-          <w:rFonts w:ascii="Arial" w:hAnsi="Arial" w:cs="Arial"/>
-        </w:rPr>
-      </w:pPr>
+      <w:r>
+        <w:rPr>
+          <w:rFonts w:ascii="Arial" w:hAnsi="Arial" w:cs="Arial"/>
+          <w:b/>
+          <w:bCs/>
+        </w:rPr>
+        <w:t xml:space="preserve"> (DARE)</w:t>
+      </w:r>
+      <w:r>
+        <w:rPr>
+          <w:rFonts w:ascii="Arial" w:hAnsi="Arial" w:cs="Arial"/>
+        </w:rPr>
+        <w:t xml:space="preserve"> is een methode om gegevens te versleutelen terwijl deze zijn opgeslagen op schijven, servers of databases. In tegenstelling tot TLS, dat zich richt op gegevens tijdens de overdracht, beschermt DARE inactieve gegevens tegen toegang door onbevoegden.</w:t>
+      </w:r>
+    </w:p>
+    <w:p>
+      <w:pPr>
+        <w:rPr>
+          <w:rFonts w:ascii="Arial" w:hAnsi="Arial" w:cs="Arial"/>
+          <w:b/>
+          <w:bCs/>
+        </w:rPr>
+      </w:pPr>
+      <w:r>
+        <w:rPr>
+          <w:rFonts w:ascii="Arial" w:hAnsi="Arial" w:cs="Arial"/>
+          <w:b/>
+          <w:bCs/>
+        </w:rPr>
+        <w:t>Werking:</w:t>
+      </w:r>
+    </w:p>
+    <w:p>
+      <w:pPr>
+        <w:numPr>
+          <w:ilvl w:val="0"/>
+          <w:numId w:val="7"/>
+        </w:numPr>
+        <w:rPr>
+          <w:rFonts w:ascii="Arial" w:hAnsi="Arial" w:cs="Arial"/>
+        </w:rPr>
+      </w:pPr>
+      <w:r>
+        <w:rPr>
+          <w:rFonts w:ascii="Arial" w:hAnsi="Arial" w:cs="Arial"/>
+          <w:b/>
+          <w:bCs/>
+        </w:rPr>
+        <w:t>Versleuteling van opgeslagen data:</w:t>
+      </w:r>
+      <w:r>
+        <w:rPr>
+          <w:rFonts w:ascii="Arial" w:hAnsi="Arial" w:cs="Arial"/>
+        </w:rPr>
+        <w:t xml:space="preserve"> Gegevens worden versleuteld wanneer deze niet actief worden gebruikt of overgedragen, bijvoorbeeld in een database.</w:t>
+      </w:r>
+    </w:p>
+    <w:p>
+      <w:pPr>
+        <w:numPr>
+          <w:ilvl w:val="0"/>
+          <w:numId w:val="7"/>
+        </w:numPr>
+        <w:rPr>
+          <w:rFonts w:ascii="Arial" w:hAnsi="Arial" w:cs="Arial"/>
+        </w:rPr>
+      </w:pPr>
+      <w:r>
+        <w:rPr>
+          <w:rFonts w:ascii="Arial" w:hAnsi="Arial" w:cs="Arial"/>
+          <w:b/>
+          <w:bCs/>
+        </w:rPr>
+        <w:t>Toegangscontrole:</w:t>
+      </w:r>
+      <w:r>
+        <w:rPr>
+          <w:rFonts w:ascii="Arial" w:hAnsi="Arial" w:cs="Arial"/>
+        </w:rPr>
+        <w:t xml:space="preserve"> Gebruikers krijgen alleen toegang tot gegevens die voor hen relevant zijn, op basis van een hiërarchische beveiliging.</w:t>
+      </w:r>
+    </w:p>
+    <w:p>
+      <w:pPr>
+        <w:rPr>
+          <w:rFonts w:ascii="Arial" w:hAnsi="Arial" w:cs="Arial"/>
+        </w:rPr>
+      </w:pPr>
+      <w:r>
+        <w:rPr>
+          <w:rFonts w:ascii="Arial" w:hAnsi="Arial" w:cs="Arial"/>
+        </w:rPr>
+        <w:t xml:space="preserve">DARE is vooral nuttig voor het beschermen van klantgegevens zoals accountinformatie en persoonlijke details binnen databases. Dit type encryptie garandeert dat zelfs als iemand fysieke toegang krijgt tot de server of database, de gegevens ontoegankelijk blijven zonder de juiste </w:t>
+      </w:r>
       <w:proofErr w:type="spellStart"/>
       <w:r>
         <w:rPr>
           <w:rFonts w:ascii="Arial" w:hAnsi="Arial" w:cs="Arial"/>
         </w:rPr>
-        <w:t>Tokenization</w:t>
+        <w:t>decryptiesleutel</w:t>
       </w:r>
       <w:proofErr w:type="spellEnd"/>
       <w:r>
         <w:rPr>
           <w:rFonts w:ascii="Arial" w:hAnsi="Arial" w:cs="Arial"/>
         </w:rPr>
-        <w:t xml:space="preserve"> wordt gebruikt in meerdere sectoren zoals AI, web3 (denk aan dingen zoals </w:t>
+        <w:t>.</w:t>
+      </w:r>
+    </w:p>
+    <w:p>
+      <w:pPr>
+        <w:rPr>
+          <w:rFonts w:ascii="Arial" w:hAnsi="Arial" w:cs="Arial"/>
+          <w:lang w:val="en-US"/>
+        </w:rPr>
+      </w:pPr>
+      <w:r>
+        <w:rPr>
+          <w:rFonts w:ascii="Arial" w:hAnsi="Arial" w:cs="Arial"/>
+          <w:lang w:val="en-US"/>
+        </w:rPr>
+        <w:t xml:space="preserve">Bron: </w:t>
       </w:r>
       <w:proofErr w:type="spellStart"/>
-      <w:r>
-        <w:rPr>
-          <w:rFonts w:ascii="Arial" w:hAnsi="Arial" w:cs="Arial"/>
-        </w:rPr>
-        <w:t>bitcoin</w:t>
-      </w:r>
-      <w:proofErr w:type="spellEnd"/>
-      <w:r>
-        <w:rPr>
-          <w:rFonts w:ascii="Arial" w:hAnsi="Arial" w:cs="Arial"/>
-        </w:rPr>
-        <w:t xml:space="preserve"> en non-</w:t>
-      </w:r>
-      <w:proofErr w:type="spellStart"/>
-      <w:r>
-        <w:rPr>
-          <w:rFonts w:ascii="Arial" w:hAnsi="Arial" w:cs="Arial"/>
-        </w:rPr>
-        <w:t>fungible</w:t>
-      </w:r>
-      <w:proofErr w:type="spellEnd"/>
-      <w:r>
-        <w:rPr>
-          <w:rFonts w:ascii="Arial" w:hAnsi="Arial" w:cs="Arial"/>
-        </w:rPr>
-        <w:t xml:space="preserve"> tokens) en betalingen. AI en web3 zijn niet relevant voor dit onderzoek en worden daarom verder genegeerd. Door </w:t>
-      </w:r>
-      <w:proofErr w:type="spellStart"/>
-      <w:r>
-        <w:rPr>
-          <w:rFonts w:ascii="Arial" w:hAnsi="Arial" w:cs="Arial"/>
-        </w:rPr>
-        <w:t>tokenization</w:t>
-      </w:r>
-      <w:proofErr w:type="spellEnd"/>
-      <w:r>
-        <w:rPr>
-          <w:rFonts w:ascii="Arial" w:hAnsi="Arial" w:cs="Arial"/>
-        </w:rPr>
-        <w:t xml:space="preserve"> te gebruiken voor betalingen worden de gegevens die voor de betaling worden gebruikt verborgen, waardoor fraude wordt voorkomen (</w:t>
-      </w:r>
-      <w:proofErr w:type="spellStart"/>
-      <w:r>
-        <w:rPr>
-          <w:rFonts w:ascii="Arial" w:hAnsi="Arial" w:cs="Arial"/>
-        </w:rPr>
-        <w:t>What</w:t>
-      </w:r>
-      <w:proofErr w:type="spellEnd"/>
-      <w:r>
-        <w:rPr>
-          <w:rFonts w:ascii="Arial" w:hAnsi="Arial" w:cs="Arial"/>
-        </w:rPr>
-        <w:t xml:space="preserve"> Is </w:t>
-      </w:r>
-      <w:proofErr w:type="spellStart"/>
-      <w:r>
-        <w:rPr>
-          <w:rFonts w:ascii="Arial" w:hAnsi="Arial" w:cs="Arial"/>
-        </w:rPr>
-        <w:t>Tokenization</w:t>
-      </w:r>
-      <w:proofErr w:type="spellEnd"/>
-      <w:r>
-        <w:rPr>
-          <w:rFonts w:ascii="Arial" w:hAnsi="Arial" w:cs="Arial"/>
-        </w:rPr>
-        <w:t>?, 2024).</w:t>
-      </w:r>
-    </w:p>
-    <w:p>
-      <w:pPr>
-        <w:rPr>
-          <w:rFonts w:ascii="Arial" w:hAnsi="Arial" w:cs="Arial"/>
-        </w:rPr>
-      </w:pPr>
-      <w:r>
-        <w:rPr>
-          <w:rFonts w:ascii="Arial" w:hAnsi="Arial" w:cs="Arial"/>
-        </w:rPr>
-        <w:t xml:space="preserve">Het gebruik van </w:t>
-      </w:r>
-      <w:proofErr w:type="spellStart"/>
-      <w:r>
-        <w:rPr>
-          <w:rFonts w:ascii="Arial" w:hAnsi="Arial" w:cs="Arial"/>
-        </w:rPr>
-        <w:t>tokenization</w:t>
-      </w:r>
-      <w:proofErr w:type="spellEnd"/>
-      <w:r>
-        <w:rPr>
-          <w:rFonts w:ascii="Arial" w:hAnsi="Arial" w:cs="Arial"/>
-        </w:rPr>
-        <w:t xml:space="preserve"> vereist een privé blockchain-</w:t>
-      </w:r>
-      <w:proofErr w:type="spellStart"/>
-      <w:r>
-        <w:rPr>
-          <w:rFonts w:ascii="Arial" w:hAnsi="Arial" w:cs="Arial"/>
-        </w:rPr>
-        <w:t>ledger</w:t>
-      </w:r>
-      <w:proofErr w:type="spellEnd"/>
-      <w:r>
-        <w:rPr>
-          <w:rFonts w:ascii="Arial" w:hAnsi="Arial" w:cs="Arial"/>
-        </w:rPr>
-        <w:t xml:space="preserve">. Deze </w:t>
-      </w:r>
-      <w:proofErr w:type="spellStart"/>
-      <w:r>
-        <w:rPr>
-          <w:rFonts w:ascii="Arial" w:hAnsi="Arial" w:cs="Arial"/>
-        </w:rPr>
-        <w:t>ledger</w:t>
-      </w:r>
-      <w:proofErr w:type="spellEnd"/>
-      <w:r>
-        <w:rPr>
-          <w:rFonts w:ascii="Arial" w:hAnsi="Arial" w:cs="Arial"/>
-        </w:rPr>
-        <w:t xml:space="preserve"> toont welke transacties zijn uitgevoerd en wat deze hebben gekost (</w:t>
-      </w:r>
-      <w:proofErr w:type="spellStart"/>
-      <w:r>
-        <w:rPr>
-          <w:rFonts w:ascii="Arial" w:hAnsi="Arial" w:cs="Arial"/>
-        </w:rPr>
-        <w:t>What</w:t>
-      </w:r>
-      <w:proofErr w:type="spellEnd"/>
-      <w:r>
-        <w:rPr>
-          <w:rFonts w:ascii="Arial" w:hAnsi="Arial" w:cs="Arial"/>
-        </w:rPr>
-        <w:t xml:space="preserve"> Is </w:t>
-      </w:r>
-      <w:proofErr w:type="spellStart"/>
-      <w:r>
-        <w:rPr>
-          <w:rFonts w:ascii="Arial" w:hAnsi="Arial" w:cs="Arial"/>
-        </w:rPr>
-        <w:t>Tokenization</w:t>
-      </w:r>
-      <w:proofErr w:type="spellEnd"/>
-      <w:r>
-        <w:rPr>
-          <w:rFonts w:ascii="Arial" w:hAnsi="Arial" w:cs="Arial"/>
-        </w:rPr>
-        <w:t xml:space="preserve">?, 2024). Echter, deze </w:t>
-      </w:r>
-      <w:proofErr w:type="spellStart"/>
-      <w:r>
-        <w:rPr>
-          <w:rFonts w:ascii="Arial" w:hAnsi="Arial" w:cs="Arial"/>
-        </w:rPr>
-        <w:t>ledger</w:t>
-      </w:r>
-      <w:proofErr w:type="spellEnd"/>
-      <w:r>
-        <w:rPr>
-          <w:rFonts w:ascii="Arial" w:hAnsi="Arial" w:cs="Arial"/>
-        </w:rPr>
-        <w:t xml:space="preserve"> toont alleen wat er gebeurt en bevat geen van de weergegeven waarden, dus als het geld van een account wordt gestolen, kan het verloren geld niet via de blockchain worden teruggedraaid. Een aparte database moet worden gebruikt om eventuele geleden schade te herstellen.</w:t>
-      </w:r>
-    </w:p>
-    <w:p>
-      <w:pPr>
-        <w:rPr>
-          <w:rFonts w:ascii="Arial" w:hAnsi="Arial" w:cs="Arial"/>
-        </w:rPr>
-      </w:pPr>
-    </w:p>
-    <w:p>
-      <w:pPr>
-        <w:pStyle w:val="Kop3"/>
-        <w:rPr>
-          <w:rFonts w:ascii="Arial" w:hAnsi="Arial" w:cs="Arial"/>
-        </w:rPr>
-      </w:pPr>
-      <w:bookmarkStart w:id="6" w:name="_Toc178854677"/>
-      <w:r>
-        <w:rPr>
-          <w:rFonts w:ascii="Arial" w:hAnsi="Arial" w:cs="Arial"/>
-        </w:rPr>
-        <w:t xml:space="preserve">Data At Rest </w:t>
-      </w:r>
-      <w:proofErr w:type="spellStart"/>
-      <w:r>
-        <w:rPr>
-          <w:rFonts w:ascii="Arial" w:hAnsi="Arial" w:cs="Arial"/>
-        </w:rPr>
-        <w:t>Encyption</w:t>
-      </w:r>
-      <w:bookmarkEnd w:id="6"/>
-      <w:proofErr w:type="spellEnd"/>
-    </w:p>
-    <w:p>
-      <w:pPr>
-        <w:rPr>
-          <w:rFonts w:ascii="Arial" w:hAnsi="Arial" w:cs="Arial"/>
-        </w:rPr>
-      </w:pPr>
-      <w:r>
-        <w:rPr>
-          <w:rFonts w:ascii="Arial" w:hAnsi="Arial" w:cs="Arial"/>
-        </w:rPr>
-        <w:t xml:space="preserve">DARE (Data At Rest </w:t>
-      </w:r>
-      <w:proofErr w:type="spellStart"/>
-      <w:r>
-        <w:rPr>
-          <w:rFonts w:ascii="Arial" w:hAnsi="Arial" w:cs="Arial"/>
-        </w:rPr>
-        <w:t>Encryption</w:t>
-      </w:r>
-      <w:proofErr w:type="spellEnd"/>
-      <w:r>
-        <w:rPr>
-          <w:rFonts w:ascii="Arial" w:hAnsi="Arial" w:cs="Arial"/>
-        </w:rPr>
-        <w:t>) verschilt van de eerder besproken encryptie, omdat het gericht is op het beschermen van gegevens die niet via een netwerk worden verplaatst. Dit type encryptie bestaat om een hiërarchie te creëren over wie wat mag inzien. Niet elke medewerker zou toegang moeten hebben tot de diepste delen van de webshop (</w:t>
-      </w:r>
-      <w:proofErr w:type="spellStart"/>
-      <w:r>
-        <w:rPr>
-          <w:rFonts w:ascii="Arial" w:hAnsi="Arial" w:cs="Arial"/>
-        </w:rPr>
-        <w:t>Emptoris</w:t>
-      </w:r>
-      <w:proofErr w:type="spellEnd"/>
-      <w:r>
-        <w:rPr>
-          <w:rFonts w:ascii="Arial" w:hAnsi="Arial" w:cs="Arial"/>
-        </w:rPr>
-        <w:t xml:space="preserve"> Strategic Supply Management 10.1.3, </w:t>
-      </w:r>
-      <w:proofErr w:type="spellStart"/>
-      <w:r>
-        <w:rPr>
-          <w:rFonts w:ascii="Arial" w:hAnsi="Arial" w:cs="Arial"/>
-        </w:rPr>
-        <w:t>n.d</w:t>
-      </w:r>
-      <w:proofErr w:type="spellEnd"/>
-      <w:r>
-        <w:rPr>
-          <w:rFonts w:ascii="Arial" w:hAnsi="Arial" w:cs="Arial"/>
-        </w:rPr>
-        <w:t>.).</w:t>
-      </w:r>
-    </w:p>
-    <w:p>
-      <w:pPr>
-        <w:rPr>
-          <w:rFonts w:ascii="Arial" w:hAnsi="Arial" w:cs="Arial"/>
-        </w:rPr>
-      </w:pPr>
-      <w:r>
-        <w:rPr>
-          <w:rFonts w:ascii="Arial" w:hAnsi="Arial" w:cs="Arial"/>
-        </w:rPr>
-        <w:t>DARE wordt gebruikt op het niveau van databases. Omdat het niet interacteert met het internet, is het niet bruikbaar voor het beveiligen van klantinformatie wanneer gegevens van de klant naar de server en terug worden verzonden, maar het is perfect geschikt om ervoor te zorgen dat elk account</w:t>
-      </w:r>
-      <w:r>
-        <w:rPr>
-          <w:rFonts w:ascii="Arial" w:hAnsi="Arial" w:cs="Arial"/>
-        </w:rPr>
-        <w:t xml:space="preserve"> en persoonlijke informatie</w:t>
-      </w:r>
-      <w:r>
-        <w:rPr>
-          <w:rFonts w:ascii="Arial" w:hAnsi="Arial" w:cs="Arial"/>
-        </w:rPr>
-        <w:t xml:space="preserve"> van de klant goed beschermd is.</w:t>
-      </w:r>
-    </w:p>
-    <w:p>
-      <w:pPr>
-        <w:rPr>
-          <w:rFonts w:ascii="Arial" w:hAnsi="Arial" w:cs="Arial"/>
-        </w:rPr>
-      </w:pPr>
-    </w:p>
-    <w:p>
-      <w:pPr>
-        <w:pStyle w:val="Kop3"/>
-        <w:rPr>
-          <w:rFonts w:ascii="Arial" w:hAnsi="Arial" w:cs="Arial"/>
-        </w:rPr>
-      </w:pPr>
-      <w:bookmarkStart w:id="7" w:name="_Toc178854678"/>
-      <w:r>
-        <w:rPr>
-          <w:rFonts w:ascii="Arial" w:hAnsi="Arial" w:cs="Arial"/>
-        </w:rPr>
-        <w:t>PCI-DSS Compliance</w:t>
-      </w:r>
-      <w:bookmarkEnd w:id="7"/>
-    </w:p>
-    <w:p>
-      <w:pPr>
-        <w:rPr>
-          <w:rFonts w:ascii="Arial" w:hAnsi="Arial" w:cs="Arial"/>
-        </w:rPr>
-      </w:pPr>
-      <w:r>
-        <w:rPr>
-          <w:rFonts w:ascii="Arial" w:hAnsi="Arial" w:cs="Arial"/>
-        </w:rPr>
-        <w:t>PCI-DSS Compliance gaat over de minimale beveiliging waar een we</w:t>
-      </w:r>
-      <w:r>
-        <w:rPr>
-          <w:rFonts w:ascii="Arial" w:hAnsi="Arial" w:cs="Arial"/>
-        </w:rPr>
-        <w:t>bsite aan moet doen zodra er persoonlijke gegevens van een klant gebruikt worden voor betalingen of soortgelijke gebeurtenissen.</w:t>
-      </w:r>
-      <w:r>
-        <w:rPr>
-          <w:rFonts w:ascii="Arial" w:hAnsi="Arial" w:cs="Arial"/>
-        </w:rPr>
-        <w:t xml:space="preserve"> </w:t>
-      </w:r>
-      <w:r>
-        <w:rPr>
-          <w:rFonts w:ascii="Arial" w:hAnsi="Arial" w:cs="Arial"/>
-        </w:rPr>
-        <w:t>In het geval van betalingen moet een website de creditcard informatie van een klant zo goed mogelijk beveiligen zodat die niet publiekelijk te zien zijn. Veel bedrijven gebruiken derde partijen om aan PCI-DSS te voldoen (</w:t>
-      </w:r>
-      <w:proofErr w:type="spellStart"/>
-      <w:r>
-        <w:rPr>
-          <w:rFonts w:ascii="Arial" w:hAnsi="Arial" w:cs="Arial"/>
-        </w:rPr>
-        <w:t>Stripe</w:t>
-      </w:r>
-      <w:proofErr w:type="spellEnd"/>
-      <w:r>
-        <w:rPr>
-          <w:rFonts w:ascii="Arial" w:hAnsi="Arial" w:cs="Arial"/>
-        </w:rPr>
-        <w:t xml:space="preserve"> en PayPal zijn veelvoorkomende derde partijen hiervoor)</w:t>
-      </w:r>
-      <w:r>
-        <w:rPr>
-          <w:rFonts w:ascii="Times New Roman" w:eastAsia="Times New Roman" w:hAnsi="Times New Roman" w:cs="Times New Roman"/>
-          <w:kern w:val="0"/>
-          <w:sz w:val="24"/>
-          <w:szCs w:val="24"/>
-          <w:lang w:eastAsia="nl-NL"/>
-          <w14:ligatures w14:val="none"/>
-        </w:rPr>
-        <w:t xml:space="preserve"> </w:t>
-      </w:r>
-      <w:r>
-        <w:rPr>
-          <w:rFonts w:ascii="Arial" w:hAnsi="Arial" w:cs="Arial"/>
-        </w:rPr>
-        <w:t>(</w:t>
-      </w:r>
       <w:r>
         <w:rPr>
           <w:rFonts w:ascii="Arial" w:hAnsi="Arial" w:cs="Arial"/>
           <w:i/>
           <w:iCs/>
-        </w:rPr>
-        <w:t xml:space="preserve">Wat Is PCI DSS-compliance? 12 Vereisten | </w:t>
-      </w:r>
-      <w:proofErr w:type="spellStart"/>
+          <w:lang w:val="en-US"/>
+        </w:rPr>
+        <w:t>Emptoris</w:t>
+      </w:r>
+      <w:proofErr w:type="spellEnd"/>
       <w:r>
         <w:rPr>
           <w:rFonts w:ascii="Arial" w:hAnsi="Arial" w:cs="Arial"/>
           <w:i/>
           <w:iCs/>
-        </w:rPr>
-        <w:t>Stripe</w:t>
+          <w:lang w:val="en-US"/>
+        </w:rPr>
+        <w:t xml:space="preserve"> Strategic Supply Management 10.1.3, n.d.</w:t>
+      </w:r>
+    </w:p>
+    <w:p>
+      <w:pPr>
+        <w:rPr>
+          <w:rFonts w:ascii="Arial" w:hAnsi="Arial" w:cs="Arial"/>
+          <w:b/>
+          <w:bCs/>
+        </w:rPr>
+      </w:pPr>
+    </w:p>
+    <w:p>
+      <w:pPr>
+        <w:pStyle w:val="Kop2"/>
+        <w:rPr>
+          <w:rFonts w:ascii="Arial" w:hAnsi="Arial" w:cs="Arial"/>
+        </w:rPr>
+      </w:pPr>
+      <w:bookmarkStart w:id="7" w:name="_Toc178928952"/>
+      <w:r>
+        <w:rPr>
+          <w:rFonts w:ascii="Arial" w:hAnsi="Arial" w:cs="Arial"/>
+        </w:rPr>
+        <w:t>4. PCI-DSS Compliance</w:t>
+      </w:r>
+      <w:bookmarkEnd w:id="7"/>
+    </w:p>
+    <w:p>
+      <w:pPr>
+        <w:rPr>
+          <w:rFonts w:ascii="Arial" w:hAnsi="Arial" w:cs="Arial"/>
+        </w:rPr>
+      </w:pPr>
+      <w:r>
+        <w:rPr>
+          <w:rFonts w:ascii="Arial" w:hAnsi="Arial" w:cs="Arial"/>
+          <w:b/>
+          <w:bCs/>
+        </w:rPr>
+        <w:t>PCI-DSS (</w:t>
+      </w:r>
+      <w:proofErr w:type="spellStart"/>
+      <w:r>
+        <w:rPr>
+          <w:rFonts w:ascii="Arial" w:hAnsi="Arial" w:cs="Arial"/>
+          <w:b/>
+          <w:bCs/>
+        </w:rPr>
+        <w:t>Payment</w:t>
       </w:r>
       <w:proofErr w:type="spellEnd"/>
       <w:r>
         <w:rPr>
           <w:rFonts w:ascii="Arial" w:hAnsi="Arial" w:cs="Arial"/>
-        </w:rPr>
-        <w:t xml:space="preserve">, </w:t>
+          <w:b/>
+          <w:bCs/>
+        </w:rPr>
+        <w:t xml:space="preserve"> Card </w:t>
       </w:r>
       <w:proofErr w:type="spellStart"/>
       <w:r>
         <w:rPr>
           <w:rFonts w:ascii="Arial" w:hAnsi="Arial" w:cs="Arial"/>
-        </w:rPr>
-        <w:t>n.d</w:t>
+          <w:b/>
+          <w:bCs/>
+        </w:rPr>
+        <w:t>Industry</w:t>
       </w:r>
       <w:proofErr w:type="spellEnd"/>
       <w:r>
         <w:rPr>
           <w:rFonts w:ascii="Arial" w:hAnsi="Arial" w:cs="Arial"/>
-        </w:rPr>
-        <w:t>.)</w:t>
-      </w:r>
-      <w:r>
-        <w:rPr>
-          <w:rFonts w:ascii="Arial" w:hAnsi="Arial" w:cs="Arial"/>
-        </w:rPr>
-        <w:t>.</w:t>
-      </w:r>
-    </w:p>
-    <w:p>
-      <w:pPr>
-        <w:rPr>
-          <w:rFonts w:ascii="Arial" w:hAnsi="Arial" w:cs="Arial"/>
-        </w:rPr>
-      </w:pPr>
-    </w:p>
-    <w:p>
-      <w:pPr>
-        <w:rPr>
-          <w:rFonts w:ascii="Arial" w:hAnsi="Arial" w:cs="Arial"/>
-        </w:rPr>
-      </w:pPr>
-      <w:r>
-        <w:rPr>
-          <w:rFonts w:ascii="Arial" w:hAnsi="Arial" w:cs="Arial"/>
-        </w:rPr>
-        <w:t>PCI-DSS he</w:t>
-      </w:r>
-      <w:r>
-        <w:rPr>
-          <w:rFonts w:ascii="Arial" w:hAnsi="Arial" w:cs="Arial"/>
-        </w:rPr>
-        <w:t>e</w:t>
-      </w:r>
-      <w:r>
-        <w:rPr>
-          <w:rFonts w:ascii="Arial" w:hAnsi="Arial" w:cs="Arial"/>
-        </w:rPr>
-        <w:t>ft drie h</w:t>
-      </w:r>
-      <w:r>
-        <w:rPr>
-          <w:rFonts w:ascii="Arial" w:hAnsi="Arial" w:cs="Arial"/>
-        </w:rPr>
-        <w:t>oofdonderwerpen waar een website aan moet voldoen.</w:t>
-      </w:r>
-    </w:p>
-    <w:p>
-      <w:pPr>
-        <w:pStyle w:val="Lijstalinea"/>
+          <w:b/>
+          <w:bCs/>
+        </w:rPr>
+        <w:t xml:space="preserve"> Data Security Standard)</w:t>
+      </w:r>
+      <w:r>
+        <w:rPr>
+          <w:rFonts w:ascii="Arial" w:hAnsi="Arial" w:cs="Arial"/>
+        </w:rPr>
+        <w:t xml:space="preserve"> is een beveiligingsstandaard die is ontworpen om de veiligheid van creditcardgegevens te waarborgen. Organisaties die betalingen verwerken, moeten voldoen aan deze standaard. Dit omvat zowel technische als organisatorische maatregelen om klantgegevens te beschermen.</w:t>
+      </w:r>
+    </w:p>
+    <w:p>
+      <w:pPr>
+        <w:rPr>
+          <w:rFonts w:ascii="Arial" w:hAnsi="Arial" w:cs="Arial"/>
+          <w:b/>
+          <w:bCs/>
+        </w:rPr>
+      </w:pPr>
+      <w:r>
+        <w:rPr>
+          <w:rFonts w:ascii="Arial" w:hAnsi="Arial" w:cs="Arial"/>
+          <w:b/>
+          <w:bCs/>
+        </w:rPr>
+        <w:t>Vereisten:</w:t>
+      </w:r>
+    </w:p>
+    <w:p>
+      <w:pPr>
         <w:numPr>
           <w:ilvl w:val="0"/>
-          <w:numId w:val="1"/>
+          <w:numId w:val="8"/>
         </w:numPr>
         <w:rPr>
           <w:rFonts w:ascii="Arial" w:hAnsi="Arial" w:cs="Arial"/>
@@ -2173,16 +2429,23 @@
       <w:r>
         <w:rPr>
           <w:rFonts w:ascii="Arial" w:hAnsi="Arial" w:cs="Arial"/>
-        </w:rPr>
-        <w:t>Het veilig overdragen van creditcard informatie van klanten.</w:t>
-      </w:r>
-    </w:p>
-    <w:p>
-      <w:pPr>
-        <w:pStyle w:val="Lijstalinea"/>
+          <w:b/>
+          <w:bCs/>
+        </w:rPr>
+        <w:t>Veilige overdracht van creditcardgegevens:</w:t>
+      </w:r>
+      <w:r>
+        <w:rPr>
+          <w:rFonts w:ascii="Arial" w:hAnsi="Arial" w:cs="Arial"/>
+        </w:rPr>
+        <w:t xml:space="preserve"> Het gebruik van encryptie en veilige communicatiemiddelen om gevoelige gegevens te versturen.</w:t>
+      </w:r>
+    </w:p>
+    <w:p>
+      <w:pPr>
         <w:numPr>
           <w:ilvl w:val="0"/>
-          <w:numId w:val="1"/>
+          <w:numId w:val="8"/>
         </w:numPr>
         <w:rPr>
           <w:rFonts w:ascii="Arial" w:hAnsi="Arial" w:cs="Arial"/>
@@ -2191,16 +2454,23 @@
       <w:r>
         <w:rPr>
           <w:rFonts w:ascii="Arial" w:hAnsi="Arial" w:cs="Arial"/>
-        </w:rPr>
-        <w:t>Een veilige opslag plaats van persoonlijke gegevens.</w:t>
-      </w:r>
-    </w:p>
-    <w:p>
-      <w:pPr>
-        <w:pStyle w:val="Lijstalinea"/>
+          <w:b/>
+          <w:bCs/>
+        </w:rPr>
+        <w:t>Veilige opslag:</w:t>
+      </w:r>
+      <w:r>
+        <w:rPr>
+          <w:rFonts w:ascii="Arial" w:hAnsi="Arial" w:cs="Arial"/>
+        </w:rPr>
+        <w:t xml:space="preserve"> Het waarborgen van de veiligheid van opgeslagen persoonlijke en betalingsgegevens.</w:t>
+      </w:r>
+    </w:p>
+    <w:p>
+      <w:pPr>
         <w:numPr>
           <w:ilvl w:val="0"/>
-          <w:numId w:val="1"/>
+          <w:numId w:val="8"/>
         </w:numPr>
         <w:rPr>
           <w:rFonts w:ascii="Arial" w:hAnsi="Arial" w:cs="Arial"/>
@@ -2209,38 +2479,36 @@
       <w:r>
         <w:rPr>
           <w:rFonts w:ascii="Arial" w:hAnsi="Arial" w:cs="Arial"/>
-        </w:rPr>
-        <w:t>Een jaarlijkse audit om te testen op veiligheid risico’s en veiligheid daarmee te valideren.</w:t>
-      </w:r>
-    </w:p>
-    <w:p>
-      <w:pPr>
-        <w:rPr>
-          <w:rFonts w:ascii="Arial" w:hAnsi="Arial" w:cs="Arial"/>
-        </w:rPr>
-      </w:pPr>
-      <w:r>
-        <w:rPr>
-          <w:rFonts w:ascii="Arial" w:hAnsi="Arial" w:cs="Arial"/>
-        </w:rPr>
-        <w:t xml:space="preserve">Aangezien PCI-DSS compliance </w:t>
-      </w:r>
-      <w:r>
-        <w:rPr>
-          <w:rFonts w:ascii="Arial" w:hAnsi="Arial" w:cs="Arial"/>
-        </w:rPr>
-        <w:t xml:space="preserve">meer een generieke methoden is die aangeeft waar een website minimaal aan moet voldoen wanneer het in contact komt met persoonlijke informatie van klanten heeft het geen tool/tools zoals andere methoden en eist het gebruik van sommige methoden </w:t>
-      </w:r>
-      <w:r>
-        <w:rPr>
-          <w:rFonts w:ascii="Arial" w:hAnsi="Arial" w:cs="Arial"/>
-        </w:rPr>
-        <w:t xml:space="preserve">(Wat Is PCI DSS-compliance? 12 Vereisten | </w:t>
+          <w:b/>
+          <w:bCs/>
+        </w:rPr>
+        <w:t>Audits en testen:</w:t>
+      </w:r>
+      <w:r>
+        <w:rPr>
+          <w:rFonts w:ascii="Arial" w:hAnsi="Arial" w:cs="Arial"/>
+        </w:rPr>
+        <w:t xml:space="preserve"> Jaarlijkse controles en penetratietests om de veiligheid te waarborgen.</w:t>
+      </w:r>
+    </w:p>
+    <w:p>
+      <w:pPr>
+        <w:rPr>
+          <w:rFonts w:ascii="Arial" w:hAnsi="Arial" w:cs="Arial"/>
+        </w:rPr>
+      </w:pPr>
+      <w:r>
+        <w:rPr>
+          <w:rFonts w:ascii="Arial" w:hAnsi="Arial" w:cs="Arial"/>
+        </w:rPr>
+        <w:t xml:space="preserve">Veel websites maken gebruik van derde partijen zoals </w:t>
       </w:r>
       <w:proofErr w:type="spellStart"/>
       <w:r>
         <w:rPr>
           <w:rFonts w:ascii="Arial" w:hAnsi="Arial" w:cs="Arial"/>
+          <w:b/>
+          <w:bCs/>
         </w:rPr>
         <w:t>Stripe</w:t>
       </w:r>
@@ -2249,126 +2517,281 @@
         <w:rPr>
           <w:rFonts w:ascii="Arial" w:hAnsi="Arial" w:cs="Arial"/>
         </w:rPr>
-        <w:t xml:space="preserve">, </w:t>
-      </w:r>
-      <w:proofErr w:type="spellStart"/>
-      <w:r>
-        <w:rPr>
-          <w:rFonts w:ascii="Arial" w:hAnsi="Arial" w:cs="Arial"/>
-        </w:rPr>
-        <w:t>n.d</w:t>
-      </w:r>
-      <w:proofErr w:type="spellEnd"/>
-      <w:r>
-        <w:rPr>
-          <w:rFonts w:ascii="Arial" w:hAnsi="Arial" w:cs="Arial"/>
-        </w:rPr>
-        <w:t>.)</w:t>
-      </w:r>
-      <w:r>
-        <w:rPr>
-          <w:rFonts w:ascii="Arial" w:hAnsi="Arial" w:cs="Arial"/>
-        </w:rPr>
-        <w:t>.</w:t>
-      </w:r>
-    </w:p>
-    <w:p>
-      <w:pPr>
-        <w:rPr>
-          <w:rFonts w:ascii="Arial" w:hAnsi="Arial" w:cs="Arial"/>
-        </w:rPr>
-      </w:pPr>
-    </w:p>
-    <w:p>
-      <w:pPr>
-        <w:pStyle w:val="Kop3"/>
-        <w:rPr>
-          <w:rFonts w:ascii="Arial" w:hAnsi="Arial" w:cs="Arial"/>
-        </w:rPr>
-      </w:pPr>
-      <w:bookmarkStart w:id="8" w:name="_Toc178854679"/>
-      <w:r>
-        <w:rPr>
-          <w:rFonts w:ascii="Arial" w:hAnsi="Arial" w:cs="Arial"/>
-        </w:rPr>
-        <w:lastRenderedPageBreak/>
-        <w:t xml:space="preserve">Multi-Factor </w:t>
-      </w:r>
-      <w:proofErr w:type="spellStart"/>
-      <w:r>
-        <w:rPr>
-          <w:rFonts w:ascii="Arial" w:hAnsi="Arial" w:cs="Arial"/>
-        </w:rPr>
-        <w:t>Authentication</w:t>
-      </w:r>
-      <w:bookmarkEnd w:id="8"/>
-      <w:proofErr w:type="spellEnd"/>
-    </w:p>
-    <w:p>
-      <w:pPr>
-        <w:rPr>
-          <w:rFonts w:ascii="Arial" w:hAnsi="Arial" w:cs="Arial"/>
-        </w:rPr>
-      </w:pPr>
-      <w:r>
-        <w:rPr>
-          <w:rFonts w:ascii="Arial" w:hAnsi="Arial" w:cs="Arial"/>
-        </w:rPr>
-        <w:t xml:space="preserve">Multi-Factor </w:t>
-      </w:r>
-      <w:proofErr w:type="spellStart"/>
-      <w:r>
-        <w:rPr>
-          <w:rFonts w:ascii="Arial" w:hAnsi="Arial" w:cs="Arial"/>
-        </w:rPr>
-        <w:t>Authentication</w:t>
-      </w:r>
-      <w:proofErr w:type="spellEnd"/>
-      <w:r>
-        <w:rPr>
-          <w:rFonts w:ascii="Arial" w:hAnsi="Arial" w:cs="Arial"/>
-        </w:rPr>
-        <w:t xml:space="preserve"> (MFA) verwijst naar het</w:t>
-      </w:r>
-      <w:r>
-        <w:rPr>
-          <w:rFonts w:ascii="Arial" w:hAnsi="Arial" w:cs="Arial"/>
-        </w:rPr>
-        <w:t xml:space="preserve"> maken van twee of meerdere stappen om in te loggen op een website of andere service. Dit wordt gedaan om het hacken van accounts moeilijker te maken door meer informatie te vereisen voordat inloggen mogelijk is. denk aan het gebruik van een gebruikersnaam en wachtwoord en dan een pincode in moeten vullen. Deze extra laag beveiliging zorgt ervoor dat een account veilig blijft zelfs als een gebruikersnaam en wachtwoord gestolen worden </w:t>
-      </w:r>
-      <w:r>
-        <w:rPr>
-          <w:rFonts w:ascii="Arial" w:hAnsi="Arial" w:cs="Arial"/>
-        </w:rPr>
-        <w:t>(</w:t>
-      </w:r>
-      <w:r>
+        <w:t xml:space="preserve"> en </w:t>
+      </w:r>
+      <w:r>
+        <w:rPr>
+          <w:rFonts w:ascii="Arial" w:hAnsi="Arial" w:cs="Arial"/>
+          <w:b/>
+          <w:bCs/>
+        </w:rPr>
+        <w:t>PayPal</w:t>
+      </w:r>
+      <w:r>
+        <w:rPr>
+          <w:rFonts w:ascii="Arial" w:hAnsi="Arial" w:cs="Arial"/>
+        </w:rPr>
+        <w:t xml:space="preserve"> om aan PCI-DSS te voldoen, aangezien deze bedrijven gespecialiseerd zijn in de beveiliging van betalingsgegevens.</w:t>
+      </w:r>
+    </w:p>
+    <w:p>
+      <w:pPr>
         <w:rPr>
           <w:rFonts w:ascii="Arial" w:hAnsi="Arial" w:cs="Arial"/>
           <w:i/>
           <w:iCs/>
-        </w:rPr>
-        <w:t>Versterk Uw IT-beveiliging Met Multi-Factor Authenticatie (MFA)!</w:t>
-      </w:r>
-      <w:r>
-        <w:rPr>
-          <w:rFonts w:ascii="Arial" w:hAnsi="Arial" w:cs="Arial"/>
-        </w:rPr>
-        <w:t>, 2024)</w:t>
-      </w:r>
-      <w:r>
-        <w:rPr>
-          <w:rFonts w:ascii="Arial" w:hAnsi="Arial" w:cs="Arial"/>
-        </w:rPr>
-        <w:t>.</w:t>
-      </w:r>
+          <w:lang w:val="en-US"/>
+        </w:rPr>
+      </w:pPr>
+      <w:r>
+        <w:rPr>
+          <w:rFonts w:ascii="Arial" w:hAnsi="Arial" w:cs="Arial"/>
+          <w:lang w:val="en-US"/>
+        </w:rPr>
+        <w:t xml:space="preserve">Bron: </w:t>
+      </w:r>
+      <w:r>
+        <w:rPr>
+          <w:rFonts w:ascii="Arial" w:hAnsi="Arial" w:cs="Arial"/>
+          <w:i/>
+          <w:iCs/>
+          <w:lang w:val="en-US"/>
+        </w:rPr>
+        <w:t xml:space="preserve">Wat Is PCI DSS-compliance? 12 </w:t>
+      </w:r>
+      <w:proofErr w:type="spellStart"/>
+      <w:r>
+        <w:rPr>
+          <w:rFonts w:ascii="Arial" w:hAnsi="Arial" w:cs="Arial"/>
+          <w:i/>
+          <w:iCs/>
+          <w:lang w:val="en-US"/>
+        </w:rPr>
+        <w:t>Vereisten</w:t>
+      </w:r>
+      <w:proofErr w:type="spellEnd"/>
+      <w:r>
+        <w:rPr>
+          <w:rFonts w:ascii="Arial" w:hAnsi="Arial" w:cs="Arial"/>
+          <w:i/>
+          <w:iCs/>
+          <w:lang w:val="en-US"/>
+        </w:rPr>
+        <w:t xml:space="preserve"> | Stripe, n.d.</w:t>
+      </w:r>
+    </w:p>
+    <w:p>
+      <w:pPr>
+        <w:rPr>
+          <w:rFonts w:ascii="Arial" w:hAnsi="Arial" w:cs="Arial"/>
+          <w:lang w:val="en-US"/>
+        </w:rPr>
+      </w:pPr>
+    </w:p>
+    <w:p>
+      <w:pPr>
+        <w:pStyle w:val="Kop2"/>
+        <w:rPr>
+          <w:rFonts w:ascii="Arial" w:hAnsi="Arial" w:cs="Arial"/>
+          <w:lang w:val="en-US"/>
+        </w:rPr>
+      </w:pPr>
+      <w:bookmarkStart w:id="8" w:name="_Toc178928953"/>
+      <w:r>
+        <w:rPr>
+          <w:rFonts w:ascii="Arial" w:hAnsi="Arial" w:cs="Arial"/>
+          <w:lang w:val="en-US"/>
+        </w:rPr>
+        <w:t>5. Multi-Factor Authentication (MFA)</w:t>
+      </w:r>
+      <w:bookmarkEnd w:id="8"/>
+    </w:p>
+    <w:p>
+      <w:pPr>
+        <w:rPr>
+          <w:rFonts w:ascii="Arial" w:hAnsi="Arial" w:cs="Arial"/>
+        </w:rPr>
+      </w:pPr>
+      <w:r>
+        <w:rPr>
+          <w:rFonts w:ascii="Arial" w:hAnsi="Arial" w:cs="Arial"/>
+          <w:b/>
+          <w:bCs/>
+        </w:rPr>
+        <w:t xml:space="preserve">Multi-Factor </w:t>
+      </w:r>
+      <w:proofErr w:type="spellStart"/>
+      <w:r>
+        <w:rPr>
+          <w:rFonts w:ascii="Arial" w:hAnsi="Arial" w:cs="Arial"/>
+          <w:b/>
+          <w:bCs/>
+        </w:rPr>
+        <w:t>Authentication</w:t>
+      </w:r>
+      <w:proofErr w:type="spellEnd"/>
+      <w:r>
+        <w:rPr>
+          <w:rFonts w:ascii="Arial" w:hAnsi="Arial" w:cs="Arial"/>
+          <w:b/>
+          <w:bCs/>
+        </w:rPr>
+        <w:t xml:space="preserve"> (MFA)</w:t>
+      </w:r>
+      <w:r>
+        <w:rPr>
+          <w:rFonts w:ascii="Arial" w:hAnsi="Arial" w:cs="Arial"/>
+        </w:rPr>
+        <w:t xml:space="preserve"> is een authenticatiemethode die meerdere stappen vereist om toegang te krijgen tot een account of service. Deze methode combineert iets dat de gebruiker weet (zoals een wachtwoord) met iets dat de gebruiker bezit (zoals een telefoon of authenticatie-app).</w:t>
+      </w:r>
+    </w:p>
+    <w:p>
+      <w:pPr>
+        <w:rPr>
+          <w:rFonts w:ascii="Arial" w:hAnsi="Arial" w:cs="Arial"/>
+          <w:b/>
+          <w:bCs/>
+        </w:rPr>
+      </w:pPr>
+      <w:r>
+        <w:rPr>
+          <w:rFonts w:ascii="Arial" w:hAnsi="Arial" w:cs="Arial"/>
+          <w:b/>
+          <w:bCs/>
+        </w:rPr>
+        <w:t>Werking:</w:t>
+      </w:r>
+    </w:p>
+    <w:p>
+      <w:pPr>
+        <w:numPr>
+          <w:ilvl w:val="0"/>
+          <w:numId w:val="9"/>
+        </w:numPr>
+        <w:rPr>
+          <w:rFonts w:ascii="Arial" w:hAnsi="Arial" w:cs="Arial"/>
+        </w:rPr>
+      </w:pPr>
+      <w:r>
+        <w:rPr>
+          <w:rFonts w:ascii="Arial" w:hAnsi="Arial" w:cs="Arial"/>
+          <w:b/>
+          <w:bCs/>
+        </w:rPr>
+        <w:lastRenderedPageBreak/>
+        <w:t>Meerdere verificatiestappen:</w:t>
+      </w:r>
+      <w:r>
+        <w:rPr>
+          <w:rFonts w:ascii="Arial" w:hAnsi="Arial" w:cs="Arial"/>
+        </w:rPr>
+        <w:t xml:space="preserve"> Na het invoeren van een gebruikersnaam en wachtwoord, moet de gebruiker bijvoorbeeld een eenmalige code invoeren die naar zijn telefoon wordt gestuurd.</w:t>
+      </w:r>
+    </w:p>
+    <w:p>
+      <w:pPr>
+        <w:numPr>
+          <w:ilvl w:val="0"/>
+          <w:numId w:val="9"/>
+        </w:numPr>
+        <w:rPr>
+          <w:rFonts w:ascii="Arial" w:hAnsi="Arial" w:cs="Arial"/>
+        </w:rPr>
+      </w:pPr>
+      <w:r>
+        <w:rPr>
+          <w:rFonts w:ascii="Arial" w:hAnsi="Arial" w:cs="Arial"/>
+          <w:b/>
+          <w:bCs/>
+        </w:rPr>
+        <w:t xml:space="preserve">Extra </w:t>
+      </w:r>
+      <w:proofErr w:type="spellStart"/>
+      <w:r>
+        <w:rPr>
+          <w:rFonts w:ascii="Arial" w:hAnsi="Arial" w:cs="Arial"/>
+          <w:b/>
+          <w:bCs/>
+        </w:rPr>
+        <w:t>beveiligingslaag</w:t>
+      </w:r>
+      <w:proofErr w:type="spellEnd"/>
+      <w:r>
+        <w:rPr>
+          <w:rFonts w:ascii="Arial" w:hAnsi="Arial" w:cs="Arial"/>
+          <w:b/>
+          <w:bCs/>
+        </w:rPr>
+        <w:t>:</w:t>
+      </w:r>
+      <w:r>
+        <w:rPr>
+          <w:rFonts w:ascii="Arial" w:hAnsi="Arial" w:cs="Arial"/>
+        </w:rPr>
+        <w:t xml:space="preserve"> Zelfs als een wachtwoord wordt gestolen, is toegang niet mogelijk zonder de aanvullende verificatiestap.</w:t>
+      </w:r>
+    </w:p>
+    <w:p>
+      <w:pPr>
+        <w:rPr>
+          <w:rFonts w:ascii="Arial" w:hAnsi="Arial" w:cs="Arial"/>
+        </w:rPr>
+      </w:pPr>
+      <w:r>
+        <w:rPr>
+          <w:rFonts w:ascii="Arial" w:hAnsi="Arial" w:cs="Arial"/>
+        </w:rPr>
+        <w:t xml:space="preserve">MFA voegt een extra </w:t>
+      </w:r>
+      <w:proofErr w:type="spellStart"/>
+      <w:r>
+        <w:rPr>
+          <w:rFonts w:ascii="Arial" w:hAnsi="Arial" w:cs="Arial"/>
+        </w:rPr>
+        <w:t>beveiligingslaag</w:t>
+      </w:r>
+      <w:proofErr w:type="spellEnd"/>
+      <w:r>
+        <w:rPr>
+          <w:rFonts w:ascii="Arial" w:hAnsi="Arial" w:cs="Arial"/>
+        </w:rPr>
+        <w:t xml:space="preserve"> toe om te voorkomen dat onbevoegden toegang krijgen tot accounts, zelfs als de gebruikersnaam en het wachtwoord zijn gestolen.</w:t>
+      </w:r>
+    </w:p>
+    <w:p>
+      <w:pPr>
+        <w:rPr>
+          <w:rFonts w:ascii="Arial" w:hAnsi="Arial" w:cs="Arial"/>
+        </w:rPr>
+      </w:pPr>
+      <w:r>
+        <w:rPr>
+          <w:rFonts w:ascii="Arial" w:hAnsi="Arial" w:cs="Arial"/>
+        </w:rPr>
+        <w:t xml:space="preserve">Bron: </w:t>
+      </w:r>
+      <w:r>
+        <w:rPr>
+          <w:rFonts w:ascii="Arial" w:hAnsi="Arial" w:cs="Arial"/>
+          <w:i/>
+          <w:iCs/>
+        </w:rPr>
+        <w:t>Versterk Uw IT-beveiliging Met Multi-Factor Authenticatie (MFA)!, 2024</w:t>
+      </w:r>
+    </w:p>
+    <w:p>
+      <w:pPr>
+        <w:rPr>
+          <w:rFonts w:ascii="Arial" w:hAnsi="Arial" w:cs="Arial"/>
+        </w:rPr>
+      </w:pPr>
     </w:p>
     <w:p/>
     <w:p>
       <w:pPr>
         <w:pStyle w:val="Kop2"/>
       </w:pPr>
-      <w:bookmarkStart w:id="9" w:name="_Toc178854680"/>
+      <w:bookmarkStart w:id="9" w:name="_Toc178928954"/>
       <w:r>
         <w:rPr>
           <w:rFonts w:ascii="Arial" w:hAnsi="Arial" w:cs="Arial"/>
@@ -2387,7 +2810,7 @@
           <w:rFonts w:ascii="Arial" w:hAnsi="Arial" w:cs="Arial"/>
         </w:rPr>
       </w:pPr>
-      <w:bookmarkStart w:id="10" w:name="_Toc178854681"/>
+      <w:bookmarkStart w:id="10" w:name="_Toc178928955"/>
       <w:r>
         <w:rPr>
           <w:rFonts w:ascii="Arial" w:hAnsi="Arial" w:cs="Arial"/>
@@ -2441,7 +2864,7 @@
           <w:rFonts w:ascii="Arial" w:hAnsi="Arial" w:cs="Arial"/>
         </w:rPr>
       </w:pPr>
-      <w:bookmarkStart w:id="11" w:name="_Toc178854682"/>
+      <w:bookmarkStart w:id="11" w:name="_Toc178928956"/>
       <w:r>
         <w:rPr>
           <w:rFonts w:ascii="Arial" w:hAnsi="Arial" w:cs="Arial"/>
@@ -2495,7 +2918,7 @@
           <w:rFonts w:ascii="Arial" w:hAnsi="Arial" w:cs="Arial"/>
         </w:rPr>
       </w:pPr>
-      <w:bookmarkStart w:id="12" w:name="_Toc178854683"/>
+      <w:bookmarkStart w:id="12" w:name="_Toc178928957"/>
       <w:r>
         <w:rPr>
           <w:rFonts w:ascii="Arial" w:hAnsi="Arial" w:cs="Arial"/>
@@ -2602,7 +3025,7 @@
           <w:lang w:val="en-US"/>
         </w:rPr>
       </w:pPr>
-      <w:bookmarkStart w:id="13" w:name="_Toc178854684"/>
+      <w:bookmarkStart w:id="13" w:name="_Toc178928958"/>
       <w:proofErr w:type="spellStart"/>
       <w:r>
         <w:rPr>
@@ -2916,6 +3339,679 @@
 <file path=word/numbering.xml><?xml version="1.0" encoding="utf-8"?>
 <w:numbering xmlns:wpc="http://schemas.microsoft.com/office/word/2010/wordprocessingCanvas" xmlns:cx="http://schemas.microsoft.com/office/drawing/2014/chartex" xmlns:cx1="http://schemas.microsoft.com/office/drawing/2015/9/8/chartex" xmlns:cx2="http://schemas.microsoft.com/office/drawing/2015/10/21/chartex" xmlns:cx3="http://schemas.microsoft.com/office/drawing/2016/5/9/chartex" xmlns:cx4="http://schemas.microsoft.com/office/drawing/2016/5/10/chartex" xmlns:cx5="http://schemas.microsoft.com/office/drawing/2016/5/11/chartex" xmlns:cx6="http://schemas.microsoft.com/office/drawing/2016/5/12/chartex" xmlns:cx7="http://schemas.microsoft.com/office/drawing/2016/5/13/chartex" xmlns:cx8="http://schemas.microsoft.com/office/drawing/2016/5/14/chartex" xmlns:mc="http://schemas.openxmlformats.org/markup-compatibility/2006" xmlns:aink="http://schemas.microsoft.com/office/drawing/2016/ink" xmlns:am3d="http://schemas.microsoft.com/office/drawing/2017/model3d" xmlns:o="urn:schemas-microsoft-com:office:office" xmlns:oel="http://schemas.microsoft.com/office/2019/extlst" xmlns:r="http://schemas.openxmlformats.org/officeDocument/2006/relationships" xmlns:m="http://schemas.openxmlformats.org/officeDocument/2006/math" xmlns:v="urn:schemas-microsoft-com:vml" xmlns:wp14="http://schemas.microsoft.com/office/word/2010/wordprocessingDrawing" xmlns:wp="http://schemas.openxmlformats.org/drawingml/2006/wordprocessingDrawing" xmlns:w10="urn:schemas-microsoft-com:office:word" xmlns:w="http://schemas.openxmlformats.org/wordprocessingml/2006/main" xmlns:w14="http://schemas.microsoft.com/office/word/2010/wordml" xmlns:w15="http://schemas.microsoft.com/office/word/2012/wordml" xmlns:w16cex="http://schemas.microsoft.com/office/word/2018/wordml/cex" xmlns:w16cid="http://schemas.microsoft.com/office/word/2016/wordml/cid" xmlns:w16="http://schemas.microsoft.com/office/word/2018/wordml" xmlns:w16du="http://schemas.microsoft.com/office/word/2023/wordml/word16du" xmlns:w16sdtdh="http://schemas.microsoft.com/office/word/2020/wordml/sdtdatahash" xmlns:w16se="http://schemas.microsoft.com/office/word/2015/wordml/symex" xmlns:wpg="http://schemas.microsoft.com/office/word/2010/wordprocessingGroup" xmlns:wpi="http://schemas.microsoft.com/office/word/2010/wordprocessingInk" xmlns:wne="http://schemas.microsoft.com/office/word/2006/wordml" xmlns:wps="http://schemas.microsoft.com/office/word/2010/wordprocessingShape" mc:Ignorable="w14 w15 w16se w16cid w16 w16cex w16sdtdh w16du wp14">
   <w:abstractNum w:abstractNumId="0" w15:restartNumberingAfterBreak="0">
+    <w:nsid w:val="08556335"/>
+    <w:multiLevelType w:val="multilevel"/>
+    <w:tmpl w:val="48A6714E"/>
+    <w:lvl w:ilvl="0">
+      <w:start w:val="1"/>
+      <w:numFmt w:val="bullet"/>
+      <w:lvlText w:val=""/>
+      <w:lvlJc w:val="left"/>
+      <w:pPr>
+        <w:tabs>
+          <w:tab w:val="num" w:pos="720"/>
+        </w:tabs>
+        <w:ind w:left="720" w:hanging="360"/>
+      </w:pPr>
+      <w:rPr>
+        <w:rFonts w:ascii="Symbol" w:hAnsi="Symbol" w:hint="default"/>
+        <w:sz w:val="20"/>
+      </w:rPr>
+    </w:lvl>
+    <w:lvl w:ilvl="1" w:tentative="1">
+      <w:start w:val="1"/>
+      <w:numFmt w:val="bullet"/>
+      <w:lvlText w:val="o"/>
+      <w:lvlJc w:val="left"/>
+      <w:pPr>
+        <w:tabs>
+          <w:tab w:val="num" w:pos="1440"/>
+        </w:tabs>
+        <w:ind w:left="1440" w:hanging="360"/>
+      </w:pPr>
+      <w:rPr>
+        <w:rFonts w:ascii="Courier New" w:hAnsi="Courier New" w:hint="default"/>
+        <w:sz w:val="20"/>
+      </w:rPr>
+    </w:lvl>
+    <w:lvl w:ilvl="2" w:tentative="1">
+      <w:start w:val="1"/>
+      <w:numFmt w:val="bullet"/>
+      <w:lvlText w:val=""/>
+      <w:lvlJc w:val="left"/>
+      <w:pPr>
+        <w:tabs>
+          <w:tab w:val="num" w:pos="2160"/>
+        </w:tabs>
+        <w:ind w:left="2160" w:hanging="360"/>
+      </w:pPr>
+      <w:rPr>
+        <w:rFonts w:ascii="Wingdings" w:hAnsi="Wingdings" w:hint="default"/>
+        <w:sz w:val="20"/>
+      </w:rPr>
+    </w:lvl>
+    <w:lvl w:ilvl="3" w:tentative="1">
+      <w:start w:val="1"/>
+      <w:numFmt w:val="bullet"/>
+      <w:lvlText w:val=""/>
+      <w:lvlJc w:val="left"/>
+      <w:pPr>
+        <w:tabs>
+          <w:tab w:val="num" w:pos="2880"/>
+        </w:tabs>
+        <w:ind w:left="2880" w:hanging="360"/>
+      </w:pPr>
+      <w:rPr>
+        <w:rFonts w:ascii="Wingdings" w:hAnsi="Wingdings" w:hint="default"/>
+        <w:sz w:val="20"/>
+      </w:rPr>
+    </w:lvl>
+    <w:lvl w:ilvl="4" w:tentative="1">
+      <w:start w:val="1"/>
+      <w:numFmt w:val="bullet"/>
+      <w:lvlText w:val=""/>
+      <w:lvlJc w:val="left"/>
+      <w:pPr>
+        <w:tabs>
+          <w:tab w:val="num" w:pos="3600"/>
+        </w:tabs>
+        <w:ind w:left="3600" w:hanging="360"/>
+      </w:pPr>
+      <w:rPr>
+        <w:rFonts w:ascii="Wingdings" w:hAnsi="Wingdings" w:hint="default"/>
+        <w:sz w:val="20"/>
+      </w:rPr>
+    </w:lvl>
+    <w:lvl w:ilvl="5" w:tentative="1">
+      <w:start w:val="1"/>
+      <w:numFmt w:val="bullet"/>
+      <w:lvlText w:val=""/>
+      <w:lvlJc w:val="left"/>
+      <w:pPr>
+        <w:tabs>
+          <w:tab w:val="num" w:pos="4320"/>
+        </w:tabs>
+        <w:ind w:left="4320" w:hanging="360"/>
+      </w:pPr>
+      <w:rPr>
+        <w:rFonts w:ascii="Wingdings" w:hAnsi="Wingdings" w:hint="default"/>
+        <w:sz w:val="20"/>
+      </w:rPr>
+    </w:lvl>
+    <w:lvl w:ilvl="6" w:tentative="1">
+      <w:start w:val="1"/>
+      <w:numFmt w:val="bullet"/>
+      <w:lvlText w:val=""/>
+      <w:lvlJc w:val="left"/>
+      <w:pPr>
+        <w:tabs>
+          <w:tab w:val="num" w:pos="5040"/>
+        </w:tabs>
+        <w:ind w:left="5040" w:hanging="360"/>
+      </w:pPr>
+      <w:rPr>
+        <w:rFonts w:ascii="Wingdings" w:hAnsi="Wingdings" w:hint="default"/>
+        <w:sz w:val="20"/>
+      </w:rPr>
+    </w:lvl>
+    <w:lvl w:ilvl="7" w:tentative="1">
+      <w:start w:val="1"/>
+      <w:numFmt w:val="bullet"/>
+      <w:lvlText w:val=""/>
+      <w:lvlJc w:val="left"/>
+      <w:pPr>
+        <w:tabs>
+          <w:tab w:val="num" w:pos="5760"/>
+        </w:tabs>
+        <w:ind w:left="5760" w:hanging="360"/>
+      </w:pPr>
+      <w:rPr>
+        <w:rFonts w:ascii="Wingdings" w:hAnsi="Wingdings" w:hint="default"/>
+        <w:sz w:val="20"/>
+      </w:rPr>
+    </w:lvl>
+    <w:lvl w:ilvl="8" w:tentative="1">
+      <w:start w:val="1"/>
+      <w:numFmt w:val="bullet"/>
+      <w:lvlText w:val=""/>
+      <w:lvlJc w:val="left"/>
+      <w:pPr>
+        <w:tabs>
+          <w:tab w:val="num" w:pos="6480"/>
+        </w:tabs>
+        <w:ind w:left="6480" w:hanging="360"/>
+      </w:pPr>
+      <w:rPr>
+        <w:rFonts w:ascii="Wingdings" w:hAnsi="Wingdings" w:hint="default"/>
+        <w:sz w:val="20"/>
+      </w:rPr>
+    </w:lvl>
+  </w:abstractNum>
+  <w:abstractNum w:abstractNumId="1" w15:restartNumberingAfterBreak="0">
+    <w:nsid w:val="0C6A6205"/>
+    <w:multiLevelType w:val="multilevel"/>
+    <w:tmpl w:val="5BFEB814"/>
+    <w:lvl w:ilvl="0">
+      <w:start w:val="1"/>
+      <w:numFmt w:val="decimal"/>
+      <w:lvlText w:val="%1."/>
+      <w:lvlJc w:val="left"/>
+      <w:pPr>
+        <w:tabs>
+          <w:tab w:val="num" w:pos="720"/>
+        </w:tabs>
+        <w:ind w:left="720" w:hanging="360"/>
+      </w:pPr>
+    </w:lvl>
+    <w:lvl w:ilvl="1" w:tentative="1">
+      <w:start w:val="1"/>
+      <w:numFmt w:val="decimal"/>
+      <w:lvlText w:val="%2."/>
+      <w:lvlJc w:val="left"/>
+      <w:pPr>
+        <w:tabs>
+          <w:tab w:val="num" w:pos="1440"/>
+        </w:tabs>
+        <w:ind w:left="1440" w:hanging="360"/>
+      </w:pPr>
+    </w:lvl>
+    <w:lvl w:ilvl="2" w:tentative="1">
+      <w:start w:val="1"/>
+      <w:numFmt w:val="decimal"/>
+      <w:lvlText w:val="%3."/>
+      <w:lvlJc w:val="left"/>
+      <w:pPr>
+        <w:tabs>
+          <w:tab w:val="num" w:pos="2160"/>
+        </w:tabs>
+        <w:ind w:left="2160" w:hanging="360"/>
+      </w:pPr>
+    </w:lvl>
+    <w:lvl w:ilvl="3" w:tentative="1">
+      <w:start w:val="1"/>
+      <w:numFmt w:val="decimal"/>
+      <w:lvlText w:val="%4."/>
+      <w:lvlJc w:val="left"/>
+      <w:pPr>
+        <w:tabs>
+          <w:tab w:val="num" w:pos="2880"/>
+        </w:tabs>
+        <w:ind w:left="2880" w:hanging="360"/>
+      </w:pPr>
+    </w:lvl>
+    <w:lvl w:ilvl="4" w:tentative="1">
+      <w:start w:val="1"/>
+      <w:numFmt w:val="decimal"/>
+      <w:lvlText w:val="%5."/>
+      <w:lvlJc w:val="left"/>
+      <w:pPr>
+        <w:tabs>
+          <w:tab w:val="num" w:pos="3600"/>
+        </w:tabs>
+        <w:ind w:left="3600" w:hanging="360"/>
+      </w:pPr>
+    </w:lvl>
+    <w:lvl w:ilvl="5" w:tentative="1">
+      <w:start w:val="1"/>
+      <w:numFmt w:val="decimal"/>
+      <w:lvlText w:val="%6."/>
+      <w:lvlJc w:val="left"/>
+      <w:pPr>
+        <w:tabs>
+          <w:tab w:val="num" w:pos="4320"/>
+        </w:tabs>
+        <w:ind w:left="4320" w:hanging="360"/>
+      </w:pPr>
+    </w:lvl>
+    <w:lvl w:ilvl="6" w:tentative="1">
+      <w:start w:val="1"/>
+      <w:numFmt w:val="decimal"/>
+      <w:lvlText w:val="%7."/>
+      <w:lvlJc w:val="left"/>
+      <w:pPr>
+        <w:tabs>
+          <w:tab w:val="num" w:pos="5040"/>
+        </w:tabs>
+        <w:ind w:left="5040" w:hanging="360"/>
+      </w:pPr>
+    </w:lvl>
+    <w:lvl w:ilvl="7" w:tentative="1">
+      <w:start w:val="1"/>
+      <w:numFmt w:val="decimal"/>
+      <w:lvlText w:val="%8."/>
+      <w:lvlJc w:val="left"/>
+      <w:pPr>
+        <w:tabs>
+          <w:tab w:val="num" w:pos="5760"/>
+        </w:tabs>
+        <w:ind w:left="5760" w:hanging="360"/>
+      </w:pPr>
+    </w:lvl>
+    <w:lvl w:ilvl="8" w:tentative="1">
+      <w:start w:val="1"/>
+      <w:numFmt w:val="decimal"/>
+      <w:lvlText w:val="%9."/>
+      <w:lvlJc w:val="left"/>
+      <w:pPr>
+        <w:tabs>
+          <w:tab w:val="num" w:pos="6480"/>
+        </w:tabs>
+        <w:ind w:left="6480" w:hanging="360"/>
+      </w:pPr>
+    </w:lvl>
+  </w:abstractNum>
+  <w:abstractNum w:abstractNumId="2" w15:restartNumberingAfterBreak="0">
+    <w:nsid w:val="11F351FB"/>
+    <w:multiLevelType w:val="multilevel"/>
+    <w:tmpl w:val="7F64B9B6"/>
+    <w:lvl w:ilvl="0">
+      <w:start w:val="1"/>
+      <w:numFmt w:val="bullet"/>
+      <w:lvlText w:val=""/>
+      <w:lvlJc w:val="left"/>
+      <w:pPr>
+        <w:tabs>
+          <w:tab w:val="num" w:pos="720"/>
+        </w:tabs>
+        <w:ind w:left="720" w:hanging="360"/>
+      </w:pPr>
+      <w:rPr>
+        <w:rFonts w:ascii="Symbol" w:hAnsi="Symbol" w:hint="default"/>
+        <w:sz w:val="20"/>
+      </w:rPr>
+    </w:lvl>
+    <w:lvl w:ilvl="1" w:tentative="1">
+      <w:start w:val="1"/>
+      <w:numFmt w:val="bullet"/>
+      <w:lvlText w:val="o"/>
+      <w:lvlJc w:val="left"/>
+      <w:pPr>
+        <w:tabs>
+          <w:tab w:val="num" w:pos="1440"/>
+        </w:tabs>
+        <w:ind w:left="1440" w:hanging="360"/>
+      </w:pPr>
+      <w:rPr>
+        <w:rFonts w:ascii="Courier New" w:hAnsi="Courier New" w:hint="default"/>
+        <w:sz w:val="20"/>
+      </w:rPr>
+    </w:lvl>
+    <w:lvl w:ilvl="2" w:tentative="1">
+      <w:start w:val="1"/>
+      <w:numFmt w:val="bullet"/>
+      <w:lvlText w:val=""/>
+      <w:lvlJc w:val="left"/>
+      <w:pPr>
+        <w:tabs>
+          <w:tab w:val="num" w:pos="2160"/>
+        </w:tabs>
+        <w:ind w:left="2160" w:hanging="360"/>
+      </w:pPr>
+      <w:rPr>
+        <w:rFonts w:ascii="Wingdings" w:hAnsi="Wingdings" w:hint="default"/>
+        <w:sz w:val="20"/>
+      </w:rPr>
+    </w:lvl>
+    <w:lvl w:ilvl="3" w:tentative="1">
+      <w:start w:val="1"/>
+      <w:numFmt w:val="bullet"/>
+      <w:lvlText w:val=""/>
+      <w:lvlJc w:val="left"/>
+      <w:pPr>
+        <w:tabs>
+          <w:tab w:val="num" w:pos="2880"/>
+        </w:tabs>
+        <w:ind w:left="2880" w:hanging="360"/>
+      </w:pPr>
+      <w:rPr>
+        <w:rFonts w:ascii="Wingdings" w:hAnsi="Wingdings" w:hint="default"/>
+        <w:sz w:val="20"/>
+      </w:rPr>
+    </w:lvl>
+    <w:lvl w:ilvl="4" w:tentative="1">
+      <w:start w:val="1"/>
+      <w:numFmt w:val="bullet"/>
+      <w:lvlText w:val=""/>
+      <w:lvlJc w:val="left"/>
+      <w:pPr>
+        <w:tabs>
+          <w:tab w:val="num" w:pos="3600"/>
+        </w:tabs>
+        <w:ind w:left="3600" w:hanging="360"/>
+      </w:pPr>
+      <w:rPr>
+        <w:rFonts w:ascii="Wingdings" w:hAnsi="Wingdings" w:hint="default"/>
+        <w:sz w:val="20"/>
+      </w:rPr>
+    </w:lvl>
+    <w:lvl w:ilvl="5" w:tentative="1">
+      <w:start w:val="1"/>
+      <w:numFmt w:val="bullet"/>
+      <w:lvlText w:val=""/>
+      <w:lvlJc w:val="left"/>
+      <w:pPr>
+        <w:tabs>
+          <w:tab w:val="num" w:pos="4320"/>
+        </w:tabs>
+        <w:ind w:left="4320" w:hanging="360"/>
+      </w:pPr>
+      <w:rPr>
+        <w:rFonts w:ascii="Wingdings" w:hAnsi="Wingdings" w:hint="default"/>
+        <w:sz w:val="20"/>
+      </w:rPr>
+    </w:lvl>
+    <w:lvl w:ilvl="6" w:tentative="1">
+      <w:start w:val="1"/>
+      <w:numFmt w:val="bullet"/>
+      <w:lvlText w:val=""/>
+      <w:lvlJc w:val="left"/>
+      <w:pPr>
+        <w:tabs>
+          <w:tab w:val="num" w:pos="5040"/>
+        </w:tabs>
+        <w:ind w:left="5040" w:hanging="360"/>
+      </w:pPr>
+      <w:rPr>
+        <w:rFonts w:ascii="Wingdings" w:hAnsi="Wingdings" w:hint="default"/>
+        <w:sz w:val="20"/>
+      </w:rPr>
+    </w:lvl>
+    <w:lvl w:ilvl="7" w:tentative="1">
+      <w:start w:val="1"/>
+      <w:numFmt w:val="bullet"/>
+      <w:lvlText w:val=""/>
+      <w:lvlJc w:val="left"/>
+      <w:pPr>
+        <w:tabs>
+          <w:tab w:val="num" w:pos="5760"/>
+        </w:tabs>
+        <w:ind w:left="5760" w:hanging="360"/>
+      </w:pPr>
+      <w:rPr>
+        <w:rFonts w:ascii="Wingdings" w:hAnsi="Wingdings" w:hint="default"/>
+        <w:sz w:val="20"/>
+      </w:rPr>
+    </w:lvl>
+    <w:lvl w:ilvl="8" w:tentative="1">
+      <w:start w:val="1"/>
+      <w:numFmt w:val="bullet"/>
+      <w:lvlText w:val=""/>
+      <w:lvlJc w:val="left"/>
+      <w:pPr>
+        <w:tabs>
+          <w:tab w:val="num" w:pos="6480"/>
+        </w:tabs>
+        <w:ind w:left="6480" w:hanging="360"/>
+      </w:pPr>
+      <w:rPr>
+        <w:rFonts w:ascii="Wingdings" w:hAnsi="Wingdings" w:hint="default"/>
+        <w:sz w:val="20"/>
+      </w:rPr>
+    </w:lvl>
+  </w:abstractNum>
+  <w:abstractNum w:abstractNumId="3" w15:restartNumberingAfterBreak="0">
+    <w:nsid w:val="226A6CAE"/>
+    <w:multiLevelType w:val="multilevel"/>
+    <w:tmpl w:val="1F9AE0D4"/>
+    <w:lvl w:ilvl="0">
+      <w:start w:val="1"/>
+      <w:numFmt w:val="decimal"/>
+      <w:lvlText w:val="%1."/>
+      <w:lvlJc w:val="left"/>
+      <w:pPr>
+        <w:tabs>
+          <w:tab w:val="num" w:pos="720"/>
+        </w:tabs>
+        <w:ind w:left="720" w:hanging="360"/>
+      </w:pPr>
+    </w:lvl>
+    <w:lvl w:ilvl="1" w:tentative="1">
+      <w:start w:val="1"/>
+      <w:numFmt w:val="decimal"/>
+      <w:lvlText w:val="%2."/>
+      <w:lvlJc w:val="left"/>
+      <w:pPr>
+        <w:tabs>
+          <w:tab w:val="num" w:pos="1440"/>
+        </w:tabs>
+        <w:ind w:left="1440" w:hanging="360"/>
+      </w:pPr>
+    </w:lvl>
+    <w:lvl w:ilvl="2" w:tentative="1">
+      <w:start w:val="1"/>
+      <w:numFmt w:val="decimal"/>
+      <w:lvlText w:val="%3."/>
+      <w:lvlJc w:val="left"/>
+      <w:pPr>
+        <w:tabs>
+          <w:tab w:val="num" w:pos="2160"/>
+        </w:tabs>
+        <w:ind w:left="2160" w:hanging="360"/>
+      </w:pPr>
+    </w:lvl>
+    <w:lvl w:ilvl="3" w:tentative="1">
+      <w:start w:val="1"/>
+      <w:numFmt w:val="decimal"/>
+      <w:lvlText w:val="%4."/>
+      <w:lvlJc w:val="left"/>
+      <w:pPr>
+        <w:tabs>
+          <w:tab w:val="num" w:pos="2880"/>
+        </w:tabs>
+        <w:ind w:left="2880" w:hanging="360"/>
+      </w:pPr>
+    </w:lvl>
+    <w:lvl w:ilvl="4" w:tentative="1">
+      <w:start w:val="1"/>
+      <w:numFmt w:val="decimal"/>
+      <w:lvlText w:val="%5."/>
+      <w:lvlJc w:val="left"/>
+      <w:pPr>
+        <w:tabs>
+          <w:tab w:val="num" w:pos="3600"/>
+        </w:tabs>
+        <w:ind w:left="3600" w:hanging="360"/>
+      </w:pPr>
+    </w:lvl>
+    <w:lvl w:ilvl="5" w:tentative="1">
+      <w:start w:val="1"/>
+      <w:numFmt w:val="decimal"/>
+      <w:lvlText w:val="%6."/>
+      <w:lvlJc w:val="left"/>
+      <w:pPr>
+        <w:tabs>
+          <w:tab w:val="num" w:pos="4320"/>
+        </w:tabs>
+        <w:ind w:left="4320" w:hanging="360"/>
+      </w:pPr>
+    </w:lvl>
+    <w:lvl w:ilvl="6" w:tentative="1">
+      <w:start w:val="1"/>
+      <w:numFmt w:val="decimal"/>
+      <w:lvlText w:val="%7."/>
+      <w:lvlJc w:val="left"/>
+      <w:pPr>
+        <w:tabs>
+          <w:tab w:val="num" w:pos="5040"/>
+        </w:tabs>
+        <w:ind w:left="5040" w:hanging="360"/>
+      </w:pPr>
+    </w:lvl>
+    <w:lvl w:ilvl="7" w:tentative="1">
+      <w:start w:val="1"/>
+      <w:numFmt w:val="decimal"/>
+      <w:lvlText w:val="%8."/>
+      <w:lvlJc w:val="left"/>
+      <w:pPr>
+        <w:tabs>
+          <w:tab w:val="num" w:pos="5760"/>
+        </w:tabs>
+        <w:ind w:left="5760" w:hanging="360"/>
+      </w:pPr>
+    </w:lvl>
+    <w:lvl w:ilvl="8" w:tentative="1">
+      <w:start w:val="1"/>
+      <w:numFmt w:val="decimal"/>
+      <w:lvlText w:val="%9."/>
+      <w:lvlJc w:val="left"/>
+      <w:pPr>
+        <w:tabs>
+          <w:tab w:val="num" w:pos="6480"/>
+        </w:tabs>
+        <w:ind w:left="6480" w:hanging="360"/>
+      </w:pPr>
+    </w:lvl>
+  </w:abstractNum>
+  <w:abstractNum w:abstractNumId="4" w15:restartNumberingAfterBreak="0">
+    <w:nsid w:val="2D165EB1"/>
+    <w:multiLevelType w:val="multilevel"/>
+    <w:tmpl w:val="D5827120"/>
+    <w:lvl w:ilvl="0">
+      <w:start w:val="1"/>
+      <w:numFmt w:val="bullet"/>
+      <w:lvlText w:val=""/>
+      <w:lvlJc w:val="left"/>
+      <w:pPr>
+        <w:tabs>
+          <w:tab w:val="num" w:pos="720"/>
+        </w:tabs>
+        <w:ind w:left="720" w:hanging="360"/>
+      </w:pPr>
+      <w:rPr>
+        <w:rFonts w:ascii="Symbol" w:hAnsi="Symbol" w:hint="default"/>
+        <w:sz w:val="20"/>
+      </w:rPr>
+    </w:lvl>
+    <w:lvl w:ilvl="1" w:tentative="1">
+      <w:start w:val="1"/>
+      <w:numFmt w:val="bullet"/>
+      <w:lvlText w:val="o"/>
+      <w:lvlJc w:val="left"/>
+      <w:pPr>
+        <w:tabs>
+          <w:tab w:val="num" w:pos="1440"/>
+        </w:tabs>
+        <w:ind w:left="1440" w:hanging="360"/>
+      </w:pPr>
+      <w:rPr>
+        <w:rFonts w:ascii="Courier New" w:hAnsi="Courier New" w:hint="default"/>
+        <w:sz w:val="20"/>
+      </w:rPr>
+    </w:lvl>
+    <w:lvl w:ilvl="2" w:tentative="1">
+      <w:start w:val="1"/>
+      <w:numFmt w:val="bullet"/>
+      <w:lvlText w:val=""/>
+      <w:lvlJc w:val="left"/>
+      <w:pPr>
+        <w:tabs>
+          <w:tab w:val="num" w:pos="2160"/>
+        </w:tabs>
+        <w:ind w:left="2160" w:hanging="360"/>
+      </w:pPr>
+      <w:rPr>
+        <w:rFonts w:ascii="Wingdings" w:hAnsi="Wingdings" w:hint="default"/>
+        <w:sz w:val="20"/>
+      </w:rPr>
+    </w:lvl>
+    <w:lvl w:ilvl="3" w:tentative="1">
+      <w:start w:val="1"/>
+      <w:numFmt w:val="bullet"/>
+      <w:lvlText w:val=""/>
+      <w:lvlJc w:val="left"/>
+      <w:pPr>
+        <w:tabs>
+          <w:tab w:val="num" w:pos="2880"/>
+        </w:tabs>
+        <w:ind w:left="2880" w:hanging="360"/>
+      </w:pPr>
+      <w:rPr>
+        <w:rFonts w:ascii="Wingdings" w:hAnsi="Wingdings" w:hint="default"/>
+        <w:sz w:val="20"/>
+      </w:rPr>
+    </w:lvl>
+    <w:lvl w:ilvl="4" w:tentative="1">
+      <w:start w:val="1"/>
+      <w:numFmt w:val="bullet"/>
+      <w:lvlText w:val=""/>
+      <w:lvlJc w:val="left"/>
+      <w:pPr>
+        <w:tabs>
+          <w:tab w:val="num" w:pos="3600"/>
+        </w:tabs>
+        <w:ind w:left="3600" w:hanging="360"/>
+      </w:pPr>
+      <w:rPr>
+        <w:rFonts w:ascii="Wingdings" w:hAnsi="Wingdings" w:hint="default"/>
+        <w:sz w:val="20"/>
+      </w:rPr>
+    </w:lvl>
+    <w:lvl w:ilvl="5" w:tentative="1">
+      <w:start w:val="1"/>
+      <w:numFmt w:val="bullet"/>
+      <w:lvlText w:val=""/>
+      <w:lvlJc w:val="left"/>
+      <w:pPr>
+        <w:tabs>
+          <w:tab w:val="num" w:pos="4320"/>
+        </w:tabs>
+        <w:ind w:left="4320" w:hanging="360"/>
+      </w:pPr>
+      <w:rPr>
+        <w:rFonts w:ascii="Wingdings" w:hAnsi="Wingdings" w:hint="default"/>
+        <w:sz w:val="20"/>
+      </w:rPr>
+    </w:lvl>
+    <w:lvl w:ilvl="6" w:tentative="1">
+      <w:start w:val="1"/>
+      <w:numFmt w:val="bullet"/>
+      <w:lvlText w:val=""/>
+      <w:lvlJc w:val="left"/>
+      <w:pPr>
+        <w:tabs>
+          <w:tab w:val="num" w:pos="5040"/>
+        </w:tabs>
+        <w:ind w:left="5040" w:hanging="360"/>
+      </w:pPr>
+      <w:rPr>
+        <w:rFonts w:ascii="Wingdings" w:hAnsi="Wingdings" w:hint="default"/>
+        <w:sz w:val="20"/>
+      </w:rPr>
+    </w:lvl>
+    <w:lvl w:ilvl="7" w:tentative="1">
+      <w:start w:val="1"/>
+      <w:numFmt w:val="bullet"/>
+      <w:lvlText w:val=""/>
+      <w:lvlJc w:val="left"/>
+      <w:pPr>
+        <w:tabs>
+          <w:tab w:val="num" w:pos="5760"/>
+        </w:tabs>
+        <w:ind w:left="5760" w:hanging="360"/>
+      </w:pPr>
+      <w:rPr>
+        <w:rFonts w:ascii="Wingdings" w:hAnsi="Wingdings" w:hint="default"/>
+        <w:sz w:val="20"/>
+      </w:rPr>
+    </w:lvl>
+    <w:lvl w:ilvl="8" w:tentative="1">
+      <w:start w:val="1"/>
+      <w:numFmt w:val="bullet"/>
+      <w:lvlText w:val=""/>
+      <w:lvlJc w:val="left"/>
+      <w:pPr>
+        <w:tabs>
+          <w:tab w:val="num" w:pos="6480"/>
+        </w:tabs>
+        <w:ind w:left="6480" w:hanging="360"/>
+      </w:pPr>
+      <w:rPr>
+        <w:rFonts w:ascii="Wingdings" w:hAnsi="Wingdings" w:hint="default"/>
+        <w:sz w:val="20"/>
+      </w:rPr>
+    </w:lvl>
+  </w:abstractNum>
+  <w:abstractNum w:abstractNumId="5" w15:restartNumberingAfterBreak="0">
     <w:nsid w:val="42295957"/>
     <w:multiLevelType w:val="hybridMultilevel"/>
     <w:tmpl w:val="8A846858"/>
@@ -3004,7 +4100,7 @@
       </w:pPr>
     </w:lvl>
   </w:abstractNum>
-  <w:abstractNum w:abstractNumId="1" w15:restartNumberingAfterBreak="0">
+  <w:abstractNum w:abstractNumId="6" w15:restartNumberingAfterBreak="0">
     <w:nsid w:val="4F6C3470"/>
     <w:multiLevelType w:val="hybridMultilevel"/>
     <w:tmpl w:val="FAD0C41E"/>
@@ -3116,11 +4212,330 @@
       </w:rPr>
     </w:lvl>
   </w:abstractNum>
+  <w:abstractNum w:abstractNumId="7" w15:restartNumberingAfterBreak="0">
+    <w:nsid w:val="5B8414B6"/>
+    <w:multiLevelType w:val="multilevel"/>
+    <w:tmpl w:val="69AC4CE4"/>
+    <w:lvl w:ilvl="0">
+      <w:start w:val="1"/>
+      <w:numFmt w:val="bullet"/>
+      <w:lvlText w:val=""/>
+      <w:lvlJc w:val="left"/>
+      <w:pPr>
+        <w:tabs>
+          <w:tab w:val="num" w:pos="720"/>
+        </w:tabs>
+        <w:ind w:left="720" w:hanging="360"/>
+      </w:pPr>
+      <w:rPr>
+        <w:rFonts w:ascii="Symbol" w:hAnsi="Symbol" w:hint="default"/>
+        <w:sz w:val="20"/>
+      </w:rPr>
+    </w:lvl>
+    <w:lvl w:ilvl="1" w:tentative="1">
+      <w:start w:val="1"/>
+      <w:numFmt w:val="bullet"/>
+      <w:lvlText w:val="o"/>
+      <w:lvlJc w:val="left"/>
+      <w:pPr>
+        <w:tabs>
+          <w:tab w:val="num" w:pos="1440"/>
+        </w:tabs>
+        <w:ind w:left="1440" w:hanging="360"/>
+      </w:pPr>
+      <w:rPr>
+        <w:rFonts w:ascii="Courier New" w:hAnsi="Courier New" w:hint="default"/>
+        <w:sz w:val="20"/>
+      </w:rPr>
+    </w:lvl>
+    <w:lvl w:ilvl="2" w:tentative="1">
+      <w:start w:val="1"/>
+      <w:numFmt w:val="bullet"/>
+      <w:lvlText w:val=""/>
+      <w:lvlJc w:val="left"/>
+      <w:pPr>
+        <w:tabs>
+          <w:tab w:val="num" w:pos="2160"/>
+        </w:tabs>
+        <w:ind w:left="2160" w:hanging="360"/>
+      </w:pPr>
+      <w:rPr>
+        <w:rFonts w:ascii="Wingdings" w:hAnsi="Wingdings" w:hint="default"/>
+        <w:sz w:val="20"/>
+      </w:rPr>
+    </w:lvl>
+    <w:lvl w:ilvl="3" w:tentative="1">
+      <w:start w:val="1"/>
+      <w:numFmt w:val="bullet"/>
+      <w:lvlText w:val=""/>
+      <w:lvlJc w:val="left"/>
+      <w:pPr>
+        <w:tabs>
+          <w:tab w:val="num" w:pos="2880"/>
+        </w:tabs>
+        <w:ind w:left="2880" w:hanging="360"/>
+      </w:pPr>
+      <w:rPr>
+        <w:rFonts w:ascii="Wingdings" w:hAnsi="Wingdings" w:hint="default"/>
+        <w:sz w:val="20"/>
+      </w:rPr>
+    </w:lvl>
+    <w:lvl w:ilvl="4" w:tentative="1">
+      <w:start w:val="1"/>
+      <w:numFmt w:val="bullet"/>
+      <w:lvlText w:val=""/>
+      <w:lvlJc w:val="left"/>
+      <w:pPr>
+        <w:tabs>
+          <w:tab w:val="num" w:pos="3600"/>
+        </w:tabs>
+        <w:ind w:left="3600" w:hanging="360"/>
+      </w:pPr>
+      <w:rPr>
+        <w:rFonts w:ascii="Wingdings" w:hAnsi="Wingdings" w:hint="default"/>
+        <w:sz w:val="20"/>
+      </w:rPr>
+    </w:lvl>
+    <w:lvl w:ilvl="5" w:tentative="1">
+      <w:start w:val="1"/>
+      <w:numFmt w:val="bullet"/>
+      <w:lvlText w:val=""/>
+      <w:lvlJc w:val="left"/>
+      <w:pPr>
+        <w:tabs>
+          <w:tab w:val="num" w:pos="4320"/>
+        </w:tabs>
+        <w:ind w:left="4320" w:hanging="360"/>
+      </w:pPr>
+      <w:rPr>
+        <w:rFonts w:ascii="Wingdings" w:hAnsi="Wingdings" w:hint="default"/>
+        <w:sz w:val="20"/>
+      </w:rPr>
+    </w:lvl>
+    <w:lvl w:ilvl="6" w:tentative="1">
+      <w:start w:val="1"/>
+      <w:numFmt w:val="bullet"/>
+      <w:lvlText w:val=""/>
+      <w:lvlJc w:val="left"/>
+      <w:pPr>
+        <w:tabs>
+          <w:tab w:val="num" w:pos="5040"/>
+        </w:tabs>
+        <w:ind w:left="5040" w:hanging="360"/>
+      </w:pPr>
+      <w:rPr>
+        <w:rFonts w:ascii="Wingdings" w:hAnsi="Wingdings" w:hint="default"/>
+        <w:sz w:val="20"/>
+      </w:rPr>
+    </w:lvl>
+    <w:lvl w:ilvl="7" w:tentative="1">
+      <w:start w:val="1"/>
+      <w:numFmt w:val="bullet"/>
+      <w:lvlText w:val=""/>
+      <w:lvlJc w:val="left"/>
+      <w:pPr>
+        <w:tabs>
+          <w:tab w:val="num" w:pos="5760"/>
+        </w:tabs>
+        <w:ind w:left="5760" w:hanging="360"/>
+      </w:pPr>
+      <w:rPr>
+        <w:rFonts w:ascii="Wingdings" w:hAnsi="Wingdings" w:hint="default"/>
+        <w:sz w:val="20"/>
+      </w:rPr>
+    </w:lvl>
+    <w:lvl w:ilvl="8" w:tentative="1">
+      <w:start w:val="1"/>
+      <w:numFmt w:val="bullet"/>
+      <w:lvlText w:val=""/>
+      <w:lvlJc w:val="left"/>
+      <w:pPr>
+        <w:tabs>
+          <w:tab w:val="num" w:pos="6480"/>
+        </w:tabs>
+        <w:ind w:left="6480" w:hanging="360"/>
+      </w:pPr>
+      <w:rPr>
+        <w:rFonts w:ascii="Wingdings" w:hAnsi="Wingdings" w:hint="default"/>
+        <w:sz w:val="20"/>
+      </w:rPr>
+    </w:lvl>
+  </w:abstractNum>
+  <w:abstractNum w:abstractNumId="8" w15:restartNumberingAfterBreak="0">
+    <w:nsid w:val="6CA70BEE"/>
+    <w:multiLevelType w:val="multilevel"/>
+    <w:tmpl w:val="9DAA18B6"/>
+    <w:lvl w:ilvl="0">
+      <w:start w:val="1"/>
+      <w:numFmt w:val="bullet"/>
+      <w:lvlText w:val=""/>
+      <w:lvlJc w:val="left"/>
+      <w:pPr>
+        <w:tabs>
+          <w:tab w:val="num" w:pos="720"/>
+        </w:tabs>
+        <w:ind w:left="720" w:hanging="360"/>
+      </w:pPr>
+      <w:rPr>
+        <w:rFonts w:ascii="Symbol" w:hAnsi="Symbol" w:hint="default"/>
+        <w:sz w:val="20"/>
+      </w:rPr>
+    </w:lvl>
+    <w:lvl w:ilvl="1" w:tentative="1">
+      <w:start w:val="1"/>
+      <w:numFmt w:val="bullet"/>
+      <w:lvlText w:val="o"/>
+      <w:lvlJc w:val="left"/>
+      <w:pPr>
+        <w:tabs>
+          <w:tab w:val="num" w:pos="1440"/>
+        </w:tabs>
+        <w:ind w:left="1440" w:hanging="360"/>
+      </w:pPr>
+      <w:rPr>
+        <w:rFonts w:ascii="Courier New" w:hAnsi="Courier New" w:hint="default"/>
+        <w:sz w:val="20"/>
+      </w:rPr>
+    </w:lvl>
+    <w:lvl w:ilvl="2" w:tentative="1">
+      <w:start w:val="1"/>
+      <w:numFmt w:val="bullet"/>
+      <w:lvlText w:val=""/>
+      <w:lvlJc w:val="left"/>
+      <w:pPr>
+        <w:tabs>
+          <w:tab w:val="num" w:pos="2160"/>
+        </w:tabs>
+        <w:ind w:left="2160" w:hanging="360"/>
+      </w:pPr>
+      <w:rPr>
+        <w:rFonts w:ascii="Wingdings" w:hAnsi="Wingdings" w:hint="default"/>
+        <w:sz w:val="20"/>
+      </w:rPr>
+    </w:lvl>
+    <w:lvl w:ilvl="3" w:tentative="1">
+      <w:start w:val="1"/>
+      <w:numFmt w:val="bullet"/>
+      <w:lvlText w:val=""/>
+      <w:lvlJc w:val="left"/>
+      <w:pPr>
+        <w:tabs>
+          <w:tab w:val="num" w:pos="2880"/>
+        </w:tabs>
+        <w:ind w:left="2880" w:hanging="360"/>
+      </w:pPr>
+      <w:rPr>
+        <w:rFonts w:ascii="Wingdings" w:hAnsi="Wingdings" w:hint="default"/>
+        <w:sz w:val="20"/>
+      </w:rPr>
+    </w:lvl>
+    <w:lvl w:ilvl="4" w:tentative="1">
+      <w:start w:val="1"/>
+      <w:numFmt w:val="bullet"/>
+      <w:lvlText w:val=""/>
+      <w:lvlJc w:val="left"/>
+      <w:pPr>
+        <w:tabs>
+          <w:tab w:val="num" w:pos="3600"/>
+        </w:tabs>
+        <w:ind w:left="3600" w:hanging="360"/>
+      </w:pPr>
+      <w:rPr>
+        <w:rFonts w:ascii="Wingdings" w:hAnsi="Wingdings" w:hint="default"/>
+        <w:sz w:val="20"/>
+      </w:rPr>
+    </w:lvl>
+    <w:lvl w:ilvl="5" w:tentative="1">
+      <w:start w:val="1"/>
+      <w:numFmt w:val="bullet"/>
+      <w:lvlText w:val=""/>
+      <w:lvlJc w:val="left"/>
+      <w:pPr>
+        <w:tabs>
+          <w:tab w:val="num" w:pos="4320"/>
+        </w:tabs>
+        <w:ind w:left="4320" w:hanging="360"/>
+      </w:pPr>
+      <w:rPr>
+        <w:rFonts w:ascii="Wingdings" w:hAnsi="Wingdings" w:hint="default"/>
+        <w:sz w:val="20"/>
+      </w:rPr>
+    </w:lvl>
+    <w:lvl w:ilvl="6" w:tentative="1">
+      <w:start w:val="1"/>
+      <w:numFmt w:val="bullet"/>
+      <w:lvlText w:val=""/>
+      <w:lvlJc w:val="left"/>
+      <w:pPr>
+        <w:tabs>
+          <w:tab w:val="num" w:pos="5040"/>
+        </w:tabs>
+        <w:ind w:left="5040" w:hanging="360"/>
+      </w:pPr>
+      <w:rPr>
+        <w:rFonts w:ascii="Wingdings" w:hAnsi="Wingdings" w:hint="default"/>
+        <w:sz w:val="20"/>
+      </w:rPr>
+    </w:lvl>
+    <w:lvl w:ilvl="7" w:tentative="1">
+      <w:start w:val="1"/>
+      <w:numFmt w:val="bullet"/>
+      <w:lvlText w:val=""/>
+      <w:lvlJc w:val="left"/>
+      <w:pPr>
+        <w:tabs>
+          <w:tab w:val="num" w:pos="5760"/>
+        </w:tabs>
+        <w:ind w:left="5760" w:hanging="360"/>
+      </w:pPr>
+      <w:rPr>
+        <w:rFonts w:ascii="Wingdings" w:hAnsi="Wingdings" w:hint="default"/>
+        <w:sz w:val="20"/>
+      </w:rPr>
+    </w:lvl>
+    <w:lvl w:ilvl="8" w:tentative="1">
+      <w:start w:val="1"/>
+      <w:numFmt w:val="bullet"/>
+      <w:lvlText w:val=""/>
+      <w:lvlJc w:val="left"/>
+      <w:pPr>
+        <w:tabs>
+          <w:tab w:val="num" w:pos="6480"/>
+        </w:tabs>
+        <w:ind w:left="6480" w:hanging="360"/>
+      </w:pPr>
+      <w:rPr>
+        <w:rFonts w:ascii="Wingdings" w:hAnsi="Wingdings" w:hint="default"/>
+        <w:sz w:val="20"/>
+      </w:rPr>
+    </w:lvl>
+  </w:abstractNum>
   <w:num w:numId="1" w16cid:durableId="680472313">
-    <w:abstractNumId w:val="0"/>
+    <w:abstractNumId w:val="5"/>
   </w:num>
   <w:num w:numId="2" w16cid:durableId="1504474518">
+    <w:abstractNumId w:val="6"/>
+  </w:num>
+  <w:num w:numId="3" w16cid:durableId="1002393428">
+    <w:abstractNumId w:val="8"/>
+  </w:num>
+  <w:num w:numId="4" w16cid:durableId="1834759138">
+    <w:abstractNumId w:val="3"/>
+  </w:num>
+  <w:num w:numId="5" w16cid:durableId="567228497">
+    <w:abstractNumId w:val="7"/>
+  </w:num>
+  <w:num w:numId="6" w16cid:durableId="950286399">
+    <w:abstractNumId w:val="4"/>
+  </w:num>
+  <w:num w:numId="7" w16cid:durableId="120811914">
+    <w:abstractNumId w:val="2"/>
+  </w:num>
+  <w:num w:numId="8" w16cid:durableId="810947888">
     <w:abstractNumId w:val="1"/>
+  </w:num>
+  <w:num w:numId="9" w16cid:durableId="701898439">
+    <w:abstractNumId w:val="0"/>
   </w:num>
 </w:numbering>
 </file>
@@ -3726,7 +5141,6 @@
   <w:style w:type="character" w:default="1" w:styleId="Standaardalinea-lettertype">
     <w:name w:val="Default Paragraph Font"/>
     <w:uiPriority w:val="1"/>
-    <w:semiHidden/>
     <w:unhideWhenUsed/>
   </w:style>
   <w:style w:type="table" w:default="1" w:styleId="Standaardtabel">

</xml_diff>